<commit_message>
Doku vervollständigt und JSDriverTest
</commit_message>
<xml_diff>
--- a/Dokumentation/TOPAZ MasterrindApp.docx
+++ b/Dokumentation/TOPAZ MasterrindApp.docx
@@ -320,7 +320,7 @@
             <w:rPr>
               <w:noProof/>
             </w:rPr>
-            <w:instrText xml:space="preserve"> PAGEREF _Toc267662280 \h </w:instrText>
+            <w:instrText xml:space="preserve"> PAGEREF _Toc267912985 \h </w:instrText>
           </w:r>
           <w:r>
             <w:rPr>
@@ -380,7 +380,7 @@
             <w:rPr>
               <w:noProof/>
             </w:rPr>
-            <w:instrText xml:space="preserve"> PAGEREF _Toc267662281 \h </w:instrText>
+            <w:instrText xml:space="preserve"> PAGEREF _Toc267912986 \h </w:instrText>
           </w:r>
           <w:r>
             <w:rPr>
@@ -440,7 +440,7 @@
             <w:rPr>
               <w:noProof/>
             </w:rPr>
-            <w:instrText xml:space="preserve"> PAGEREF _Toc267662282 \h </w:instrText>
+            <w:instrText xml:space="preserve"> PAGEREF _Toc267912987 \h </w:instrText>
           </w:r>
           <w:r>
             <w:rPr>
@@ -500,7 +500,7 @@
             <w:rPr>
               <w:noProof/>
             </w:rPr>
-            <w:instrText xml:space="preserve"> PAGEREF _Toc267662283 \h </w:instrText>
+            <w:instrText xml:space="preserve"> PAGEREF _Toc267912988 \h </w:instrText>
           </w:r>
           <w:r>
             <w:rPr>
@@ -517,7 +517,7 @@
             <w:rPr>
               <w:noProof/>
             </w:rPr>
-            <w:t>1</w:t>
+            <w:t>7</w:t>
           </w:r>
           <w:r>
             <w:rPr>
@@ -560,7 +560,7 @@
             <w:rPr>
               <w:noProof/>
             </w:rPr>
-            <w:instrText xml:space="preserve"> PAGEREF _Toc267662284 \h </w:instrText>
+            <w:instrText xml:space="preserve"> PAGEREF _Toc267912989 \h </w:instrText>
           </w:r>
           <w:r>
             <w:rPr>
@@ -577,7 +577,7 @@
             <w:rPr>
               <w:noProof/>
             </w:rPr>
-            <w:t>1</w:t>
+            <w:t>10</w:t>
           </w:r>
           <w:r>
             <w:rPr>
@@ -620,7 +620,7 @@
             <w:rPr>
               <w:noProof/>
             </w:rPr>
-            <w:instrText xml:space="preserve"> PAGEREF _Toc267662285 \h </w:instrText>
+            <w:instrText xml:space="preserve"> PAGEREF _Toc267912990 \h </w:instrText>
           </w:r>
           <w:r>
             <w:rPr>
@@ -637,7 +637,7 @@
             <w:rPr>
               <w:noProof/>
             </w:rPr>
-            <w:t>1</w:t>
+            <w:t>12</w:t>
           </w:r>
           <w:r>
             <w:rPr>
@@ -680,7 +680,7 @@
             <w:rPr>
               <w:noProof/>
             </w:rPr>
-            <w:instrText xml:space="preserve"> PAGEREF _Toc267662286 \h </w:instrText>
+            <w:instrText xml:space="preserve"> PAGEREF _Toc267912991 \h </w:instrText>
           </w:r>
           <w:r>
             <w:rPr>
@@ -697,7 +697,67 @@
             <w:rPr>
               <w:noProof/>
             </w:rPr>
-            <w:t>1</w:t>
+            <w:t>13</w:t>
+          </w:r>
+          <w:r>
+            <w:rPr>
+              <w:noProof/>
+            </w:rPr>
+            <w:fldChar w:fldCharType="end"/>
+          </w:r>
+        </w:p>
+        <w:p>
+          <w:pPr>
+            <w:pStyle w:val="Verzeichnis3"/>
+            <w:tabs>
+              <w:tab w:val="right" w:leader="dot" w:pos="9350"/>
+            </w:tabs>
+            <w:rPr>
+              <w:noProof/>
+              <w:sz w:val="24"/>
+              <w:lang w:eastAsia="ja-JP"/>
+            </w:rPr>
+          </w:pPr>
+          <w:r>
+            <w:rPr>
+              <w:noProof/>
+            </w:rPr>
+            <w:t>Quellcodedokumentation</w:t>
+          </w:r>
+          <w:r>
+            <w:rPr>
+              <w:noProof/>
+            </w:rPr>
+            <w:tab/>
+          </w:r>
+          <w:r>
+            <w:rPr>
+              <w:noProof/>
+            </w:rPr>
+            <w:fldChar w:fldCharType="begin"/>
+          </w:r>
+          <w:r>
+            <w:rPr>
+              <w:noProof/>
+            </w:rPr>
+            <w:instrText xml:space="preserve"> PAGEREF _Toc267912992 \h </w:instrText>
+          </w:r>
+          <w:r>
+            <w:rPr>
+              <w:noProof/>
+            </w:rPr>
+          </w:r>
+          <w:r>
+            <w:rPr>
+              <w:noProof/>
+            </w:rPr>
+            <w:fldChar w:fldCharType="separate"/>
+          </w:r>
+          <w:r>
+            <w:rPr>
+              <w:noProof/>
+            </w:rPr>
+            <w:t>14</w:t>
           </w:r>
           <w:r>
             <w:rPr>
@@ -732,7 +792,7 @@
         </w:sectPr>
       </w:pPr>
     </w:p>
-    <w:bookmarkStart w:id="0" w:name="_Toc267662280" w:displacedByCustomXml="next"/>
+    <w:bookmarkStart w:id="0" w:name="_Toc267912985" w:displacedByCustomXml="next"/>
     <w:sdt>
       <w:sdtPr>
         <w:alias w:val="Title"/>
@@ -760,7 +820,7 @@
       <w:pPr>
         <w:pStyle w:val="berschrift3"/>
       </w:pPr>
-      <w:bookmarkStart w:id="1" w:name="_Toc267662281"/>
+      <w:bookmarkStart w:id="1" w:name="_Toc267912986"/>
       <w:r>
         <w:t>Einleitung</w:t>
       </w:r>
@@ -790,7 +850,7 @@
       <w:pPr>
         <w:pStyle w:val="berschrift3"/>
       </w:pPr>
-      <w:bookmarkStart w:id="2" w:name="_Toc267662282"/>
+      <w:bookmarkStart w:id="2" w:name="_Toc267912987"/>
       <w:r>
         <w:t>Benutzte Entwurfsmuster</w:t>
       </w:r>
@@ -834,7 +894,15 @@
         <w:pStyle w:val="Aufzhlungszeichen"/>
       </w:pPr>
       <w:r>
-        <w:t>Datenmodel (model)</w:t>
+        <w:t>Datenmodel (</w:t>
+      </w:r>
+      <w:proofErr w:type="spellStart"/>
+      <w:r>
+        <w:t>model</w:t>
+      </w:r>
+      <w:proofErr w:type="spellEnd"/>
+      <w:r>
+        <w:t>)</w:t>
       </w:r>
     </w:p>
     <w:p>
@@ -842,7 +910,15 @@
         <w:pStyle w:val="Aufzhlungszeichen"/>
       </w:pPr>
       <w:r>
-        <w:t>Präsentation (view)</w:t>
+        <w:t>Präsentation (</w:t>
+      </w:r>
+      <w:proofErr w:type="spellStart"/>
+      <w:r>
+        <w:t>view</w:t>
+      </w:r>
+      <w:proofErr w:type="spellEnd"/>
+      <w:r>
+        <w:t>)</w:t>
       </w:r>
     </w:p>
     <w:p>
@@ -850,7 +926,15 @@
         <w:pStyle w:val="Aufzhlungszeichen"/>
       </w:pPr>
       <w:r>
-        <w:t>Programmsteuerung (controller)</w:t>
+        <w:t>Programmsteuerung (</w:t>
+      </w:r>
+      <w:proofErr w:type="spellStart"/>
+      <w:r>
+        <w:t>controller</w:t>
+      </w:r>
+      <w:proofErr w:type="spellEnd"/>
+      <w:r>
+        <w:t>)</w:t>
       </w:r>
     </w:p>
     <w:p>
@@ -883,8 +967,13 @@
         <w:t xml:space="preserve"> zeigt die Projektstruktur der MasterRindApp.</w:t>
       </w:r>
       <w:r>
-        <w:t xml:space="preserve"> Wie man aus der Abbildung gut erkennen kann, sind in dem Projekt unter anderen die Ordner controllers, models und views enthalten. In dem Ordner „views“ werden die XML-Dateien abgelegt, die die</w:t>
-      </w:r>
+        <w:t xml:space="preserve"> Wie man aus der Abbildung gut erkennen kann, sind in dem Projekt unter anderen die Ordner controllers, models und views enthalten. In dem Ordner „views“ werden die XML-Dateien abgelegt, die </w:t>
+      </w:r>
+      <w:proofErr w:type="spellStart"/>
+      <w:r>
+        <w:t>die</w:t>
+      </w:r>
+      <w:proofErr w:type="spellEnd"/>
       <w:r>
         <w:t xml:space="preserve"> Struktur der GUI bilden</w:t>
       </w:r>
@@ -907,7 +996,15 @@
         <w:t>models“ enthält die JavaScript-Dateien, in denen die Daten abgebildet werden und in dem Ordner „controllers“ wird die Programmsteuerung implementiert.</w:t>
       </w:r>
       <w:r>
-        <w:t xml:space="preserve"> Zur welchen Einheit der einzelne Ordner gehört, lässt sich aus dem Namen leicht ableiten.</w:t>
+        <w:t xml:space="preserve"> Zur welchen Einheit der einzelne Ordner gehört</w:t>
+      </w:r>
+      <w:proofErr w:type="gramStart"/>
+      <w:r>
+        <w:t>, lässt</w:t>
+      </w:r>
+      <w:proofErr w:type="gramEnd"/>
+      <w:r>
+        <w:t xml:space="preserve"> sich aus dem Namen leicht ableiten.</w:t>
       </w:r>
     </w:p>
     <w:p>
@@ -1012,8 +1109,19 @@
       <w:r>
         <w:t xml:space="preserve">dabei werden gleichartige Objekte in einer extra Klasse erzeugt.  Diese Klasse bildet die Schnittstelle für die anderen Klassen des Systems. </w:t>
       </w:r>
-      <w:r>
-        <w:t xml:space="preserve">Dadurch werde die Klassen voneinander entkoppelt, was die Erweiterung der Architektur erleichtert. </w:t>
+      <w:proofErr w:type="gramStart"/>
+      <w:r>
+        <w:t>Dadurch werde die Klassen von</w:t>
+      </w:r>
+      <w:r>
+        <w:t xml:space="preserve"> </w:t>
+      </w:r>
+      <w:r>
+        <w:t>einander entkoppelt, was die Erweiterung der Architektur erleichtert.</w:t>
+      </w:r>
+      <w:proofErr w:type="gramEnd"/>
+      <w:r>
+        <w:t xml:space="preserve"> </w:t>
       </w:r>
       <w:r>
         <w:t xml:space="preserve">Abbildung 2 zeigt ein verallgemeinertes UML-Diagramm einer Abstrakten Fabrik. </w:t>
@@ -1092,19 +1200,117 @@
     </w:p>
     <w:p>
       <w:r>
-        <w:t>Abbildung 3 zeigt ein UML-Diagramm, wo die Abstrakte Fabrik auf die Klassen der MasterRindApp angewendet wurde. Da die Klassen im Abschnitt „Datenmodel“ beschrieben werden</w:t>
-      </w:r>
-      <w:r>
-        <w:t xml:space="preserve">, </w:t>
+        <w:t>Abbildung 3 zeigt ein UML-Diagramm, wo die Abstrakte Fabrik auf die Klassen der Ma</w:t>
+      </w:r>
+      <w:r>
+        <w:t>sterRindApp angewendet wurde. D</w:t>
+      </w:r>
+      <w:r>
+        <w:t xml:space="preserve">ie </w:t>
+      </w:r>
+      <w:r>
+        <w:t xml:space="preserve">einzelnen </w:t>
+      </w:r>
+      <w:r>
+        <w:t xml:space="preserve">Klassen </w:t>
       </w:r>
       <w:r>
         <w:t xml:space="preserve">werden </w:t>
       </w:r>
       <w:r>
-        <w:t xml:space="preserve">hier </w:t>
-      </w:r>
-      <w:r>
-        <w:t>die Klassen nicht weiter erläutert.</w:t>
+        <w:t>im Abschnitt „Datenmodel“ beschrieben</w:t>
+      </w:r>
+      <w:r>
+        <w:t>. D</w:t>
+      </w:r>
+      <w:r>
+        <w:t>eshalb werde</w:t>
+      </w:r>
+      <w:r>
+        <w:t>n</w:t>
+      </w:r>
+      <w:r>
+        <w:t xml:space="preserve"> sie hier </w:t>
+      </w:r>
+      <w:r>
+        <w:t xml:space="preserve">nicht weiter </w:t>
+      </w:r>
+      <w:r>
+        <w:t>erklärt</w:t>
+      </w:r>
+      <w:r>
+        <w:t>.</w:t>
+      </w:r>
+    </w:p>
+    <w:p>
+      <w:pPr>
+        <w:keepNext/>
+      </w:pPr>
+      <w:r>
+        <w:rPr>
+          <w:noProof/>
+        </w:rPr>
+        <w:drawing>
+          <wp:inline distT="0" distB="0" distL="0" distR="0" wp14:anchorId="0C05C244" wp14:editId="49D5FB89">
+            <wp:extent cx="5943600" cy="5685790"/>
+            <wp:effectExtent l="0" t="0" r="0" b="0"/>
+            <wp:docPr id="8" name="Bild 8"/>
+            <wp:cNvGraphicFramePr>
+              <a:graphicFrameLocks xmlns:a="http://schemas.openxmlformats.org/drawingml/2006/main" noChangeAspect="1"/>
+            </wp:cNvGraphicFramePr>
+            <a:graphic xmlns:a="http://schemas.openxmlformats.org/drawingml/2006/main">
+              <a:graphicData uri="http://schemas.openxmlformats.org/drawingml/2006/picture">
+                <pic:pic xmlns:pic="http://schemas.openxmlformats.org/drawingml/2006/picture">
+                  <pic:nvPicPr>
+                    <pic:cNvPr id="0" name="MasterRindFactory.png"/>
+                    <pic:cNvPicPr/>
+                  </pic:nvPicPr>
+                  <pic:blipFill>
+                    <a:blip r:embed="rId13">
+                      <a:extLst>
+                        <a:ext uri="{28A0092B-C50C-407E-A947-70E740481C1C}">
+                          <a14:useLocalDpi xmlns:a14="http://schemas.microsoft.com/office/drawing/2010/main" val="0"/>
+                        </a:ext>
+                      </a:extLst>
+                    </a:blip>
+                    <a:stretch>
+                      <a:fillRect/>
+                    </a:stretch>
+                  </pic:blipFill>
+                  <pic:spPr>
+                    <a:xfrm>
+                      <a:off x="0" y="0"/>
+                      <a:ext cx="5943600" cy="5685790"/>
+                    </a:xfrm>
+                    <a:prstGeom prst="rect">
+                      <a:avLst/>
+                    </a:prstGeom>
+                  </pic:spPr>
+                </pic:pic>
+              </a:graphicData>
+            </a:graphic>
+          </wp:inline>
+        </w:drawing>
+      </w:r>
+    </w:p>
+    <w:p>
+      <w:pPr>
+        <w:pStyle w:val="Beschriftung"/>
+        <w:jc w:val="left"/>
+      </w:pPr>
+      <w:r>
+        <w:t xml:space="preserve">Abbildung </w:t>
+      </w:r>
+      <w:fldSimple w:instr=" SEQ Abbildung \* ARABIC ">
+        <w:r>
+          <w:rPr>
+            <w:noProof/>
+          </w:rPr>
+          <w:t>3</w:t>
+        </w:r>
+      </w:fldSimple>
+      <w:r>
+        <w:t>: Abstrakte Fabrik für MasterRindApp</w:t>
       </w:r>
     </w:p>
     <w:p>
@@ -1116,38 +1322,213 @@
       </w:r>
     </w:p>
     <w:p>
+      <w:r>
+        <w:t>Fassade ist ein Entwurfsmuster, der die Struktur der Klassen definiert. Er bietet eine Schnittstelle</w:t>
+      </w:r>
+      <w:r>
+        <w:t xml:space="preserve"> mit ausgewählten Methoden für die Klassen des Subsystems. </w:t>
+      </w:r>
+      <w:r>
+        <w:t>Die Abbildung 4</w:t>
+      </w:r>
+      <w:r>
+        <w:t xml:space="preserve"> zei</w:t>
+      </w:r>
+      <w:r>
+        <w:t>g</w:t>
+      </w:r>
+      <w:r>
+        <w:t>t ein verallgemeinertes UML-Diagra</w:t>
+      </w:r>
+      <w:r>
+        <w:t xml:space="preserve">mm des Fassade Entwurf Musters und </w:t>
+      </w:r>
+      <w:r>
+        <w:t>Abbildung 3</w:t>
+      </w:r>
+      <w:r>
+        <w:t xml:space="preserve"> wurde Fassade für die Klassen der MasterRindApp angewendet.</w:t>
+      </w:r>
+      <w:r>
+        <w:t xml:space="preserve"> Die Klasse MasterRindFacade fungiert als Schnittstelle für </w:t>
+      </w:r>
+      <w:r>
+        <w:t>Objekte die sie aufrufen. In der MasterRindApp werden es vorüberwiegend die Kontroller Klassen sein.</w:t>
+      </w:r>
+    </w:p>
+    <w:p>
       <w:pPr>
-        <w:sectPr>
-          <w:headerReference w:type="default" r:id="rId13"/>
-          <w:footerReference w:type="default" r:id="rId14"/>
-          <w:headerReference w:type="first" r:id="rId15"/>
-          <w:footerReference w:type="first" r:id="rId16"/>
-          <w:pgSz w:w="12240" w:h="15840" w:code="1"/>
-          <w:pgMar w:top="1440" w:right="1440" w:bottom="2160" w:left="1440" w:header="1296" w:footer="1296" w:gutter="0"/>
-          <w:pgNumType w:start="1"/>
-          <w:cols w:space="720"/>
-          <w:titlePg/>
-          <w:docGrid w:linePitch="360"/>
-        </w:sectPr>
+        <w:keepNext/>
       </w:pPr>
       <w:r>
-        <w:t>Fassade ist ein Entwurfsmuster, der die Struktur der Klassen definiert. Er bietet eine Schnittstelle</w:t>
-      </w:r>
-      <w:r>
-        <w:t xml:space="preserve"> mit ausgewählten Methoden für die Klassen des Subsystems. In Abbildung 2 wurde Fassade für die Klassen der MasterRindApp angewendet.</w:t>
-      </w:r>
-      <w:bookmarkStart w:id="3" w:name="_GoBack"/>
-      <w:bookmarkEnd w:id="3"/>
+        <w:rPr>
+          <w:noProof/>
+        </w:rPr>
+        <w:drawing>
+          <wp:inline distT="0" distB="0" distL="0" distR="0" wp14:anchorId="4D2469D3" wp14:editId="16368C38">
+            <wp:extent cx="5943600" cy="4512945"/>
+            <wp:effectExtent l="0" t="0" r="0" b="8255"/>
+            <wp:docPr id="1" name="Bild 1"/>
+            <wp:cNvGraphicFramePr>
+              <a:graphicFrameLocks xmlns:a="http://schemas.openxmlformats.org/drawingml/2006/main" noChangeAspect="1"/>
+            </wp:cNvGraphicFramePr>
+            <a:graphic xmlns:a="http://schemas.openxmlformats.org/drawingml/2006/main">
+              <a:graphicData uri="http://schemas.openxmlformats.org/drawingml/2006/picture">
+                <pic:pic xmlns:pic="http://schemas.openxmlformats.org/drawingml/2006/picture">
+                  <pic:nvPicPr>
+                    <pic:cNvPr id="0" name="FacadeDesignPattern.png"/>
+                    <pic:cNvPicPr/>
+                  </pic:nvPicPr>
+                  <pic:blipFill>
+                    <a:blip r:embed="rId14">
+                      <a:extLst>
+                        <a:ext uri="{28A0092B-C50C-407E-A947-70E740481C1C}">
+                          <a14:useLocalDpi xmlns:a14="http://schemas.microsoft.com/office/drawing/2010/main" val="0"/>
+                        </a:ext>
+                      </a:extLst>
+                    </a:blip>
+                    <a:stretch>
+                      <a:fillRect/>
+                    </a:stretch>
+                  </pic:blipFill>
+                  <pic:spPr>
+                    <a:xfrm>
+                      <a:off x="0" y="0"/>
+                      <a:ext cx="5943600" cy="4512945"/>
+                    </a:xfrm>
+                    <a:prstGeom prst="rect">
+                      <a:avLst/>
+                    </a:prstGeom>
+                  </pic:spPr>
+                </pic:pic>
+              </a:graphicData>
+            </a:graphic>
+          </wp:inline>
+        </w:drawing>
+      </w:r>
+    </w:p>
+    <w:p>
+      <w:pPr>
+        <w:pStyle w:val="Beschriftung"/>
+        <w:jc w:val="left"/>
+      </w:pPr>
+      <w:r>
+        <w:t xml:space="preserve">Abbildung </w:t>
+      </w:r>
+      <w:fldSimple w:instr=" SEQ Abbildung \* ARABIC ">
+        <w:r>
+          <w:rPr>
+            <w:noProof/>
+          </w:rPr>
+          <w:t>4</w:t>
+        </w:r>
+      </w:fldSimple>
+      <w:r>
+        <w:t>: Fassa</w:t>
+      </w:r>
+      <w:r>
+        <w:t>de</w:t>
+      </w:r>
+    </w:p>
+    <w:p>
+      <w:pPr>
+        <w:rPr>
+          <w:rFonts w:asciiTheme="majorHAnsi" w:eastAsiaTheme="majorEastAsia" w:hAnsiTheme="majorHAnsi" w:cstheme="majorBidi"/>
+          <w:bCs/>
+          <w:color w:val="9DE61E" w:themeColor="accent2"/>
+          <w:sz w:val="32"/>
+        </w:rPr>
+      </w:pPr>
+      <w:r>
+        <w:br w:type="page"/>
+      </w:r>
     </w:p>
     <w:p>
       <w:pPr>
         <w:pStyle w:val="berschrift3"/>
       </w:pPr>
-      <w:bookmarkStart w:id="4" w:name="_Toc267662283"/>
+      <w:bookmarkStart w:id="3" w:name="_Toc267912988"/>
       <w:r>
         <w:t>Datenmodel</w:t>
       </w:r>
-      <w:bookmarkEnd w:id="4"/>
+      <w:bookmarkEnd w:id="3"/>
+    </w:p>
+    <w:p>
+      <w:r>
+        <w:t>In diesem Abschnitt wird das Datenmodel der MasterRindApp vorgestellt. Das Datenmodel ist eine Menge von Klassen und deren Beziehungen unter einander. Es bildet den Kern der</w:t>
+      </w:r>
+      <w:r>
+        <w:t xml:space="preserve"> Architektur der MasterRindApp und sollte deshalb gut durchdacht sein. </w:t>
+      </w:r>
+      <w:r>
+        <w:t>Abbildung 4 zeigt das Datenmodel für die MasterRindApp.</w:t>
+      </w:r>
+      <w:r>
+        <w:t xml:space="preserve"> Einfachheitshalber</w:t>
+      </w:r>
+      <w:r>
+        <w:t xml:space="preserve"> </w:t>
+      </w:r>
+      <w:r>
+        <w:t xml:space="preserve">werden in der Abbildung 4 nur die Basisklassen angezeigt. Das komplette Datenmodel befindet sich im Anhang. </w:t>
+      </w:r>
+      <w:r>
+        <w:t>Auf den nächsten Seiten werde</w:t>
+      </w:r>
+      <w:r>
+        <w:t>n</w:t>
+      </w:r>
+      <w:r>
+        <w:t xml:space="preserve"> die Klassen des Datenmodels näher erläutert.   </w:t>
+      </w:r>
+    </w:p>
+    <w:p>
+      <w:r>
+        <w:rPr>
+          <w:noProof/>
+        </w:rPr>
+        <w:drawing>
+          <wp:inline distT="0" distB="0" distL="0" distR="0" wp14:anchorId="4CA1CBDC" wp14:editId="5D403D8B">
+            <wp:extent cx="5943600" cy="3255010"/>
+            <wp:effectExtent l="0" t="0" r="0" b="0"/>
+            <wp:docPr id="9" name="Bild 9"/>
+            <wp:cNvGraphicFramePr>
+              <a:graphicFrameLocks xmlns:a="http://schemas.openxmlformats.org/drawingml/2006/main" noChangeAspect="1"/>
+            </wp:cNvGraphicFramePr>
+            <a:graphic xmlns:a="http://schemas.openxmlformats.org/drawingml/2006/main">
+              <a:graphicData uri="http://schemas.openxmlformats.org/drawingml/2006/picture">
+                <pic:pic xmlns:pic="http://schemas.openxmlformats.org/drawingml/2006/picture">
+                  <pic:nvPicPr>
+                    <pic:cNvPr id="0" name="DatenmodelEinfachMasterRind.png"/>
+                    <pic:cNvPicPr/>
+                  </pic:nvPicPr>
+                  <pic:blipFill>
+                    <a:blip r:embed="rId15">
+                      <a:extLst>
+                        <a:ext uri="{28A0092B-C50C-407E-A947-70E740481C1C}">
+                          <a14:useLocalDpi xmlns:a14="http://schemas.microsoft.com/office/drawing/2010/main" val="0"/>
+                        </a:ext>
+                      </a:extLst>
+                    </a:blip>
+                    <a:stretch>
+                      <a:fillRect/>
+                    </a:stretch>
+                  </pic:blipFill>
+                  <pic:spPr>
+                    <a:xfrm>
+                      <a:off x="0" y="0"/>
+                      <a:ext cx="5943600" cy="3255010"/>
+                    </a:xfrm>
+                    <a:prstGeom prst="rect">
+                      <a:avLst/>
+                    </a:prstGeom>
+                  </pic:spPr>
+                </pic:pic>
+              </a:graphicData>
+            </a:graphic>
+          </wp:inline>
+        </w:drawing>
+      </w:r>
     </w:p>
     <w:p>
       <w:pPr>
@@ -1158,28 +1539,80 @@
       </w:r>
     </w:p>
     <w:p>
+      <w:pPr>
+        <w:pStyle w:val="berschrift5"/>
+      </w:pPr>
       <w:r>
         <w:t>Cow</w:t>
       </w:r>
     </w:p>
     <w:p>
       <w:r>
+        <w:t xml:space="preserve">Cow.js ist die Basisklasse die, die Kuh abbildet. Sie enthält alle für die MasterRindApp relevanten Eigenschaften der Kuh. </w:t>
+      </w:r>
+      <w:r>
+        <w:t>Von dieser Klasse werden alle weiteren Kühe z.B. Holsteins abgeleitet.</w:t>
+      </w:r>
+    </w:p>
+    <w:p>
+      <w:pPr>
+        <w:pStyle w:val="berschrift5"/>
+      </w:pPr>
+      <w:r>
         <w:t>Favorite</w:t>
       </w:r>
     </w:p>
     <w:p>
       <w:r>
+        <w:t>Favorite.js ist die Basisklasse für die Favoriten. Alle anderen Favoritenklassen werden von dieser Klasse abgeleitet.</w:t>
+      </w:r>
+    </w:p>
+    <w:p>
+      <w:pPr>
+        <w:pStyle w:val="berschrift5"/>
+      </w:pPr>
+      <w:r>
         <w:t>Appointment</w:t>
       </w:r>
     </w:p>
     <w:p>
       <w:r>
+        <w:t>Appointment.js ist die Basisklasse für die Termine. Sie enthält die Firmen und deren Kontakte. Alle anderen Terminklassen werden von dieser Klasse abgeleitet.</w:t>
+      </w:r>
+    </w:p>
+    <w:p>
+      <w:pPr>
+        <w:pStyle w:val="berschrift5"/>
+      </w:pPr>
+      <w:r>
         <w:t>MasterRindFactory</w:t>
       </w:r>
     </w:p>
     <w:p>
       <w:r>
+        <w:t xml:space="preserve">MasterRindFactory.js ist die Basisklasse für alle anderen FactoryKlassen.  Diese Klasse ist ein Teil der Abstrakten Fabrikmethode. Sie enthält eine abstrakte Klasse „create“. </w:t>
+      </w:r>
+    </w:p>
+    <w:p>
+      <w:pPr>
+        <w:pStyle w:val="berschrift5"/>
+      </w:pPr>
+      <w:r>
         <w:t>MasterRindFacade</w:t>
+      </w:r>
+    </w:p>
+    <w:p>
+      <w:r>
+        <w:t xml:space="preserve">MsterRindFacade.js </w:t>
+      </w:r>
+      <w:r>
+        <w:t xml:space="preserve">fungiert als Schnittstelle für die Kontroller Klasse der MasterRindApp. Sie ist ein Teil des Fassade </w:t>
+      </w:r>
+      <w:r>
+        <w:t>Entwurf Musters</w:t>
+      </w:r>
+      <w:r>
+        <w:t>.</w:t>
       </w:r>
     </w:p>
     <w:p>
@@ -1191,74 +1624,3763 @@
       </w:r>
     </w:p>
     <w:p>
-      <w:pPr>
-        <w:sectPr>
-          <w:pgSz w:w="12240" w:h="15840" w:code="1"/>
-          <w:pgMar w:top="1440" w:right="1440" w:bottom="2160" w:left="1440" w:header="1296" w:footer="1296" w:gutter="0"/>
-          <w:pgNumType w:start="1"/>
-          <w:cols w:space="720"/>
-          <w:titlePg/>
-          <w:docGrid w:linePitch="360"/>
-        </w:sectPr>
-      </w:pPr>
+      <w:r>
+        <w:rPr>
+          <w:noProof/>
+        </w:rPr>
+        <mc:AlternateContent>
+          <mc:Choice Requires="wps">
+            <w:drawing>
+              <wp:anchor distT="0" distB="0" distL="114300" distR="114300" simplePos="0" relativeHeight="251661312" behindDoc="0" locked="0" layoutInCell="1" allowOverlap="1" wp14:anchorId="04B57E4E" wp14:editId="41BB1714">
+                <wp:simplePos x="0" y="0"/>
+                <wp:positionH relativeFrom="column">
+                  <wp:posOffset>0</wp:posOffset>
+                </wp:positionH>
+                <wp:positionV relativeFrom="paragraph">
+                  <wp:posOffset>3938270</wp:posOffset>
+                </wp:positionV>
+                <wp:extent cx="5715000" cy="258445"/>
+                <wp:effectExtent l="0" t="0" r="0" b="0"/>
+                <wp:wrapSquare wrapText="bothSides"/>
+                <wp:docPr id="3" name="Textfeld 3"/>
+                <wp:cNvGraphicFramePr/>
+                <a:graphic xmlns:a="http://schemas.openxmlformats.org/drawingml/2006/main">
+                  <a:graphicData uri="http://schemas.microsoft.com/office/word/2010/wordprocessingShape">
+                    <wps:wsp>
+                      <wps:cNvSpPr txBox="1"/>
+                      <wps:spPr>
+                        <a:xfrm>
+                          <a:off x="0" y="0"/>
+                          <a:ext cx="5715000" cy="258445"/>
+                        </a:xfrm>
+                        <a:prstGeom prst="rect">
+                          <a:avLst/>
+                        </a:prstGeom>
+                        <a:solidFill>
+                          <a:prstClr val="white"/>
+                        </a:solidFill>
+                        <a:ln>
+                          <a:noFill/>
+                        </a:ln>
+                        <a:effectLst/>
+                        <a:extLst>
+                          <a:ext uri="{C572A759-6A51-4108-AA02-DFA0A04FC94B}">
+                            <ma14:wrappingTextBoxFlag xmlns:ma14="http://schemas.microsoft.com/office/mac/drawingml/2011/main"/>
+                          </a:ext>
+                        </a:extLst>
+                      </wps:spPr>
+                      <wps:txbx>
+                        <w:txbxContent>
+                          <w:p>
+                            <w:pPr>
+                              <w:pStyle w:val="Beschriftung"/>
+                              <w:rPr>
+                                <w:noProof/>
+                              </w:rPr>
+                            </w:pPr>
+                            <w:r>
+                              <w:t xml:space="preserve">Abbildung </w:t>
+                            </w:r>
+                            <w:fldSimple w:instr=" SEQ Abbildung \* ARABIC ">
+                              <w:r>
+                                <w:rPr>
+                                  <w:noProof/>
+                                </w:rPr>
+                                <w:t>4</w:t>
+                              </w:r>
+                            </w:fldSimple>
+                            <w:r>
+                              <w:t>: Funktion zur Namensraumerstellung</w:t>
+                            </w:r>
+                          </w:p>
+                        </w:txbxContent>
+                      </wps:txbx>
+                      <wps:bodyPr rot="0" spcFirstLastPara="0" vertOverflow="overflow" horzOverflow="overflow" vert="horz" wrap="square" lIns="0" tIns="0" rIns="0" bIns="0" numCol="1" spcCol="0" rtlCol="0" fromWordArt="0" anchor="t" anchorCtr="0" forceAA="0" compatLnSpc="1">
+                        <a:prstTxWarp prst="textNoShape">
+                          <a:avLst/>
+                        </a:prstTxWarp>
+                        <a:spAutoFit/>
+                      </wps:bodyPr>
+                    </wps:wsp>
+                  </a:graphicData>
+                </a:graphic>
+              </wp:anchor>
+            </w:drawing>
+          </mc:Choice>
+          <mc:Fallback>
+            <w:pict>
+              <v:shapetype id="_x0000_t202" coordsize="21600,21600" o:spt="202" path="m0,0l0,21600,21600,21600,21600,0xe">
+                <v:stroke joinstyle="miter"/>
+                <v:path gradientshapeok="t" o:connecttype="rect"/>
+              </v:shapetype>
+              <v:shape id="Textfeld 3" o:spid="_x0000_s1026" type="#_x0000_t202" style="position:absolute;margin-left:0;margin-top:310.1pt;width:450pt;height:20.35pt;z-index:251661312;visibility:visible;mso-wrap-style:square;mso-wrap-distance-left:9pt;mso-wrap-distance-top:0;mso-wrap-distance-right:9pt;mso-wrap-distance-bottom:0;mso-position-horizontal:absolute;mso-position-horizontal-relative:text;mso-position-vertical:absolute;mso-position-vertical-relative:text;v-text-anchor:top" o:gfxdata="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" stroked="f">
+                <v:textbox style="mso-fit-shape-to-text:t" inset="0,0,0,0">
+                  <w:txbxContent>
+                    <w:p>
+                      <w:pPr>
+                        <w:pStyle w:val="Beschriftung"/>
+                        <w:rPr>
+                          <w:noProof/>
+                        </w:rPr>
+                      </w:pPr>
+                      <w:r>
+                        <w:t xml:space="preserve">Abbildung </w:t>
+                      </w:r>
+                      <w:fldSimple w:instr=" SEQ Abbildung \* ARABIC ">
+                        <w:r>
+                          <w:rPr>
+                            <w:noProof/>
+                          </w:rPr>
+                          <w:t>4</w:t>
+                        </w:r>
+                      </w:fldSimple>
+                      <w:r>
+                        <w:t>: Funktion zur Namensraumerstellung</w:t>
+                      </w:r>
+                    </w:p>
+                  </w:txbxContent>
+                </v:textbox>
+                <w10:wrap type="square"/>
+              </v:shape>
+            </w:pict>
+          </mc:Fallback>
+        </mc:AlternateContent>
+      </w:r>
+      <w:r>
+        <w:rPr>
+          <w:noProof/>
+        </w:rPr>
+        <mc:AlternateContent>
+          <mc:Choice Requires="wps">
+            <w:drawing>
+              <wp:anchor distT="0" distB="0" distL="114300" distR="114300" simplePos="0" relativeHeight="251659264" behindDoc="0" locked="0" layoutInCell="1" allowOverlap="1" wp14:anchorId="6CB69D55" wp14:editId="4424D5BA">
+                <wp:simplePos x="0" y="0"/>
+                <wp:positionH relativeFrom="column">
+                  <wp:posOffset>0</wp:posOffset>
+                </wp:positionH>
+                <wp:positionV relativeFrom="paragraph">
+                  <wp:posOffset>1137920</wp:posOffset>
+                </wp:positionV>
+                <wp:extent cx="5715000" cy="2743200"/>
+                <wp:effectExtent l="0" t="0" r="0" b="0"/>
+                <wp:wrapSquare wrapText="bothSides"/>
+                <wp:docPr id="2" name="Textfeld 2"/>
+                <wp:cNvGraphicFramePr/>
+                <a:graphic xmlns:a="http://schemas.openxmlformats.org/drawingml/2006/main">
+                  <a:graphicData uri="http://schemas.microsoft.com/office/word/2010/wordprocessingShape">
+                    <wps:wsp>
+                      <wps:cNvSpPr txBox="1"/>
+                      <wps:spPr>
+                        <a:xfrm>
+                          <a:off x="0" y="0"/>
+                          <a:ext cx="5715000" cy="2743200"/>
+                        </a:xfrm>
+                        <a:prstGeom prst="rect">
+                          <a:avLst/>
+                        </a:prstGeom>
+                        <a:noFill/>
+                        <a:ln>
+                          <a:noFill/>
+                        </a:ln>
+                        <a:effectLst/>
+                        <a:extLst>
+                          <a:ext uri="{C572A759-6A51-4108-AA02-DFA0A04FC94B}">
+                            <ma14:wrappingTextBoxFlag xmlns:ma14="http://schemas.microsoft.com/office/mac/drawingml/2011/main"/>
+                          </a:ext>
+                        </a:extLst>
+                      </wps:spPr>
+                      <wps:style>
+                        <a:lnRef idx="0">
+                          <a:schemeClr val="accent1"/>
+                        </a:lnRef>
+                        <a:fillRef idx="0">
+                          <a:schemeClr val="accent1"/>
+                        </a:fillRef>
+                        <a:effectRef idx="0">
+                          <a:schemeClr val="accent1"/>
+                        </a:effectRef>
+                        <a:fontRef idx="minor">
+                          <a:schemeClr val="dk1"/>
+                        </a:fontRef>
+                      </wps:style>
+                      <wps:txbx>
+                        <w:txbxContent>
+                          <w:p>
+                            <w:pPr>
+                              <w:widowControl w:val="0"/>
+                              <w:autoSpaceDE w:val="0"/>
+                              <w:autoSpaceDN w:val="0"/>
+                              <w:adjustRightInd w:val="0"/>
+                              <w:spacing w:after="0" w:line="240" w:lineRule="auto"/>
+                              <w:rPr>
+                                <w:rFonts w:ascii="Monaco" w:hAnsi="Monaco" w:cs="Monaco"/>
+                                <w:color w:val="0000C0"/>
+                                <w:sz w:val="16"/>
+                                <w:szCs w:val="16"/>
+                                <w:highlight w:val="white"/>
+                              </w:rPr>
+                            </w:pPr>
+                          </w:p>
+                          <w:p>
+                            <w:pPr>
+                              <w:widowControl w:val="0"/>
+                              <w:autoSpaceDE w:val="0"/>
+                              <w:autoSpaceDN w:val="0"/>
+                              <w:adjustRightInd w:val="0"/>
+                              <w:spacing w:after="0" w:line="240" w:lineRule="auto"/>
+                              <w:rPr>
+                                <w:rFonts w:ascii="Monaco" w:hAnsi="Monaco" w:cs="Monaco"/>
+                                <w:sz w:val="16"/>
+                                <w:szCs w:val="16"/>
+                              </w:rPr>
+                            </w:pPr>
+                            <w:proofErr w:type="spellStart"/>
+                            <w:r>
+                              <w:rPr>
+                                <w:rFonts w:ascii="Monaco" w:hAnsi="Monaco" w:cs="Monaco"/>
+                                <w:color w:val="0000C0"/>
+                                <w:sz w:val="16"/>
+                                <w:szCs w:val="16"/>
+                                <w:highlight w:val="white"/>
+                              </w:rPr>
+                              <w:t>var</w:t>
+                            </w:r>
+                            <w:proofErr w:type="spellEnd"/>
+                            <w:r>
+                              <w:rPr>
+                                <w:rFonts w:ascii="Monaco" w:hAnsi="Monaco" w:cs="Monaco"/>
+                                <w:color w:val="0000C0"/>
+                                <w:sz w:val="16"/>
+                                <w:szCs w:val="16"/>
+                                <w:highlight w:val="white"/>
+                              </w:rPr>
+                              <w:t xml:space="preserve"> </w:t>
+                            </w:r>
+                            <w:r>
+                              <w:rPr>
+                                <w:rFonts w:ascii="Monaco" w:hAnsi="Monaco" w:cs="Monaco"/>
+                                <w:color w:val="000000"/>
+                                <w:sz w:val="16"/>
+                                <w:szCs w:val="16"/>
+                                <w:highlight w:val="white"/>
+                              </w:rPr>
+                              <w:t>TOPAZ = TOPAZ || {};</w:t>
+                            </w:r>
+                          </w:p>
+                          <w:p>
+                            <w:pPr>
+                              <w:widowControl w:val="0"/>
+                              <w:autoSpaceDE w:val="0"/>
+                              <w:autoSpaceDN w:val="0"/>
+                              <w:adjustRightInd w:val="0"/>
+                              <w:spacing w:after="0" w:line="240" w:lineRule="auto"/>
+                              <w:rPr>
+                                <w:rFonts w:ascii="Monaco" w:hAnsi="Monaco" w:cs="Monaco"/>
+                                <w:sz w:val="16"/>
+                                <w:szCs w:val="16"/>
+                              </w:rPr>
+                            </w:pPr>
+                          </w:p>
+                          <w:p>
+                            <w:pPr>
+                              <w:widowControl w:val="0"/>
+                              <w:autoSpaceDE w:val="0"/>
+                              <w:autoSpaceDN w:val="0"/>
+                              <w:adjustRightInd w:val="0"/>
+                              <w:spacing w:after="0" w:line="240" w:lineRule="auto"/>
+                              <w:rPr>
+                                <w:rFonts w:ascii="Monaco" w:hAnsi="Monaco" w:cs="Monaco"/>
+                                <w:sz w:val="16"/>
+                                <w:szCs w:val="16"/>
+                              </w:rPr>
+                            </w:pPr>
+                            <w:proofErr w:type="spellStart"/>
+                            <w:r>
+                              <w:rPr>
+                                <w:rFonts w:ascii="Monaco" w:hAnsi="Monaco" w:cs="Monaco"/>
+                                <w:color w:val="000000"/>
+                                <w:sz w:val="16"/>
+                                <w:szCs w:val="16"/>
+                                <w:highlight w:val="white"/>
+                              </w:rPr>
+                              <w:t>TOPAZ.namespace</w:t>
+                            </w:r>
+                            <w:proofErr w:type="spellEnd"/>
+                            <w:r>
+                              <w:rPr>
+                                <w:rFonts w:ascii="Monaco" w:hAnsi="Monaco" w:cs="Monaco"/>
+                                <w:color w:val="000000"/>
+                                <w:sz w:val="16"/>
+                                <w:szCs w:val="16"/>
+                                <w:highlight w:val="white"/>
+                              </w:rPr>
+                              <w:t xml:space="preserve"> = </w:t>
+                            </w:r>
+                            <w:proofErr w:type="spellStart"/>
+                            <w:r>
+                              <w:rPr>
+                                <w:rFonts w:ascii="Monaco" w:hAnsi="Monaco" w:cs="Monaco"/>
+                                <w:color w:val="0000C0"/>
+                                <w:sz w:val="16"/>
+                                <w:szCs w:val="16"/>
+                                <w:highlight w:val="white"/>
+                              </w:rPr>
+                              <w:t>function</w:t>
+                            </w:r>
+                            <w:proofErr w:type="spellEnd"/>
+                            <w:r>
+                              <w:rPr>
+                                <w:rFonts w:ascii="Monaco" w:hAnsi="Monaco" w:cs="Monaco"/>
+                                <w:color w:val="000000"/>
+                                <w:sz w:val="16"/>
+                                <w:szCs w:val="16"/>
+                                <w:highlight w:val="white"/>
+                              </w:rPr>
+                              <w:t>(</w:t>
+                            </w:r>
+                            <w:proofErr w:type="spellStart"/>
+                            <w:r>
+                              <w:rPr>
+                                <w:rFonts w:ascii="Monaco" w:hAnsi="Monaco" w:cs="Monaco"/>
+                                <w:color w:val="000000"/>
+                                <w:sz w:val="16"/>
+                                <w:szCs w:val="16"/>
+                                <w:highlight w:val="white"/>
+                              </w:rPr>
+                              <w:t>name</w:t>
+                            </w:r>
+                            <w:proofErr w:type="spellEnd"/>
+                            <w:r>
+                              <w:rPr>
+                                <w:rFonts w:ascii="Monaco" w:hAnsi="Monaco" w:cs="Monaco"/>
+                                <w:color w:val="000000"/>
+                                <w:sz w:val="16"/>
+                                <w:szCs w:val="16"/>
+                                <w:highlight w:val="white"/>
+                              </w:rPr>
+                              <w:t>) {</w:t>
+                            </w:r>
+                          </w:p>
+                          <w:p>
+                            <w:pPr>
+                              <w:widowControl w:val="0"/>
+                              <w:autoSpaceDE w:val="0"/>
+                              <w:autoSpaceDN w:val="0"/>
+                              <w:adjustRightInd w:val="0"/>
+                              <w:spacing w:after="0" w:line="240" w:lineRule="auto"/>
+                              <w:rPr>
+                                <w:rFonts w:ascii="Monaco" w:hAnsi="Monaco" w:cs="Monaco"/>
+                                <w:sz w:val="16"/>
+                                <w:szCs w:val="16"/>
+                              </w:rPr>
+                            </w:pPr>
+                            <w:r>
+                              <w:rPr>
+                                <w:rFonts w:ascii="Monaco" w:hAnsi="Monaco" w:cs="Monaco"/>
+                                <w:color w:val="000000"/>
+                                <w:sz w:val="16"/>
+                                <w:szCs w:val="16"/>
+                                <w:highlight w:val="white"/>
+                              </w:rPr>
+                              <w:tab/>
+                            </w:r>
+                            <w:proofErr w:type="spellStart"/>
+                            <w:r>
+                              <w:rPr>
+                                <w:rFonts w:ascii="Monaco" w:hAnsi="Monaco" w:cs="Monaco"/>
+                                <w:color w:val="0000C0"/>
+                                <w:sz w:val="16"/>
+                                <w:szCs w:val="16"/>
+                                <w:highlight w:val="white"/>
+                              </w:rPr>
+                              <w:t>var</w:t>
+                            </w:r>
+                            <w:proofErr w:type="spellEnd"/>
+                            <w:r>
+                              <w:rPr>
+                                <w:rFonts w:ascii="Monaco" w:hAnsi="Monaco" w:cs="Monaco"/>
+                                <w:color w:val="0000C0"/>
+                                <w:sz w:val="16"/>
+                                <w:szCs w:val="16"/>
+                                <w:highlight w:val="white"/>
+                              </w:rPr>
+                              <w:t xml:space="preserve"> </w:t>
+                            </w:r>
+                            <w:proofErr w:type="spellStart"/>
+                            <w:r>
+                              <w:rPr>
+                                <w:rFonts w:ascii="Monaco" w:hAnsi="Monaco" w:cs="Monaco"/>
+                                <w:color w:val="000000"/>
+                                <w:sz w:val="16"/>
+                                <w:szCs w:val="16"/>
+                                <w:highlight w:val="white"/>
+                              </w:rPr>
+                              <w:t>parts</w:t>
+                            </w:r>
+                            <w:proofErr w:type="spellEnd"/>
+                            <w:r>
+                              <w:rPr>
+                                <w:rFonts w:ascii="Monaco" w:hAnsi="Monaco" w:cs="Monaco"/>
+                                <w:color w:val="000000"/>
+                                <w:sz w:val="16"/>
+                                <w:szCs w:val="16"/>
+                                <w:highlight w:val="white"/>
+                              </w:rPr>
+                              <w:t xml:space="preserve"> = </w:t>
+                            </w:r>
+                            <w:proofErr w:type="spellStart"/>
+                            <w:r>
+                              <w:rPr>
+                                <w:rFonts w:ascii="Monaco" w:hAnsi="Monaco" w:cs="Monaco"/>
+                                <w:color w:val="000000"/>
+                                <w:sz w:val="16"/>
+                                <w:szCs w:val="16"/>
+                                <w:highlight w:val="white"/>
+                              </w:rPr>
+                              <w:t>name.split</w:t>
+                            </w:r>
+                            <w:proofErr w:type="spellEnd"/>
+                            <w:r>
+                              <w:rPr>
+                                <w:rFonts w:ascii="Monaco" w:hAnsi="Monaco" w:cs="Monaco"/>
+                                <w:color w:val="000000"/>
+                                <w:sz w:val="16"/>
+                                <w:szCs w:val="16"/>
+                                <w:highlight w:val="white"/>
+                              </w:rPr>
+                              <w:t>(</w:t>
+                            </w:r>
+                            <w:r>
+                              <w:rPr>
+                                <w:rFonts w:ascii="Monaco" w:hAnsi="Monaco" w:cs="Monaco"/>
+                                <w:color w:val="2A00FF"/>
+                                <w:sz w:val="16"/>
+                                <w:szCs w:val="16"/>
+                                <w:highlight w:val="white"/>
+                              </w:rPr>
+                              <w:t>'.'</w:t>
+                            </w:r>
+                            <w:r>
+                              <w:rPr>
+                                <w:rFonts w:ascii="Monaco" w:hAnsi="Monaco" w:cs="Monaco"/>
+                                <w:color w:val="000000"/>
+                                <w:sz w:val="16"/>
+                                <w:szCs w:val="16"/>
+                                <w:highlight w:val="white"/>
+                              </w:rPr>
+                              <w:t xml:space="preserve">), </w:t>
+                            </w:r>
+                            <w:proofErr w:type="spellStart"/>
+                            <w:r>
+                              <w:rPr>
+                                <w:rFonts w:ascii="Monaco" w:hAnsi="Monaco" w:cs="Monaco"/>
+                                <w:color w:val="000000"/>
+                                <w:sz w:val="16"/>
+                                <w:szCs w:val="16"/>
+                                <w:highlight w:val="white"/>
+                              </w:rPr>
+                              <w:t>parent</w:t>
+                            </w:r>
+                            <w:proofErr w:type="spellEnd"/>
+                            <w:r>
+                              <w:rPr>
+                                <w:rFonts w:ascii="Monaco" w:hAnsi="Monaco" w:cs="Monaco"/>
+                                <w:color w:val="000000"/>
+                                <w:sz w:val="16"/>
+                                <w:szCs w:val="16"/>
+                                <w:highlight w:val="white"/>
+                              </w:rPr>
+                              <w:t xml:space="preserve"> = TOPAZ, i;</w:t>
+                            </w:r>
+                          </w:p>
+                          <w:p>
+                            <w:pPr>
+                              <w:widowControl w:val="0"/>
+                              <w:autoSpaceDE w:val="0"/>
+                              <w:autoSpaceDN w:val="0"/>
+                              <w:adjustRightInd w:val="0"/>
+                              <w:spacing w:after="0" w:line="240" w:lineRule="auto"/>
+                              <w:rPr>
+                                <w:rFonts w:ascii="Monaco" w:hAnsi="Monaco" w:cs="Monaco"/>
+                                <w:sz w:val="16"/>
+                                <w:szCs w:val="16"/>
+                              </w:rPr>
+                            </w:pPr>
+                            <w:r>
+                              <w:rPr>
+                                <w:rFonts w:ascii="Monaco" w:hAnsi="Monaco" w:cs="Monaco"/>
+                                <w:color w:val="000000"/>
+                                <w:sz w:val="16"/>
+                                <w:szCs w:val="16"/>
+                                <w:highlight w:val="white"/>
+                              </w:rPr>
+                              <w:tab/>
+                            </w:r>
+                            <w:proofErr w:type="spellStart"/>
+                            <w:r>
+                              <w:rPr>
+                                <w:rFonts w:ascii="Monaco" w:hAnsi="Monaco" w:cs="Monaco"/>
+                                <w:color w:val="7F0055"/>
+                                <w:sz w:val="16"/>
+                                <w:szCs w:val="16"/>
+                                <w:highlight w:val="white"/>
+                              </w:rPr>
+                              <w:t>if</w:t>
+                            </w:r>
+                            <w:proofErr w:type="spellEnd"/>
+                            <w:r>
+                              <w:rPr>
+                                <w:rFonts w:ascii="Monaco" w:hAnsi="Monaco" w:cs="Monaco"/>
+                                <w:color w:val="7F0055"/>
+                                <w:sz w:val="16"/>
+                                <w:szCs w:val="16"/>
+                                <w:highlight w:val="white"/>
+                              </w:rPr>
+                              <w:t xml:space="preserve"> </w:t>
+                            </w:r>
+                            <w:r>
+                              <w:rPr>
+                                <w:rFonts w:ascii="Monaco" w:hAnsi="Monaco" w:cs="Monaco"/>
+                                <w:color w:val="000000"/>
+                                <w:sz w:val="16"/>
+                                <w:szCs w:val="16"/>
+                                <w:highlight w:val="white"/>
+                              </w:rPr>
+                              <w:t>(</w:t>
+                            </w:r>
+                            <w:proofErr w:type="spellStart"/>
+                            <w:r>
+                              <w:rPr>
+                                <w:rFonts w:ascii="Monaco" w:hAnsi="Monaco" w:cs="Monaco"/>
+                                <w:color w:val="000000"/>
+                                <w:sz w:val="16"/>
+                                <w:szCs w:val="16"/>
+                                <w:highlight w:val="white"/>
+                              </w:rPr>
+                              <w:t>parts</w:t>
+                            </w:r>
+                            <w:proofErr w:type="spellEnd"/>
+                            <w:r>
+                              <w:rPr>
+                                <w:rFonts w:ascii="Monaco" w:hAnsi="Monaco" w:cs="Monaco"/>
+                                <w:color w:val="000000"/>
+                                <w:sz w:val="16"/>
+                                <w:szCs w:val="16"/>
+                                <w:highlight w:val="white"/>
+                              </w:rPr>
+                              <w:t xml:space="preserve">[0] === </w:t>
+                            </w:r>
+                            <w:r>
+                              <w:rPr>
+                                <w:rFonts w:ascii="Monaco" w:hAnsi="Monaco" w:cs="Monaco"/>
+                                <w:color w:val="2A00FF"/>
+                                <w:sz w:val="16"/>
+                                <w:szCs w:val="16"/>
+                                <w:highlight w:val="white"/>
+                              </w:rPr>
+                              <w:t>"TOPAZ"</w:t>
+                            </w:r>
+                            <w:r>
+                              <w:rPr>
+                                <w:rFonts w:ascii="Monaco" w:hAnsi="Monaco" w:cs="Monaco"/>
+                                <w:color w:val="000000"/>
+                                <w:sz w:val="16"/>
+                                <w:szCs w:val="16"/>
+                                <w:highlight w:val="white"/>
+                              </w:rPr>
+                              <w:t>) {</w:t>
+                            </w:r>
+                          </w:p>
+                          <w:p>
+                            <w:pPr>
+                              <w:widowControl w:val="0"/>
+                              <w:autoSpaceDE w:val="0"/>
+                              <w:autoSpaceDN w:val="0"/>
+                              <w:adjustRightInd w:val="0"/>
+                              <w:spacing w:after="0" w:line="240" w:lineRule="auto"/>
+                              <w:rPr>
+                                <w:rFonts w:ascii="Monaco" w:hAnsi="Monaco" w:cs="Monaco"/>
+                                <w:sz w:val="16"/>
+                                <w:szCs w:val="16"/>
+                              </w:rPr>
+                            </w:pPr>
+                            <w:r>
+                              <w:rPr>
+                                <w:rFonts w:ascii="Monaco" w:hAnsi="Monaco" w:cs="Monaco"/>
+                                <w:color w:val="000000"/>
+                                <w:sz w:val="16"/>
+                                <w:szCs w:val="16"/>
+                                <w:highlight w:val="white"/>
+                              </w:rPr>
+                              <w:tab/>
+                            </w:r>
+                            <w:r>
+                              <w:rPr>
+                                <w:rFonts w:ascii="Monaco" w:hAnsi="Monaco" w:cs="Monaco"/>
+                                <w:color w:val="000000"/>
+                                <w:sz w:val="16"/>
+                                <w:szCs w:val="16"/>
+                                <w:highlight w:val="white"/>
+                              </w:rPr>
+                              <w:tab/>
+                            </w:r>
+                            <w:proofErr w:type="spellStart"/>
+                            <w:r>
+                              <w:rPr>
+                                <w:rFonts w:ascii="Monaco" w:hAnsi="Monaco" w:cs="Monaco"/>
+                                <w:color w:val="000000"/>
+                                <w:sz w:val="16"/>
+                                <w:szCs w:val="16"/>
+                                <w:highlight w:val="white"/>
+                              </w:rPr>
+                              <w:t>parts</w:t>
+                            </w:r>
+                            <w:proofErr w:type="spellEnd"/>
+                            <w:r>
+                              <w:rPr>
+                                <w:rFonts w:ascii="Monaco" w:hAnsi="Monaco" w:cs="Monaco"/>
+                                <w:color w:val="000000"/>
+                                <w:sz w:val="16"/>
+                                <w:szCs w:val="16"/>
+                                <w:highlight w:val="white"/>
+                              </w:rPr>
+                              <w:t xml:space="preserve"> = </w:t>
+                            </w:r>
+                            <w:proofErr w:type="spellStart"/>
+                            <w:r>
+                              <w:rPr>
+                                <w:rFonts w:ascii="Monaco" w:hAnsi="Monaco" w:cs="Monaco"/>
+                                <w:color w:val="000000"/>
+                                <w:sz w:val="16"/>
+                                <w:szCs w:val="16"/>
+                                <w:highlight w:val="white"/>
+                              </w:rPr>
+                              <w:t>parts.slice</w:t>
+                            </w:r>
+                            <w:proofErr w:type="spellEnd"/>
+                            <w:r>
+                              <w:rPr>
+                                <w:rFonts w:ascii="Monaco" w:hAnsi="Monaco" w:cs="Monaco"/>
+                                <w:color w:val="000000"/>
+                                <w:sz w:val="16"/>
+                                <w:szCs w:val="16"/>
+                                <w:highlight w:val="white"/>
+                              </w:rPr>
+                              <w:t>(1);</w:t>
+                            </w:r>
+                          </w:p>
+                          <w:p>
+                            <w:pPr>
+                              <w:widowControl w:val="0"/>
+                              <w:autoSpaceDE w:val="0"/>
+                              <w:autoSpaceDN w:val="0"/>
+                              <w:adjustRightInd w:val="0"/>
+                              <w:spacing w:after="0" w:line="240" w:lineRule="auto"/>
+                              <w:rPr>
+                                <w:rFonts w:ascii="Monaco" w:hAnsi="Monaco" w:cs="Monaco"/>
+                                <w:sz w:val="16"/>
+                                <w:szCs w:val="16"/>
+                              </w:rPr>
+                            </w:pPr>
+                            <w:r>
+                              <w:rPr>
+                                <w:rFonts w:ascii="Monaco" w:hAnsi="Monaco" w:cs="Monaco"/>
+                                <w:color w:val="000000"/>
+                                <w:sz w:val="16"/>
+                                <w:szCs w:val="16"/>
+                                <w:highlight w:val="white"/>
+                              </w:rPr>
+                              <w:tab/>
+                              <w:t>}</w:t>
+                            </w:r>
+                          </w:p>
+                          <w:p>
+                            <w:pPr>
+                              <w:widowControl w:val="0"/>
+                              <w:autoSpaceDE w:val="0"/>
+                              <w:autoSpaceDN w:val="0"/>
+                              <w:adjustRightInd w:val="0"/>
+                              <w:spacing w:after="0" w:line="240" w:lineRule="auto"/>
+                              <w:rPr>
+                                <w:rFonts w:ascii="Monaco" w:hAnsi="Monaco" w:cs="Monaco"/>
+                                <w:sz w:val="16"/>
+                                <w:szCs w:val="16"/>
+                              </w:rPr>
+                            </w:pPr>
+                            <w:r>
+                              <w:rPr>
+                                <w:rFonts w:ascii="Monaco" w:hAnsi="Monaco" w:cs="Monaco"/>
+                                <w:color w:val="000000"/>
+                                <w:sz w:val="16"/>
+                                <w:szCs w:val="16"/>
+                                <w:highlight w:val="white"/>
+                              </w:rPr>
+                              <w:tab/>
+                            </w:r>
+                            <w:proofErr w:type="spellStart"/>
+                            <w:r>
+                              <w:rPr>
+                                <w:rFonts w:ascii="Monaco" w:hAnsi="Monaco" w:cs="Monaco"/>
+                                <w:color w:val="000000"/>
+                                <w:sz w:val="16"/>
+                                <w:szCs w:val="16"/>
+                                <w:highlight w:val="white"/>
+                              </w:rPr>
+                              <w:t>pl</w:t>
+                            </w:r>
+                            <w:proofErr w:type="spellEnd"/>
+                            <w:r>
+                              <w:rPr>
+                                <w:rFonts w:ascii="Monaco" w:hAnsi="Monaco" w:cs="Monaco"/>
+                                <w:color w:val="000000"/>
+                                <w:sz w:val="16"/>
+                                <w:szCs w:val="16"/>
+                                <w:highlight w:val="white"/>
+                              </w:rPr>
+                              <w:t xml:space="preserve"> = </w:t>
+                            </w:r>
+                            <w:proofErr w:type="spellStart"/>
+                            <w:r>
+                              <w:rPr>
+                                <w:rFonts w:ascii="Monaco" w:hAnsi="Monaco" w:cs="Monaco"/>
+                                <w:color w:val="000000"/>
+                                <w:sz w:val="16"/>
+                                <w:szCs w:val="16"/>
+                                <w:highlight w:val="white"/>
+                              </w:rPr>
+                              <w:t>parts.length</w:t>
+                            </w:r>
+                            <w:proofErr w:type="spellEnd"/>
+                            <w:r>
+                              <w:rPr>
+                                <w:rFonts w:ascii="Monaco" w:hAnsi="Monaco" w:cs="Monaco"/>
+                                <w:color w:val="000000"/>
+                                <w:sz w:val="16"/>
+                                <w:szCs w:val="16"/>
+                                <w:highlight w:val="white"/>
+                              </w:rPr>
+                              <w:t>;</w:t>
+                            </w:r>
+                          </w:p>
+                          <w:p>
+                            <w:pPr>
+                              <w:widowControl w:val="0"/>
+                              <w:autoSpaceDE w:val="0"/>
+                              <w:autoSpaceDN w:val="0"/>
+                              <w:adjustRightInd w:val="0"/>
+                              <w:spacing w:after="0" w:line="240" w:lineRule="auto"/>
+                              <w:rPr>
+                                <w:rFonts w:ascii="Monaco" w:hAnsi="Monaco" w:cs="Monaco"/>
+                                <w:sz w:val="16"/>
+                                <w:szCs w:val="16"/>
+                              </w:rPr>
+                            </w:pPr>
+                            <w:r>
+                              <w:rPr>
+                                <w:rFonts w:ascii="Monaco" w:hAnsi="Monaco" w:cs="Monaco"/>
+                                <w:color w:val="000000"/>
+                                <w:sz w:val="16"/>
+                                <w:szCs w:val="16"/>
+                                <w:highlight w:val="white"/>
+                              </w:rPr>
+                              <w:tab/>
+                            </w:r>
+                            <w:proofErr w:type="spellStart"/>
+                            <w:r>
+                              <w:rPr>
+                                <w:rFonts w:ascii="Monaco" w:hAnsi="Monaco" w:cs="Monaco"/>
+                                <w:color w:val="7F0055"/>
+                                <w:sz w:val="16"/>
+                                <w:szCs w:val="16"/>
+                                <w:highlight w:val="white"/>
+                              </w:rPr>
+                              <w:t>for</w:t>
+                            </w:r>
+                            <w:proofErr w:type="spellEnd"/>
+                            <w:r>
+                              <w:rPr>
+                                <w:rFonts w:ascii="Monaco" w:hAnsi="Monaco" w:cs="Monaco"/>
+                                <w:color w:val="7F0055"/>
+                                <w:sz w:val="16"/>
+                                <w:szCs w:val="16"/>
+                                <w:highlight w:val="white"/>
+                              </w:rPr>
+                              <w:t xml:space="preserve"> </w:t>
+                            </w:r>
+                            <w:proofErr w:type="gramStart"/>
+                            <w:r>
+                              <w:rPr>
+                                <w:rFonts w:ascii="Monaco" w:hAnsi="Monaco" w:cs="Monaco"/>
+                                <w:color w:val="000000"/>
+                                <w:sz w:val="16"/>
+                                <w:szCs w:val="16"/>
+                                <w:highlight w:val="white"/>
+                              </w:rPr>
+                              <w:t>( i</w:t>
+                            </w:r>
+                            <w:proofErr w:type="gramEnd"/>
+                            <w:r>
+                              <w:rPr>
+                                <w:rFonts w:ascii="Monaco" w:hAnsi="Monaco" w:cs="Monaco"/>
+                                <w:color w:val="000000"/>
+                                <w:sz w:val="16"/>
+                                <w:szCs w:val="16"/>
+                                <w:highlight w:val="white"/>
+                              </w:rPr>
+                              <w:t xml:space="preserve"> = 0; i &lt; </w:t>
+                            </w:r>
+                            <w:proofErr w:type="spellStart"/>
+                            <w:r>
+                              <w:rPr>
+                                <w:rFonts w:ascii="Monaco" w:hAnsi="Monaco" w:cs="Monaco"/>
+                                <w:color w:val="000000"/>
+                                <w:sz w:val="16"/>
+                                <w:szCs w:val="16"/>
+                                <w:highlight w:val="white"/>
+                              </w:rPr>
+                              <w:t>parts.length</w:t>
+                            </w:r>
+                            <w:proofErr w:type="spellEnd"/>
+                            <w:r>
+                              <w:rPr>
+                                <w:rFonts w:ascii="Monaco" w:hAnsi="Monaco" w:cs="Monaco"/>
+                                <w:color w:val="000000"/>
+                                <w:sz w:val="16"/>
+                                <w:szCs w:val="16"/>
+                                <w:highlight w:val="white"/>
+                              </w:rPr>
+                              <w:t>; i++) {</w:t>
+                            </w:r>
+                          </w:p>
+                          <w:p>
+                            <w:pPr>
+                              <w:widowControl w:val="0"/>
+                              <w:autoSpaceDE w:val="0"/>
+                              <w:autoSpaceDN w:val="0"/>
+                              <w:adjustRightInd w:val="0"/>
+                              <w:spacing w:after="0" w:line="240" w:lineRule="auto"/>
+                              <w:rPr>
+                                <w:rFonts w:ascii="Monaco" w:hAnsi="Monaco" w:cs="Monaco"/>
+                                <w:sz w:val="16"/>
+                                <w:szCs w:val="16"/>
+                              </w:rPr>
+                            </w:pPr>
+                            <w:r>
+                              <w:rPr>
+                                <w:rFonts w:ascii="Monaco" w:hAnsi="Monaco" w:cs="Monaco"/>
+                                <w:color w:val="000000"/>
+                                <w:sz w:val="16"/>
+                                <w:szCs w:val="16"/>
+                                <w:highlight w:val="white"/>
+                              </w:rPr>
+                              <w:tab/>
+                            </w:r>
+                            <w:r>
+                              <w:rPr>
+                                <w:rFonts w:ascii="Monaco" w:hAnsi="Monaco" w:cs="Monaco"/>
+                                <w:color w:val="000000"/>
+                                <w:sz w:val="16"/>
+                                <w:szCs w:val="16"/>
+                                <w:highlight w:val="white"/>
+                              </w:rPr>
+                              <w:tab/>
+                            </w:r>
+                          </w:p>
+                          <w:p>
+                            <w:pPr>
+                              <w:widowControl w:val="0"/>
+                              <w:autoSpaceDE w:val="0"/>
+                              <w:autoSpaceDN w:val="0"/>
+                              <w:adjustRightInd w:val="0"/>
+                              <w:spacing w:after="0" w:line="240" w:lineRule="auto"/>
+                              <w:rPr>
+                                <w:rFonts w:ascii="Monaco" w:hAnsi="Monaco" w:cs="Monaco"/>
+                                <w:sz w:val="16"/>
+                                <w:szCs w:val="16"/>
+                              </w:rPr>
+                            </w:pPr>
+                            <w:r>
+                              <w:rPr>
+                                <w:rFonts w:ascii="Monaco" w:hAnsi="Monaco" w:cs="Monaco"/>
+                                <w:color w:val="000000"/>
+                                <w:sz w:val="16"/>
+                                <w:szCs w:val="16"/>
+                                <w:highlight w:val="white"/>
+                              </w:rPr>
+                              <w:tab/>
+                            </w:r>
+                            <w:r>
+                              <w:rPr>
+                                <w:rFonts w:ascii="Monaco" w:hAnsi="Monaco" w:cs="Monaco"/>
+                                <w:color w:val="000000"/>
+                                <w:sz w:val="16"/>
+                                <w:szCs w:val="16"/>
+                                <w:highlight w:val="white"/>
+                              </w:rPr>
+                              <w:tab/>
+                            </w:r>
+                            <w:proofErr w:type="spellStart"/>
+                            <w:r>
+                              <w:rPr>
+                                <w:rFonts w:ascii="Monaco" w:hAnsi="Monaco" w:cs="Monaco"/>
+                                <w:color w:val="7F0055"/>
+                                <w:sz w:val="16"/>
+                                <w:szCs w:val="16"/>
+                                <w:highlight w:val="white"/>
+                              </w:rPr>
+                              <w:t>if</w:t>
+                            </w:r>
+                            <w:proofErr w:type="spellEnd"/>
+                            <w:r>
+                              <w:rPr>
+                                <w:rFonts w:ascii="Monaco" w:hAnsi="Monaco" w:cs="Monaco"/>
+                                <w:color w:val="7F0055"/>
+                                <w:sz w:val="16"/>
+                                <w:szCs w:val="16"/>
+                                <w:highlight w:val="white"/>
+                              </w:rPr>
+                              <w:t xml:space="preserve"> </w:t>
+                            </w:r>
+                            <w:proofErr w:type="gramStart"/>
+                            <w:r>
+                              <w:rPr>
+                                <w:rFonts w:ascii="Monaco" w:hAnsi="Monaco" w:cs="Monaco"/>
+                                <w:color w:val="000000"/>
+                                <w:sz w:val="16"/>
+                                <w:szCs w:val="16"/>
+                                <w:highlight w:val="white"/>
+                              </w:rPr>
+                              <w:t xml:space="preserve">( </w:t>
+                            </w:r>
+                            <w:proofErr w:type="spellStart"/>
+                            <w:r>
+                              <w:rPr>
+                                <w:rFonts w:ascii="Monaco" w:hAnsi="Monaco" w:cs="Monaco"/>
+                                <w:color w:val="000000"/>
+                                <w:sz w:val="16"/>
+                                <w:szCs w:val="16"/>
+                                <w:highlight w:val="white"/>
+                              </w:rPr>
+                              <w:t>typeof</w:t>
+                            </w:r>
+                            <w:proofErr w:type="spellEnd"/>
+                            <w:proofErr w:type="gramEnd"/>
+                            <w:r>
+                              <w:rPr>
+                                <w:rFonts w:ascii="Monaco" w:hAnsi="Monaco" w:cs="Monaco"/>
+                                <w:color w:val="000000"/>
+                                <w:sz w:val="16"/>
+                                <w:szCs w:val="16"/>
+                                <w:highlight w:val="white"/>
+                              </w:rPr>
+                              <w:t xml:space="preserve"> </w:t>
+                            </w:r>
+                            <w:proofErr w:type="spellStart"/>
+                            <w:r>
+                              <w:rPr>
+                                <w:rFonts w:ascii="Monaco" w:hAnsi="Monaco" w:cs="Monaco"/>
+                                <w:color w:val="000000"/>
+                                <w:sz w:val="16"/>
+                                <w:szCs w:val="16"/>
+                                <w:highlight w:val="white"/>
+                              </w:rPr>
+                              <w:t>parent</w:t>
+                            </w:r>
+                            <w:proofErr w:type="spellEnd"/>
+                            <w:r>
+                              <w:rPr>
+                                <w:rFonts w:ascii="Monaco" w:hAnsi="Monaco" w:cs="Monaco"/>
+                                <w:color w:val="000000"/>
+                                <w:sz w:val="16"/>
+                                <w:szCs w:val="16"/>
+                                <w:highlight w:val="white"/>
+                              </w:rPr>
+                              <w:t>[</w:t>
+                            </w:r>
+                            <w:proofErr w:type="spellStart"/>
+                            <w:r>
+                              <w:rPr>
+                                <w:rFonts w:ascii="Monaco" w:hAnsi="Monaco" w:cs="Monaco"/>
+                                <w:color w:val="000000"/>
+                                <w:sz w:val="16"/>
+                                <w:szCs w:val="16"/>
+                                <w:highlight w:val="white"/>
+                              </w:rPr>
+                              <w:t>parts</w:t>
+                            </w:r>
+                            <w:proofErr w:type="spellEnd"/>
+                            <w:r>
+                              <w:rPr>
+                                <w:rFonts w:ascii="Monaco" w:hAnsi="Monaco" w:cs="Monaco"/>
+                                <w:color w:val="000000"/>
+                                <w:sz w:val="16"/>
+                                <w:szCs w:val="16"/>
+                                <w:highlight w:val="white"/>
+                              </w:rPr>
+                              <w:t xml:space="preserve">[i]] === </w:t>
+                            </w:r>
+                            <w:r>
+                              <w:rPr>
+                                <w:rFonts w:ascii="Monaco" w:hAnsi="Monaco" w:cs="Monaco"/>
+                                <w:color w:val="2A00FF"/>
+                                <w:sz w:val="16"/>
+                                <w:szCs w:val="16"/>
+                                <w:highlight w:val="white"/>
+                              </w:rPr>
+                              <w:t>'</w:t>
+                            </w:r>
+                            <w:proofErr w:type="spellStart"/>
+                            <w:r>
+                              <w:rPr>
+                                <w:rFonts w:ascii="Monaco" w:hAnsi="Monaco" w:cs="Monaco"/>
+                                <w:color w:val="2A00FF"/>
+                                <w:sz w:val="16"/>
+                                <w:szCs w:val="16"/>
+                                <w:highlight w:val="white"/>
+                              </w:rPr>
+                              <w:t>undefined</w:t>
+                            </w:r>
+                            <w:proofErr w:type="spellEnd"/>
+                            <w:r>
+                              <w:rPr>
+                                <w:rFonts w:ascii="Monaco" w:hAnsi="Monaco" w:cs="Monaco"/>
+                                <w:color w:val="2A00FF"/>
+                                <w:sz w:val="16"/>
+                                <w:szCs w:val="16"/>
+                                <w:highlight w:val="white"/>
+                              </w:rPr>
+                              <w:t>'</w:t>
+                            </w:r>
+                            <w:r>
+                              <w:rPr>
+                                <w:rFonts w:ascii="Monaco" w:hAnsi="Monaco" w:cs="Monaco"/>
+                                <w:color w:val="000000"/>
+                                <w:sz w:val="16"/>
+                                <w:szCs w:val="16"/>
+                                <w:highlight w:val="white"/>
+                              </w:rPr>
+                              <w:t>) {</w:t>
+                            </w:r>
+                          </w:p>
+                          <w:p>
+                            <w:pPr>
+                              <w:widowControl w:val="0"/>
+                              <w:autoSpaceDE w:val="0"/>
+                              <w:autoSpaceDN w:val="0"/>
+                              <w:adjustRightInd w:val="0"/>
+                              <w:spacing w:after="0" w:line="240" w:lineRule="auto"/>
+                              <w:rPr>
+                                <w:rFonts w:ascii="Monaco" w:hAnsi="Monaco" w:cs="Monaco"/>
+                                <w:sz w:val="16"/>
+                                <w:szCs w:val="16"/>
+                              </w:rPr>
+                            </w:pPr>
+                            <w:r>
+                              <w:rPr>
+                                <w:rFonts w:ascii="Monaco" w:hAnsi="Monaco" w:cs="Monaco"/>
+                                <w:color w:val="000000"/>
+                                <w:sz w:val="16"/>
+                                <w:szCs w:val="16"/>
+                                <w:highlight w:val="white"/>
+                              </w:rPr>
+                              <w:tab/>
+                            </w:r>
+                            <w:r>
+                              <w:rPr>
+                                <w:rFonts w:ascii="Monaco" w:hAnsi="Monaco" w:cs="Monaco"/>
+                                <w:color w:val="000000"/>
+                                <w:sz w:val="16"/>
+                                <w:szCs w:val="16"/>
+                                <w:highlight w:val="white"/>
+                              </w:rPr>
+                              <w:tab/>
+                            </w:r>
+                            <w:r>
+                              <w:rPr>
+                                <w:rFonts w:ascii="Monaco" w:hAnsi="Monaco" w:cs="Monaco"/>
+                                <w:color w:val="000000"/>
+                                <w:sz w:val="16"/>
+                                <w:szCs w:val="16"/>
+                                <w:highlight w:val="white"/>
+                              </w:rPr>
+                              <w:tab/>
+                            </w:r>
+                            <w:proofErr w:type="spellStart"/>
+                            <w:r>
+                              <w:rPr>
+                                <w:rFonts w:ascii="Monaco" w:hAnsi="Monaco" w:cs="Monaco"/>
+                                <w:color w:val="000000"/>
+                                <w:sz w:val="16"/>
+                                <w:szCs w:val="16"/>
+                                <w:highlight w:val="white"/>
+                              </w:rPr>
+                              <w:t>parent</w:t>
+                            </w:r>
+                            <w:proofErr w:type="spellEnd"/>
+                            <w:r>
+                              <w:rPr>
+                                <w:rFonts w:ascii="Monaco" w:hAnsi="Monaco" w:cs="Monaco"/>
+                                <w:color w:val="000000"/>
+                                <w:sz w:val="16"/>
+                                <w:szCs w:val="16"/>
+                                <w:highlight w:val="white"/>
+                              </w:rPr>
+                              <w:t>[</w:t>
+                            </w:r>
+                            <w:proofErr w:type="spellStart"/>
+                            <w:r>
+                              <w:rPr>
+                                <w:rFonts w:ascii="Monaco" w:hAnsi="Monaco" w:cs="Monaco"/>
+                                <w:color w:val="000000"/>
+                                <w:sz w:val="16"/>
+                                <w:szCs w:val="16"/>
+                                <w:highlight w:val="white"/>
+                              </w:rPr>
+                              <w:t>parts</w:t>
+                            </w:r>
+                            <w:proofErr w:type="spellEnd"/>
+                            <w:r>
+                              <w:rPr>
+                                <w:rFonts w:ascii="Monaco" w:hAnsi="Monaco" w:cs="Monaco"/>
+                                <w:color w:val="000000"/>
+                                <w:sz w:val="16"/>
+                                <w:szCs w:val="16"/>
+                                <w:highlight w:val="white"/>
+                              </w:rPr>
+                              <w:t>[i]] = {};</w:t>
+                            </w:r>
+                          </w:p>
+                          <w:p>
+                            <w:pPr>
+                              <w:widowControl w:val="0"/>
+                              <w:autoSpaceDE w:val="0"/>
+                              <w:autoSpaceDN w:val="0"/>
+                              <w:adjustRightInd w:val="0"/>
+                              <w:spacing w:after="0" w:line="240" w:lineRule="auto"/>
+                              <w:rPr>
+                                <w:rFonts w:ascii="Monaco" w:hAnsi="Monaco" w:cs="Monaco"/>
+                                <w:sz w:val="16"/>
+                                <w:szCs w:val="16"/>
+                              </w:rPr>
+                            </w:pPr>
+                            <w:r>
+                              <w:rPr>
+                                <w:rFonts w:ascii="Monaco" w:hAnsi="Monaco" w:cs="Monaco"/>
+                                <w:color w:val="000000"/>
+                                <w:sz w:val="16"/>
+                                <w:szCs w:val="16"/>
+                                <w:highlight w:val="white"/>
+                              </w:rPr>
+                              <w:tab/>
+                            </w:r>
+                            <w:r>
+                              <w:rPr>
+                                <w:rFonts w:ascii="Monaco" w:hAnsi="Monaco" w:cs="Monaco"/>
+                                <w:color w:val="000000"/>
+                                <w:sz w:val="16"/>
+                                <w:szCs w:val="16"/>
+                                <w:highlight w:val="white"/>
+                              </w:rPr>
+                              <w:tab/>
+                              <w:t>}</w:t>
+                            </w:r>
+                          </w:p>
+                          <w:p>
+                            <w:pPr>
+                              <w:widowControl w:val="0"/>
+                              <w:autoSpaceDE w:val="0"/>
+                              <w:autoSpaceDN w:val="0"/>
+                              <w:adjustRightInd w:val="0"/>
+                              <w:spacing w:after="0" w:line="240" w:lineRule="auto"/>
+                              <w:rPr>
+                                <w:rFonts w:ascii="Monaco" w:hAnsi="Monaco" w:cs="Monaco"/>
+                                <w:sz w:val="16"/>
+                                <w:szCs w:val="16"/>
+                              </w:rPr>
+                            </w:pPr>
+                            <w:r>
+                              <w:rPr>
+                                <w:rFonts w:ascii="Monaco" w:hAnsi="Monaco" w:cs="Monaco"/>
+                                <w:color w:val="000000"/>
+                                <w:sz w:val="16"/>
+                                <w:szCs w:val="16"/>
+                                <w:highlight w:val="white"/>
+                              </w:rPr>
+                              <w:tab/>
+                            </w:r>
+                            <w:r>
+                              <w:rPr>
+                                <w:rFonts w:ascii="Monaco" w:hAnsi="Monaco" w:cs="Monaco"/>
+                                <w:color w:val="000000"/>
+                                <w:sz w:val="16"/>
+                                <w:szCs w:val="16"/>
+                                <w:highlight w:val="white"/>
+                              </w:rPr>
+                              <w:tab/>
+                            </w:r>
+                            <w:proofErr w:type="spellStart"/>
+                            <w:r>
+                              <w:rPr>
+                                <w:rFonts w:ascii="Monaco" w:hAnsi="Monaco" w:cs="Monaco"/>
+                                <w:color w:val="000000"/>
+                                <w:sz w:val="16"/>
+                                <w:szCs w:val="16"/>
+                                <w:highlight w:val="white"/>
+                              </w:rPr>
+                              <w:t>parent</w:t>
+                            </w:r>
+                            <w:proofErr w:type="spellEnd"/>
+                            <w:r>
+                              <w:rPr>
+                                <w:rFonts w:ascii="Monaco" w:hAnsi="Monaco" w:cs="Monaco"/>
+                                <w:color w:val="000000"/>
+                                <w:sz w:val="16"/>
+                                <w:szCs w:val="16"/>
+                                <w:highlight w:val="white"/>
+                              </w:rPr>
+                              <w:t xml:space="preserve"> = </w:t>
+                            </w:r>
+                            <w:proofErr w:type="spellStart"/>
+                            <w:r>
+                              <w:rPr>
+                                <w:rFonts w:ascii="Monaco" w:hAnsi="Monaco" w:cs="Monaco"/>
+                                <w:color w:val="000000"/>
+                                <w:sz w:val="16"/>
+                                <w:szCs w:val="16"/>
+                                <w:highlight w:val="white"/>
+                              </w:rPr>
+                              <w:t>parent</w:t>
+                            </w:r>
+                            <w:proofErr w:type="spellEnd"/>
+                            <w:r>
+                              <w:rPr>
+                                <w:rFonts w:ascii="Monaco" w:hAnsi="Monaco" w:cs="Monaco"/>
+                                <w:color w:val="000000"/>
+                                <w:sz w:val="16"/>
+                                <w:szCs w:val="16"/>
+                                <w:highlight w:val="white"/>
+                              </w:rPr>
+                              <w:t>[</w:t>
+                            </w:r>
+                            <w:proofErr w:type="spellStart"/>
+                            <w:r>
+                              <w:rPr>
+                                <w:rFonts w:ascii="Monaco" w:hAnsi="Monaco" w:cs="Monaco"/>
+                                <w:color w:val="000000"/>
+                                <w:sz w:val="16"/>
+                                <w:szCs w:val="16"/>
+                                <w:highlight w:val="white"/>
+                              </w:rPr>
+                              <w:t>parts</w:t>
+                            </w:r>
+                            <w:proofErr w:type="spellEnd"/>
+                            <w:r>
+                              <w:rPr>
+                                <w:rFonts w:ascii="Monaco" w:hAnsi="Monaco" w:cs="Monaco"/>
+                                <w:color w:val="000000"/>
+                                <w:sz w:val="16"/>
+                                <w:szCs w:val="16"/>
+                                <w:highlight w:val="white"/>
+                              </w:rPr>
+                              <w:t>[i]];</w:t>
+                            </w:r>
+                          </w:p>
+                          <w:p>
+                            <w:pPr>
+                              <w:widowControl w:val="0"/>
+                              <w:autoSpaceDE w:val="0"/>
+                              <w:autoSpaceDN w:val="0"/>
+                              <w:adjustRightInd w:val="0"/>
+                              <w:spacing w:after="0" w:line="240" w:lineRule="auto"/>
+                              <w:rPr>
+                                <w:rFonts w:ascii="Monaco" w:hAnsi="Monaco" w:cs="Monaco"/>
+                                <w:sz w:val="16"/>
+                                <w:szCs w:val="16"/>
+                              </w:rPr>
+                            </w:pPr>
+                            <w:r>
+                              <w:rPr>
+                                <w:rFonts w:ascii="Monaco" w:hAnsi="Monaco" w:cs="Monaco"/>
+                                <w:color w:val="000000"/>
+                                <w:sz w:val="16"/>
+                                <w:szCs w:val="16"/>
+                                <w:highlight w:val="white"/>
+                              </w:rPr>
+                              <w:tab/>
+                              <w:t>}</w:t>
+                            </w:r>
+                          </w:p>
+                          <w:p>
+                            <w:pPr>
+                              <w:widowControl w:val="0"/>
+                              <w:autoSpaceDE w:val="0"/>
+                              <w:autoSpaceDN w:val="0"/>
+                              <w:adjustRightInd w:val="0"/>
+                              <w:spacing w:after="0" w:line="240" w:lineRule="auto"/>
+                              <w:rPr>
+                                <w:rFonts w:ascii="Monaco" w:hAnsi="Monaco" w:cs="Monaco"/>
+                                <w:sz w:val="16"/>
+                                <w:szCs w:val="16"/>
+                              </w:rPr>
+                            </w:pPr>
+                            <w:r>
+                              <w:rPr>
+                                <w:rFonts w:ascii="Monaco" w:hAnsi="Monaco" w:cs="Monaco"/>
+                                <w:color w:val="000000"/>
+                                <w:sz w:val="16"/>
+                                <w:szCs w:val="16"/>
+                                <w:highlight w:val="white"/>
+                              </w:rPr>
+                              <w:tab/>
+                            </w:r>
+                            <w:proofErr w:type="spellStart"/>
+                            <w:r>
+                              <w:rPr>
+                                <w:rFonts w:ascii="Monaco" w:hAnsi="Monaco" w:cs="Monaco"/>
+                                <w:color w:val="7F0055"/>
+                                <w:sz w:val="16"/>
+                                <w:szCs w:val="16"/>
+                                <w:highlight w:val="white"/>
+                              </w:rPr>
+                              <w:t>return</w:t>
+                            </w:r>
+                            <w:proofErr w:type="spellEnd"/>
+                            <w:r>
+                              <w:rPr>
+                                <w:rFonts w:ascii="Monaco" w:hAnsi="Monaco" w:cs="Monaco"/>
+                                <w:color w:val="7F0055"/>
+                                <w:sz w:val="16"/>
+                                <w:szCs w:val="16"/>
+                                <w:highlight w:val="white"/>
+                              </w:rPr>
+                              <w:t xml:space="preserve"> </w:t>
+                            </w:r>
+                            <w:proofErr w:type="spellStart"/>
+                            <w:r>
+                              <w:rPr>
+                                <w:rFonts w:ascii="Monaco" w:hAnsi="Monaco" w:cs="Monaco"/>
+                                <w:color w:val="000000"/>
+                                <w:sz w:val="16"/>
+                                <w:szCs w:val="16"/>
+                                <w:highlight w:val="white"/>
+                              </w:rPr>
+                              <w:t>parent</w:t>
+                            </w:r>
+                            <w:proofErr w:type="spellEnd"/>
+                            <w:r>
+                              <w:rPr>
+                                <w:rFonts w:ascii="Monaco" w:hAnsi="Monaco" w:cs="Monaco"/>
+                                <w:color w:val="000000"/>
+                                <w:sz w:val="16"/>
+                                <w:szCs w:val="16"/>
+                                <w:highlight w:val="white"/>
+                              </w:rPr>
+                              <w:t>;</w:t>
+                            </w:r>
+                          </w:p>
+                          <w:p>
+                            <w:pPr>
+                              <w:rPr>
+                                <w:sz w:val="16"/>
+                                <w:szCs w:val="16"/>
+                              </w:rPr>
+                            </w:pPr>
+                            <w:r>
+                              <w:rPr>
+                                <w:rFonts w:ascii="Monaco" w:hAnsi="Monaco" w:cs="Monaco"/>
+                                <w:color w:val="000000"/>
+                                <w:sz w:val="16"/>
+                                <w:szCs w:val="16"/>
+                                <w:highlight w:val="white"/>
+                              </w:rPr>
+                              <w:t>};</w:t>
+                            </w:r>
+                          </w:p>
+                        </w:txbxContent>
+                      </wps:txbx>
+                      <wps:bodyPr rot="0" spcFirstLastPara="0" vertOverflow="overflow" horzOverflow="overflow" vert="horz" wrap="square" lIns="91440" tIns="45720" rIns="91440" bIns="45720" numCol="1" spcCol="0" rtlCol="0" fromWordArt="0" anchor="t" anchorCtr="0" forceAA="0" compatLnSpc="1">
+                        <a:prstTxWarp prst="textNoShape">
+                          <a:avLst/>
+                        </a:prstTxWarp>
+                        <a:noAutofit/>
+                      </wps:bodyPr>
+                    </wps:wsp>
+                  </a:graphicData>
+                </a:graphic>
+                <wp14:sizeRelH relativeFrom="margin">
+                  <wp14:pctWidth>0</wp14:pctWidth>
+                </wp14:sizeRelH>
+                <wp14:sizeRelV relativeFrom="margin">
+                  <wp14:pctHeight>0</wp14:pctHeight>
+                </wp14:sizeRelV>
+              </wp:anchor>
+            </w:drawing>
+          </mc:Choice>
+          <mc:Fallback>
+            <w:pict>
+              <v:shape id="Textfeld 2" o:spid="_x0000_s1027" type="#_x0000_t202" style="position:absolute;margin-left:0;margin-top:89.6pt;width:450pt;height:3in;z-index:251659264;visibility:visible;mso-wrap-style:square;mso-width-percent:0;mso-height-percent:0;mso-wrap-distance-left:9pt;mso-wrap-distance-top:0;mso-wrap-distance-right:9pt;mso-wrap-distance-bottom:0;mso-position-horizontal:absolute;mso-position-horizontal-relative:text;mso-position-vertical:absolute;mso-position-vertical-relative:text;mso-width-percent:0;mso-height-percent:0;mso-width-relative:margin;mso-height-relative:margin;v-text-anchor:top" o:gfxdata="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" filled="f" stroked="f">
+                <v:textbox>
+                  <w:txbxContent>
+                    <w:p>
+                      <w:pPr>
+                        <w:widowControl w:val="0"/>
+                        <w:autoSpaceDE w:val="0"/>
+                        <w:autoSpaceDN w:val="0"/>
+                        <w:adjustRightInd w:val="0"/>
+                        <w:spacing w:after="0" w:line="240" w:lineRule="auto"/>
+                        <w:rPr>
+                          <w:rFonts w:ascii="Monaco" w:hAnsi="Monaco" w:cs="Monaco"/>
+                          <w:color w:val="0000C0"/>
+                          <w:sz w:val="16"/>
+                          <w:szCs w:val="16"/>
+                          <w:highlight w:val="white"/>
+                        </w:rPr>
+                      </w:pPr>
+                    </w:p>
+                    <w:p>
+                      <w:pPr>
+                        <w:widowControl w:val="0"/>
+                        <w:autoSpaceDE w:val="0"/>
+                        <w:autoSpaceDN w:val="0"/>
+                        <w:adjustRightInd w:val="0"/>
+                        <w:spacing w:after="0" w:line="240" w:lineRule="auto"/>
+                        <w:rPr>
+                          <w:rFonts w:ascii="Monaco" w:hAnsi="Monaco" w:cs="Monaco"/>
+                          <w:sz w:val="16"/>
+                          <w:szCs w:val="16"/>
+                        </w:rPr>
+                      </w:pPr>
+                      <w:proofErr w:type="spellStart"/>
+                      <w:r>
+                        <w:rPr>
+                          <w:rFonts w:ascii="Monaco" w:hAnsi="Monaco" w:cs="Monaco"/>
+                          <w:color w:val="0000C0"/>
+                          <w:sz w:val="16"/>
+                          <w:szCs w:val="16"/>
+                          <w:highlight w:val="white"/>
+                        </w:rPr>
+                        <w:t>var</w:t>
+                      </w:r>
+                      <w:proofErr w:type="spellEnd"/>
+                      <w:r>
+                        <w:rPr>
+                          <w:rFonts w:ascii="Monaco" w:hAnsi="Monaco" w:cs="Monaco"/>
+                          <w:color w:val="0000C0"/>
+                          <w:sz w:val="16"/>
+                          <w:szCs w:val="16"/>
+                          <w:highlight w:val="white"/>
+                        </w:rPr>
+                        <w:t xml:space="preserve"> </w:t>
+                      </w:r>
+                      <w:r>
+                        <w:rPr>
+                          <w:rFonts w:ascii="Monaco" w:hAnsi="Monaco" w:cs="Monaco"/>
+                          <w:color w:val="000000"/>
+                          <w:sz w:val="16"/>
+                          <w:szCs w:val="16"/>
+                          <w:highlight w:val="white"/>
+                        </w:rPr>
+                        <w:t>TOPAZ = TOPAZ || {};</w:t>
+                      </w:r>
+                    </w:p>
+                    <w:p>
+                      <w:pPr>
+                        <w:widowControl w:val="0"/>
+                        <w:autoSpaceDE w:val="0"/>
+                        <w:autoSpaceDN w:val="0"/>
+                        <w:adjustRightInd w:val="0"/>
+                        <w:spacing w:after="0" w:line="240" w:lineRule="auto"/>
+                        <w:rPr>
+                          <w:rFonts w:ascii="Monaco" w:hAnsi="Monaco" w:cs="Monaco"/>
+                          <w:sz w:val="16"/>
+                          <w:szCs w:val="16"/>
+                        </w:rPr>
+                      </w:pPr>
+                    </w:p>
+                    <w:p>
+                      <w:pPr>
+                        <w:widowControl w:val="0"/>
+                        <w:autoSpaceDE w:val="0"/>
+                        <w:autoSpaceDN w:val="0"/>
+                        <w:adjustRightInd w:val="0"/>
+                        <w:spacing w:after="0" w:line="240" w:lineRule="auto"/>
+                        <w:rPr>
+                          <w:rFonts w:ascii="Monaco" w:hAnsi="Monaco" w:cs="Monaco"/>
+                          <w:sz w:val="16"/>
+                          <w:szCs w:val="16"/>
+                        </w:rPr>
+                      </w:pPr>
+                      <w:proofErr w:type="spellStart"/>
+                      <w:r>
+                        <w:rPr>
+                          <w:rFonts w:ascii="Monaco" w:hAnsi="Monaco" w:cs="Monaco"/>
+                          <w:color w:val="000000"/>
+                          <w:sz w:val="16"/>
+                          <w:szCs w:val="16"/>
+                          <w:highlight w:val="white"/>
+                        </w:rPr>
+                        <w:t>TOPAZ.namespace</w:t>
+                      </w:r>
+                      <w:proofErr w:type="spellEnd"/>
+                      <w:r>
+                        <w:rPr>
+                          <w:rFonts w:ascii="Monaco" w:hAnsi="Monaco" w:cs="Monaco"/>
+                          <w:color w:val="000000"/>
+                          <w:sz w:val="16"/>
+                          <w:szCs w:val="16"/>
+                          <w:highlight w:val="white"/>
+                        </w:rPr>
+                        <w:t xml:space="preserve"> = </w:t>
+                      </w:r>
+                      <w:proofErr w:type="spellStart"/>
+                      <w:r>
+                        <w:rPr>
+                          <w:rFonts w:ascii="Monaco" w:hAnsi="Monaco" w:cs="Monaco"/>
+                          <w:color w:val="0000C0"/>
+                          <w:sz w:val="16"/>
+                          <w:szCs w:val="16"/>
+                          <w:highlight w:val="white"/>
+                        </w:rPr>
+                        <w:t>function</w:t>
+                      </w:r>
+                      <w:proofErr w:type="spellEnd"/>
+                      <w:r>
+                        <w:rPr>
+                          <w:rFonts w:ascii="Monaco" w:hAnsi="Monaco" w:cs="Monaco"/>
+                          <w:color w:val="000000"/>
+                          <w:sz w:val="16"/>
+                          <w:szCs w:val="16"/>
+                          <w:highlight w:val="white"/>
+                        </w:rPr>
+                        <w:t>(</w:t>
+                      </w:r>
+                      <w:proofErr w:type="spellStart"/>
+                      <w:r>
+                        <w:rPr>
+                          <w:rFonts w:ascii="Monaco" w:hAnsi="Monaco" w:cs="Monaco"/>
+                          <w:color w:val="000000"/>
+                          <w:sz w:val="16"/>
+                          <w:szCs w:val="16"/>
+                          <w:highlight w:val="white"/>
+                        </w:rPr>
+                        <w:t>name</w:t>
+                      </w:r>
+                      <w:proofErr w:type="spellEnd"/>
+                      <w:r>
+                        <w:rPr>
+                          <w:rFonts w:ascii="Monaco" w:hAnsi="Monaco" w:cs="Monaco"/>
+                          <w:color w:val="000000"/>
+                          <w:sz w:val="16"/>
+                          <w:szCs w:val="16"/>
+                          <w:highlight w:val="white"/>
+                        </w:rPr>
+                        <w:t>) {</w:t>
+                      </w:r>
+                    </w:p>
+                    <w:p>
+                      <w:pPr>
+                        <w:widowControl w:val="0"/>
+                        <w:autoSpaceDE w:val="0"/>
+                        <w:autoSpaceDN w:val="0"/>
+                        <w:adjustRightInd w:val="0"/>
+                        <w:spacing w:after="0" w:line="240" w:lineRule="auto"/>
+                        <w:rPr>
+                          <w:rFonts w:ascii="Monaco" w:hAnsi="Monaco" w:cs="Monaco"/>
+                          <w:sz w:val="16"/>
+                          <w:szCs w:val="16"/>
+                        </w:rPr>
+                      </w:pPr>
+                      <w:r>
+                        <w:rPr>
+                          <w:rFonts w:ascii="Monaco" w:hAnsi="Monaco" w:cs="Monaco"/>
+                          <w:color w:val="000000"/>
+                          <w:sz w:val="16"/>
+                          <w:szCs w:val="16"/>
+                          <w:highlight w:val="white"/>
+                        </w:rPr>
+                        <w:tab/>
+                      </w:r>
+                      <w:proofErr w:type="spellStart"/>
+                      <w:r>
+                        <w:rPr>
+                          <w:rFonts w:ascii="Monaco" w:hAnsi="Monaco" w:cs="Monaco"/>
+                          <w:color w:val="0000C0"/>
+                          <w:sz w:val="16"/>
+                          <w:szCs w:val="16"/>
+                          <w:highlight w:val="white"/>
+                        </w:rPr>
+                        <w:t>var</w:t>
+                      </w:r>
+                      <w:proofErr w:type="spellEnd"/>
+                      <w:r>
+                        <w:rPr>
+                          <w:rFonts w:ascii="Monaco" w:hAnsi="Monaco" w:cs="Monaco"/>
+                          <w:color w:val="0000C0"/>
+                          <w:sz w:val="16"/>
+                          <w:szCs w:val="16"/>
+                          <w:highlight w:val="white"/>
+                        </w:rPr>
+                        <w:t xml:space="preserve"> </w:t>
+                      </w:r>
+                      <w:proofErr w:type="spellStart"/>
+                      <w:r>
+                        <w:rPr>
+                          <w:rFonts w:ascii="Monaco" w:hAnsi="Monaco" w:cs="Monaco"/>
+                          <w:color w:val="000000"/>
+                          <w:sz w:val="16"/>
+                          <w:szCs w:val="16"/>
+                          <w:highlight w:val="white"/>
+                        </w:rPr>
+                        <w:t>parts</w:t>
+                      </w:r>
+                      <w:proofErr w:type="spellEnd"/>
+                      <w:r>
+                        <w:rPr>
+                          <w:rFonts w:ascii="Monaco" w:hAnsi="Monaco" w:cs="Monaco"/>
+                          <w:color w:val="000000"/>
+                          <w:sz w:val="16"/>
+                          <w:szCs w:val="16"/>
+                          <w:highlight w:val="white"/>
+                        </w:rPr>
+                        <w:t xml:space="preserve"> = </w:t>
+                      </w:r>
+                      <w:proofErr w:type="spellStart"/>
+                      <w:r>
+                        <w:rPr>
+                          <w:rFonts w:ascii="Monaco" w:hAnsi="Monaco" w:cs="Monaco"/>
+                          <w:color w:val="000000"/>
+                          <w:sz w:val="16"/>
+                          <w:szCs w:val="16"/>
+                          <w:highlight w:val="white"/>
+                        </w:rPr>
+                        <w:t>name.split</w:t>
+                      </w:r>
+                      <w:proofErr w:type="spellEnd"/>
+                      <w:r>
+                        <w:rPr>
+                          <w:rFonts w:ascii="Monaco" w:hAnsi="Monaco" w:cs="Monaco"/>
+                          <w:color w:val="000000"/>
+                          <w:sz w:val="16"/>
+                          <w:szCs w:val="16"/>
+                          <w:highlight w:val="white"/>
+                        </w:rPr>
+                        <w:t>(</w:t>
+                      </w:r>
+                      <w:r>
+                        <w:rPr>
+                          <w:rFonts w:ascii="Monaco" w:hAnsi="Monaco" w:cs="Monaco"/>
+                          <w:color w:val="2A00FF"/>
+                          <w:sz w:val="16"/>
+                          <w:szCs w:val="16"/>
+                          <w:highlight w:val="white"/>
+                        </w:rPr>
+                        <w:t>'.'</w:t>
+                      </w:r>
+                      <w:r>
+                        <w:rPr>
+                          <w:rFonts w:ascii="Monaco" w:hAnsi="Monaco" w:cs="Monaco"/>
+                          <w:color w:val="000000"/>
+                          <w:sz w:val="16"/>
+                          <w:szCs w:val="16"/>
+                          <w:highlight w:val="white"/>
+                        </w:rPr>
+                        <w:t xml:space="preserve">), </w:t>
+                      </w:r>
+                      <w:proofErr w:type="spellStart"/>
+                      <w:r>
+                        <w:rPr>
+                          <w:rFonts w:ascii="Monaco" w:hAnsi="Monaco" w:cs="Monaco"/>
+                          <w:color w:val="000000"/>
+                          <w:sz w:val="16"/>
+                          <w:szCs w:val="16"/>
+                          <w:highlight w:val="white"/>
+                        </w:rPr>
+                        <w:t>parent</w:t>
+                      </w:r>
+                      <w:proofErr w:type="spellEnd"/>
+                      <w:r>
+                        <w:rPr>
+                          <w:rFonts w:ascii="Monaco" w:hAnsi="Monaco" w:cs="Monaco"/>
+                          <w:color w:val="000000"/>
+                          <w:sz w:val="16"/>
+                          <w:szCs w:val="16"/>
+                          <w:highlight w:val="white"/>
+                        </w:rPr>
+                        <w:t xml:space="preserve"> = TOPAZ, i;</w:t>
+                      </w:r>
+                    </w:p>
+                    <w:p>
+                      <w:pPr>
+                        <w:widowControl w:val="0"/>
+                        <w:autoSpaceDE w:val="0"/>
+                        <w:autoSpaceDN w:val="0"/>
+                        <w:adjustRightInd w:val="0"/>
+                        <w:spacing w:after="0" w:line="240" w:lineRule="auto"/>
+                        <w:rPr>
+                          <w:rFonts w:ascii="Monaco" w:hAnsi="Monaco" w:cs="Monaco"/>
+                          <w:sz w:val="16"/>
+                          <w:szCs w:val="16"/>
+                        </w:rPr>
+                      </w:pPr>
+                      <w:r>
+                        <w:rPr>
+                          <w:rFonts w:ascii="Monaco" w:hAnsi="Monaco" w:cs="Monaco"/>
+                          <w:color w:val="000000"/>
+                          <w:sz w:val="16"/>
+                          <w:szCs w:val="16"/>
+                          <w:highlight w:val="white"/>
+                        </w:rPr>
+                        <w:tab/>
+                      </w:r>
+                      <w:proofErr w:type="spellStart"/>
+                      <w:r>
+                        <w:rPr>
+                          <w:rFonts w:ascii="Monaco" w:hAnsi="Monaco" w:cs="Monaco"/>
+                          <w:color w:val="7F0055"/>
+                          <w:sz w:val="16"/>
+                          <w:szCs w:val="16"/>
+                          <w:highlight w:val="white"/>
+                        </w:rPr>
+                        <w:t>if</w:t>
+                      </w:r>
+                      <w:proofErr w:type="spellEnd"/>
+                      <w:r>
+                        <w:rPr>
+                          <w:rFonts w:ascii="Monaco" w:hAnsi="Monaco" w:cs="Monaco"/>
+                          <w:color w:val="7F0055"/>
+                          <w:sz w:val="16"/>
+                          <w:szCs w:val="16"/>
+                          <w:highlight w:val="white"/>
+                        </w:rPr>
+                        <w:t xml:space="preserve"> </w:t>
+                      </w:r>
+                      <w:r>
+                        <w:rPr>
+                          <w:rFonts w:ascii="Monaco" w:hAnsi="Monaco" w:cs="Monaco"/>
+                          <w:color w:val="000000"/>
+                          <w:sz w:val="16"/>
+                          <w:szCs w:val="16"/>
+                          <w:highlight w:val="white"/>
+                        </w:rPr>
+                        <w:t>(</w:t>
+                      </w:r>
+                      <w:proofErr w:type="spellStart"/>
+                      <w:r>
+                        <w:rPr>
+                          <w:rFonts w:ascii="Monaco" w:hAnsi="Monaco" w:cs="Monaco"/>
+                          <w:color w:val="000000"/>
+                          <w:sz w:val="16"/>
+                          <w:szCs w:val="16"/>
+                          <w:highlight w:val="white"/>
+                        </w:rPr>
+                        <w:t>parts</w:t>
+                      </w:r>
+                      <w:proofErr w:type="spellEnd"/>
+                      <w:r>
+                        <w:rPr>
+                          <w:rFonts w:ascii="Monaco" w:hAnsi="Monaco" w:cs="Monaco"/>
+                          <w:color w:val="000000"/>
+                          <w:sz w:val="16"/>
+                          <w:szCs w:val="16"/>
+                          <w:highlight w:val="white"/>
+                        </w:rPr>
+                        <w:t xml:space="preserve">[0] === </w:t>
+                      </w:r>
+                      <w:r>
+                        <w:rPr>
+                          <w:rFonts w:ascii="Monaco" w:hAnsi="Monaco" w:cs="Monaco"/>
+                          <w:color w:val="2A00FF"/>
+                          <w:sz w:val="16"/>
+                          <w:szCs w:val="16"/>
+                          <w:highlight w:val="white"/>
+                        </w:rPr>
+                        <w:t>"TOPAZ"</w:t>
+                      </w:r>
+                      <w:r>
+                        <w:rPr>
+                          <w:rFonts w:ascii="Monaco" w:hAnsi="Monaco" w:cs="Monaco"/>
+                          <w:color w:val="000000"/>
+                          <w:sz w:val="16"/>
+                          <w:szCs w:val="16"/>
+                          <w:highlight w:val="white"/>
+                        </w:rPr>
+                        <w:t>) {</w:t>
+                      </w:r>
+                    </w:p>
+                    <w:p>
+                      <w:pPr>
+                        <w:widowControl w:val="0"/>
+                        <w:autoSpaceDE w:val="0"/>
+                        <w:autoSpaceDN w:val="0"/>
+                        <w:adjustRightInd w:val="0"/>
+                        <w:spacing w:after="0" w:line="240" w:lineRule="auto"/>
+                        <w:rPr>
+                          <w:rFonts w:ascii="Monaco" w:hAnsi="Monaco" w:cs="Monaco"/>
+                          <w:sz w:val="16"/>
+                          <w:szCs w:val="16"/>
+                        </w:rPr>
+                      </w:pPr>
+                      <w:r>
+                        <w:rPr>
+                          <w:rFonts w:ascii="Monaco" w:hAnsi="Monaco" w:cs="Monaco"/>
+                          <w:color w:val="000000"/>
+                          <w:sz w:val="16"/>
+                          <w:szCs w:val="16"/>
+                          <w:highlight w:val="white"/>
+                        </w:rPr>
+                        <w:tab/>
+                      </w:r>
+                      <w:r>
+                        <w:rPr>
+                          <w:rFonts w:ascii="Monaco" w:hAnsi="Monaco" w:cs="Monaco"/>
+                          <w:color w:val="000000"/>
+                          <w:sz w:val="16"/>
+                          <w:szCs w:val="16"/>
+                          <w:highlight w:val="white"/>
+                        </w:rPr>
+                        <w:tab/>
+                      </w:r>
+                      <w:proofErr w:type="spellStart"/>
+                      <w:r>
+                        <w:rPr>
+                          <w:rFonts w:ascii="Monaco" w:hAnsi="Monaco" w:cs="Monaco"/>
+                          <w:color w:val="000000"/>
+                          <w:sz w:val="16"/>
+                          <w:szCs w:val="16"/>
+                          <w:highlight w:val="white"/>
+                        </w:rPr>
+                        <w:t>parts</w:t>
+                      </w:r>
+                      <w:proofErr w:type="spellEnd"/>
+                      <w:r>
+                        <w:rPr>
+                          <w:rFonts w:ascii="Monaco" w:hAnsi="Monaco" w:cs="Monaco"/>
+                          <w:color w:val="000000"/>
+                          <w:sz w:val="16"/>
+                          <w:szCs w:val="16"/>
+                          <w:highlight w:val="white"/>
+                        </w:rPr>
+                        <w:t xml:space="preserve"> = </w:t>
+                      </w:r>
+                      <w:proofErr w:type="spellStart"/>
+                      <w:r>
+                        <w:rPr>
+                          <w:rFonts w:ascii="Monaco" w:hAnsi="Monaco" w:cs="Monaco"/>
+                          <w:color w:val="000000"/>
+                          <w:sz w:val="16"/>
+                          <w:szCs w:val="16"/>
+                          <w:highlight w:val="white"/>
+                        </w:rPr>
+                        <w:t>parts.slice</w:t>
+                      </w:r>
+                      <w:proofErr w:type="spellEnd"/>
+                      <w:r>
+                        <w:rPr>
+                          <w:rFonts w:ascii="Monaco" w:hAnsi="Monaco" w:cs="Monaco"/>
+                          <w:color w:val="000000"/>
+                          <w:sz w:val="16"/>
+                          <w:szCs w:val="16"/>
+                          <w:highlight w:val="white"/>
+                        </w:rPr>
+                        <w:t>(1);</w:t>
+                      </w:r>
+                    </w:p>
+                    <w:p>
+                      <w:pPr>
+                        <w:widowControl w:val="0"/>
+                        <w:autoSpaceDE w:val="0"/>
+                        <w:autoSpaceDN w:val="0"/>
+                        <w:adjustRightInd w:val="0"/>
+                        <w:spacing w:after="0" w:line="240" w:lineRule="auto"/>
+                        <w:rPr>
+                          <w:rFonts w:ascii="Monaco" w:hAnsi="Monaco" w:cs="Monaco"/>
+                          <w:sz w:val="16"/>
+                          <w:szCs w:val="16"/>
+                        </w:rPr>
+                      </w:pPr>
+                      <w:r>
+                        <w:rPr>
+                          <w:rFonts w:ascii="Monaco" w:hAnsi="Monaco" w:cs="Monaco"/>
+                          <w:color w:val="000000"/>
+                          <w:sz w:val="16"/>
+                          <w:szCs w:val="16"/>
+                          <w:highlight w:val="white"/>
+                        </w:rPr>
+                        <w:tab/>
+                        <w:t>}</w:t>
+                      </w:r>
+                    </w:p>
+                    <w:p>
+                      <w:pPr>
+                        <w:widowControl w:val="0"/>
+                        <w:autoSpaceDE w:val="0"/>
+                        <w:autoSpaceDN w:val="0"/>
+                        <w:adjustRightInd w:val="0"/>
+                        <w:spacing w:after="0" w:line="240" w:lineRule="auto"/>
+                        <w:rPr>
+                          <w:rFonts w:ascii="Monaco" w:hAnsi="Monaco" w:cs="Monaco"/>
+                          <w:sz w:val="16"/>
+                          <w:szCs w:val="16"/>
+                        </w:rPr>
+                      </w:pPr>
+                      <w:r>
+                        <w:rPr>
+                          <w:rFonts w:ascii="Monaco" w:hAnsi="Monaco" w:cs="Monaco"/>
+                          <w:color w:val="000000"/>
+                          <w:sz w:val="16"/>
+                          <w:szCs w:val="16"/>
+                          <w:highlight w:val="white"/>
+                        </w:rPr>
+                        <w:tab/>
+                      </w:r>
+                      <w:proofErr w:type="spellStart"/>
+                      <w:r>
+                        <w:rPr>
+                          <w:rFonts w:ascii="Monaco" w:hAnsi="Monaco" w:cs="Monaco"/>
+                          <w:color w:val="000000"/>
+                          <w:sz w:val="16"/>
+                          <w:szCs w:val="16"/>
+                          <w:highlight w:val="white"/>
+                        </w:rPr>
+                        <w:t>pl</w:t>
+                      </w:r>
+                      <w:proofErr w:type="spellEnd"/>
+                      <w:r>
+                        <w:rPr>
+                          <w:rFonts w:ascii="Monaco" w:hAnsi="Monaco" w:cs="Monaco"/>
+                          <w:color w:val="000000"/>
+                          <w:sz w:val="16"/>
+                          <w:szCs w:val="16"/>
+                          <w:highlight w:val="white"/>
+                        </w:rPr>
+                        <w:t xml:space="preserve"> = </w:t>
+                      </w:r>
+                      <w:proofErr w:type="spellStart"/>
+                      <w:r>
+                        <w:rPr>
+                          <w:rFonts w:ascii="Monaco" w:hAnsi="Monaco" w:cs="Monaco"/>
+                          <w:color w:val="000000"/>
+                          <w:sz w:val="16"/>
+                          <w:szCs w:val="16"/>
+                          <w:highlight w:val="white"/>
+                        </w:rPr>
+                        <w:t>parts.length</w:t>
+                      </w:r>
+                      <w:proofErr w:type="spellEnd"/>
+                      <w:r>
+                        <w:rPr>
+                          <w:rFonts w:ascii="Monaco" w:hAnsi="Monaco" w:cs="Monaco"/>
+                          <w:color w:val="000000"/>
+                          <w:sz w:val="16"/>
+                          <w:szCs w:val="16"/>
+                          <w:highlight w:val="white"/>
+                        </w:rPr>
+                        <w:t>;</w:t>
+                      </w:r>
+                    </w:p>
+                    <w:p>
+                      <w:pPr>
+                        <w:widowControl w:val="0"/>
+                        <w:autoSpaceDE w:val="0"/>
+                        <w:autoSpaceDN w:val="0"/>
+                        <w:adjustRightInd w:val="0"/>
+                        <w:spacing w:after="0" w:line="240" w:lineRule="auto"/>
+                        <w:rPr>
+                          <w:rFonts w:ascii="Monaco" w:hAnsi="Monaco" w:cs="Monaco"/>
+                          <w:sz w:val="16"/>
+                          <w:szCs w:val="16"/>
+                        </w:rPr>
+                      </w:pPr>
+                      <w:r>
+                        <w:rPr>
+                          <w:rFonts w:ascii="Monaco" w:hAnsi="Monaco" w:cs="Monaco"/>
+                          <w:color w:val="000000"/>
+                          <w:sz w:val="16"/>
+                          <w:szCs w:val="16"/>
+                          <w:highlight w:val="white"/>
+                        </w:rPr>
+                        <w:tab/>
+                      </w:r>
+                      <w:proofErr w:type="spellStart"/>
+                      <w:r>
+                        <w:rPr>
+                          <w:rFonts w:ascii="Monaco" w:hAnsi="Monaco" w:cs="Monaco"/>
+                          <w:color w:val="7F0055"/>
+                          <w:sz w:val="16"/>
+                          <w:szCs w:val="16"/>
+                          <w:highlight w:val="white"/>
+                        </w:rPr>
+                        <w:t>for</w:t>
+                      </w:r>
+                      <w:proofErr w:type="spellEnd"/>
+                      <w:r>
+                        <w:rPr>
+                          <w:rFonts w:ascii="Monaco" w:hAnsi="Monaco" w:cs="Monaco"/>
+                          <w:color w:val="7F0055"/>
+                          <w:sz w:val="16"/>
+                          <w:szCs w:val="16"/>
+                          <w:highlight w:val="white"/>
+                        </w:rPr>
+                        <w:t xml:space="preserve"> </w:t>
+                      </w:r>
+                      <w:proofErr w:type="gramStart"/>
+                      <w:r>
+                        <w:rPr>
+                          <w:rFonts w:ascii="Monaco" w:hAnsi="Monaco" w:cs="Monaco"/>
+                          <w:color w:val="000000"/>
+                          <w:sz w:val="16"/>
+                          <w:szCs w:val="16"/>
+                          <w:highlight w:val="white"/>
+                        </w:rPr>
+                        <w:t>( i</w:t>
+                      </w:r>
+                      <w:proofErr w:type="gramEnd"/>
+                      <w:r>
+                        <w:rPr>
+                          <w:rFonts w:ascii="Monaco" w:hAnsi="Monaco" w:cs="Monaco"/>
+                          <w:color w:val="000000"/>
+                          <w:sz w:val="16"/>
+                          <w:szCs w:val="16"/>
+                          <w:highlight w:val="white"/>
+                        </w:rPr>
+                        <w:t xml:space="preserve"> = 0; i &lt; </w:t>
+                      </w:r>
+                      <w:proofErr w:type="spellStart"/>
+                      <w:r>
+                        <w:rPr>
+                          <w:rFonts w:ascii="Monaco" w:hAnsi="Monaco" w:cs="Monaco"/>
+                          <w:color w:val="000000"/>
+                          <w:sz w:val="16"/>
+                          <w:szCs w:val="16"/>
+                          <w:highlight w:val="white"/>
+                        </w:rPr>
+                        <w:t>parts.length</w:t>
+                      </w:r>
+                      <w:proofErr w:type="spellEnd"/>
+                      <w:r>
+                        <w:rPr>
+                          <w:rFonts w:ascii="Monaco" w:hAnsi="Monaco" w:cs="Monaco"/>
+                          <w:color w:val="000000"/>
+                          <w:sz w:val="16"/>
+                          <w:szCs w:val="16"/>
+                          <w:highlight w:val="white"/>
+                        </w:rPr>
+                        <w:t>; i++) {</w:t>
+                      </w:r>
+                    </w:p>
+                    <w:p>
+                      <w:pPr>
+                        <w:widowControl w:val="0"/>
+                        <w:autoSpaceDE w:val="0"/>
+                        <w:autoSpaceDN w:val="0"/>
+                        <w:adjustRightInd w:val="0"/>
+                        <w:spacing w:after="0" w:line="240" w:lineRule="auto"/>
+                        <w:rPr>
+                          <w:rFonts w:ascii="Monaco" w:hAnsi="Monaco" w:cs="Monaco"/>
+                          <w:sz w:val="16"/>
+                          <w:szCs w:val="16"/>
+                        </w:rPr>
+                      </w:pPr>
+                      <w:r>
+                        <w:rPr>
+                          <w:rFonts w:ascii="Monaco" w:hAnsi="Monaco" w:cs="Monaco"/>
+                          <w:color w:val="000000"/>
+                          <w:sz w:val="16"/>
+                          <w:szCs w:val="16"/>
+                          <w:highlight w:val="white"/>
+                        </w:rPr>
+                        <w:tab/>
+                      </w:r>
+                      <w:r>
+                        <w:rPr>
+                          <w:rFonts w:ascii="Monaco" w:hAnsi="Monaco" w:cs="Monaco"/>
+                          <w:color w:val="000000"/>
+                          <w:sz w:val="16"/>
+                          <w:szCs w:val="16"/>
+                          <w:highlight w:val="white"/>
+                        </w:rPr>
+                        <w:tab/>
+                      </w:r>
+                    </w:p>
+                    <w:p>
+                      <w:pPr>
+                        <w:widowControl w:val="0"/>
+                        <w:autoSpaceDE w:val="0"/>
+                        <w:autoSpaceDN w:val="0"/>
+                        <w:adjustRightInd w:val="0"/>
+                        <w:spacing w:after="0" w:line="240" w:lineRule="auto"/>
+                        <w:rPr>
+                          <w:rFonts w:ascii="Monaco" w:hAnsi="Monaco" w:cs="Monaco"/>
+                          <w:sz w:val="16"/>
+                          <w:szCs w:val="16"/>
+                        </w:rPr>
+                      </w:pPr>
+                      <w:r>
+                        <w:rPr>
+                          <w:rFonts w:ascii="Monaco" w:hAnsi="Monaco" w:cs="Monaco"/>
+                          <w:color w:val="000000"/>
+                          <w:sz w:val="16"/>
+                          <w:szCs w:val="16"/>
+                          <w:highlight w:val="white"/>
+                        </w:rPr>
+                        <w:tab/>
+                      </w:r>
+                      <w:r>
+                        <w:rPr>
+                          <w:rFonts w:ascii="Monaco" w:hAnsi="Monaco" w:cs="Monaco"/>
+                          <w:color w:val="000000"/>
+                          <w:sz w:val="16"/>
+                          <w:szCs w:val="16"/>
+                          <w:highlight w:val="white"/>
+                        </w:rPr>
+                        <w:tab/>
+                      </w:r>
+                      <w:proofErr w:type="spellStart"/>
+                      <w:r>
+                        <w:rPr>
+                          <w:rFonts w:ascii="Monaco" w:hAnsi="Monaco" w:cs="Monaco"/>
+                          <w:color w:val="7F0055"/>
+                          <w:sz w:val="16"/>
+                          <w:szCs w:val="16"/>
+                          <w:highlight w:val="white"/>
+                        </w:rPr>
+                        <w:t>if</w:t>
+                      </w:r>
+                      <w:proofErr w:type="spellEnd"/>
+                      <w:r>
+                        <w:rPr>
+                          <w:rFonts w:ascii="Monaco" w:hAnsi="Monaco" w:cs="Monaco"/>
+                          <w:color w:val="7F0055"/>
+                          <w:sz w:val="16"/>
+                          <w:szCs w:val="16"/>
+                          <w:highlight w:val="white"/>
+                        </w:rPr>
+                        <w:t xml:space="preserve"> </w:t>
+                      </w:r>
+                      <w:proofErr w:type="gramStart"/>
+                      <w:r>
+                        <w:rPr>
+                          <w:rFonts w:ascii="Monaco" w:hAnsi="Monaco" w:cs="Monaco"/>
+                          <w:color w:val="000000"/>
+                          <w:sz w:val="16"/>
+                          <w:szCs w:val="16"/>
+                          <w:highlight w:val="white"/>
+                        </w:rPr>
+                        <w:t xml:space="preserve">( </w:t>
+                      </w:r>
+                      <w:proofErr w:type="spellStart"/>
+                      <w:r>
+                        <w:rPr>
+                          <w:rFonts w:ascii="Monaco" w:hAnsi="Monaco" w:cs="Monaco"/>
+                          <w:color w:val="000000"/>
+                          <w:sz w:val="16"/>
+                          <w:szCs w:val="16"/>
+                          <w:highlight w:val="white"/>
+                        </w:rPr>
+                        <w:t>typeof</w:t>
+                      </w:r>
+                      <w:proofErr w:type="spellEnd"/>
+                      <w:proofErr w:type="gramEnd"/>
+                      <w:r>
+                        <w:rPr>
+                          <w:rFonts w:ascii="Monaco" w:hAnsi="Monaco" w:cs="Monaco"/>
+                          <w:color w:val="000000"/>
+                          <w:sz w:val="16"/>
+                          <w:szCs w:val="16"/>
+                          <w:highlight w:val="white"/>
+                        </w:rPr>
+                        <w:t xml:space="preserve"> </w:t>
+                      </w:r>
+                      <w:proofErr w:type="spellStart"/>
+                      <w:r>
+                        <w:rPr>
+                          <w:rFonts w:ascii="Monaco" w:hAnsi="Monaco" w:cs="Monaco"/>
+                          <w:color w:val="000000"/>
+                          <w:sz w:val="16"/>
+                          <w:szCs w:val="16"/>
+                          <w:highlight w:val="white"/>
+                        </w:rPr>
+                        <w:t>parent</w:t>
+                      </w:r>
+                      <w:proofErr w:type="spellEnd"/>
+                      <w:r>
+                        <w:rPr>
+                          <w:rFonts w:ascii="Monaco" w:hAnsi="Monaco" w:cs="Monaco"/>
+                          <w:color w:val="000000"/>
+                          <w:sz w:val="16"/>
+                          <w:szCs w:val="16"/>
+                          <w:highlight w:val="white"/>
+                        </w:rPr>
+                        <w:t>[</w:t>
+                      </w:r>
+                      <w:proofErr w:type="spellStart"/>
+                      <w:r>
+                        <w:rPr>
+                          <w:rFonts w:ascii="Monaco" w:hAnsi="Monaco" w:cs="Monaco"/>
+                          <w:color w:val="000000"/>
+                          <w:sz w:val="16"/>
+                          <w:szCs w:val="16"/>
+                          <w:highlight w:val="white"/>
+                        </w:rPr>
+                        <w:t>parts</w:t>
+                      </w:r>
+                      <w:proofErr w:type="spellEnd"/>
+                      <w:r>
+                        <w:rPr>
+                          <w:rFonts w:ascii="Monaco" w:hAnsi="Monaco" w:cs="Monaco"/>
+                          <w:color w:val="000000"/>
+                          <w:sz w:val="16"/>
+                          <w:szCs w:val="16"/>
+                          <w:highlight w:val="white"/>
+                        </w:rPr>
+                        <w:t xml:space="preserve">[i]] === </w:t>
+                      </w:r>
+                      <w:r>
+                        <w:rPr>
+                          <w:rFonts w:ascii="Monaco" w:hAnsi="Monaco" w:cs="Monaco"/>
+                          <w:color w:val="2A00FF"/>
+                          <w:sz w:val="16"/>
+                          <w:szCs w:val="16"/>
+                          <w:highlight w:val="white"/>
+                        </w:rPr>
+                        <w:t>'</w:t>
+                      </w:r>
+                      <w:proofErr w:type="spellStart"/>
+                      <w:r>
+                        <w:rPr>
+                          <w:rFonts w:ascii="Monaco" w:hAnsi="Monaco" w:cs="Monaco"/>
+                          <w:color w:val="2A00FF"/>
+                          <w:sz w:val="16"/>
+                          <w:szCs w:val="16"/>
+                          <w:highlight w:val="white"/>
+                        </w:rPr>
+                        <w:t>undefined</w:t>
+                      </w:r>
+                      <w:proofErr w:type="spellEnd"/>
+                      <w:r>
+                        <w:rPr>
+                          <w:rFonts w:ascii="Monaco" w:hAnsi="Monaco" w:cs="Monaco"/>
+                          <w:color w:val="2A00FF"/>
+                          <w:sz w:val="16"/>
+                          <w:szCs w:val="16"/>
+                          <w:highlight w:val="white"/>
+                        </w:rPr>
+                        <w:t>'</w:t>
+                      </w:r>
+                      <w:r>
+                        <w:rPr>
+                          <w:rFonts w:ascii="Monaco" w:hAnsi="Monaco" w:cs="Monaco"/>
+                          <w:color w:val="000000"/>
+                          <w:sz w:val="16"/>
+                          <w:szCs w:val="16"/>
+                          <w:highlight w:val="white"/>
+                        </w:rPr>
+                        <w:t>) {</w:t>
+                      </w:r>
+                    </w:p>
+                    <w:p>
+                      <w:pPr>
+                        <w:widowControl w:val="0"/>
+                        <w:autoSpaceDE w:val="0"/>
+                        <w:autoSpaceDN w:val="0"/>
+                        <w:adjustRightInd w:val="0"/>
+                        <w:spacing w:after="0" w:line="240" w:lineRule="auto"/>
+                        <w:rPr>
+                          <w:rFonts w:ascii="Monaco" w:hAnsi="Monaco" w:cs="Monaco"/>
+                          <w:sz w:val="16"/>
+                          <w:szCs w:val="16"/>
+                        </w:rPr>
+                      </w:pPr>
+                      <w:r>
+                        <w:rPr>
+                          <w:rFonts w:ascii="Monaco" w:hAnsi="Monaco" w:cs="Monaco"/>
+                          <w:color w:val="000000"/>
+                          <w:sz w:val="16"/>
+                          <w:szCs w:val="16"/>
+                          <w:highlight w:val="white"/>
+                        </w:rPr>
+                        <w:tab/>
+                      </w:r>
+                      <w:r>
+                        <w:rPr>
+                          <w:rFonts w:ascii="Monaco" w:hAnsi="Monaco" w:cs="Monaco"/>
+                          <w:color w:val="000000"/>
+                          <w:sz w:val="16"/>
+                          <w:szCs w:val="16"/>
+                          <w:highlight w:val="white"/>
+                        </w:rPr>
+                        <w:tab/>
+                      </w:r>
+                      <w:r>
+                        <w:rPr>
+                          <w:rFonts w:ascii="Monaco" w:hAnsi="Monaco" w:cs="Monaco"/>
+                          <w:color w:val="000000"/>
+                          <w:sz w:val="16"/>
+                          <w:szCs w:val="16"/>
+                          <w:highlight w:val="white"/>
+                        </w:rPr>
+                        <w:tab/>
+                      </w:r>
+                      <w:proofErr w:type="spellStart"/>
+                      <w:r>
+                        <w:rPr>
+                          <w:rFonts w:ascii="Monaco" w:hAnsi="Monaco" w:cs="Monaco"/>
+                          <w:color w:val="000000"/>
+                          <w:sz w:val="16"/>
+                          <w:szCs w:val="16"/>
+                          <w:highlight w:val="white"/>
+                        </w:rPr>
+                        <w:t>parent</w:t>
+                      </w:r>
+                      <w:proofErr w:type="spellEnd"/>
+                      <w:r>
+                        <w:rPr>
+                          <w:rFonts w:ascii="Monaco" w:hAnsi="Monaco" w:cs="Monaco"/>
+                          <w:color w:val="000000"/>
+                          <w:sz w:val="16"/>
+                          <w:szCs w:val="16"/>
+                          <w:highlight w:val="white"/>
+                        </w:rPr>
+                        <w:t>[</w:t>
+                      </w:r>
+                      <w:proofErr w:type="spellStart"/>
+                      <w:r>
+                        <w:rPr>
+                          <w:rFonts w:ascii="Monaco" w:hAnsi="Monaco" w:cs="Monaco"/>
+                          <w:color w:val="000000"/>
+                          <w:sz w:val="16"/>
+                          <w:szCs w:val="16"/>
+                          <w:highlight w:val="white"/>
+                        </w:rPr>
+                        <w:t>parts</w:t>
+                      </w:r>
+                      <w:proofErr w:type="spellEnd"/>
+                      <w:r>
+                        <w:rPr>
+                          <w:rFonts w:ascii="Monaco" w:hAnsi="Monaco" w:cs="Monaco"/>
+                          <w:color w:val="000000"/>
+                          <w:sz w:val="16"/>
+                          <w:szCs w:val="16"/>
+                          <w:highlight w:val="white"/>
+                        </w:rPr>
+                        <w:t>[i]] = {};</w:t>
+                      </w:r>
+                    </w:p>
+                    <w:p>
+                      <w:pPr>
+                        <w:widowControl w:val="0"/>
+                        <w:autoSpaceDE w:val="0"/>
+                        <w:autoSpaceDN w:val="0"/>
+                        <w:adjustRightInd w:val="0"/>
+                        <w:spacing w:after="0" w:line="240" w:lineRule="auto"/>
+                        <w:rPr>
+                          <w:rFonts w:ascii="Monaco" w:hAnsi="Monaco" w:cs="Monaco"/>
+                          <w:sz w:val="16"/>
+                          <w:szCs w:val="16"/>
+                        </w:rPr>
+                      </w:pPr>
+                      <w:r>
+                        <w:rPr>
+                          <w:rFonts w:ascii="Monaco" w:hAnsi="Monaco" w:cs="Monaco"/>
+                          <w:color w:val="000000"/>
+                          <w:sz w:val="16"/>
+                          <w:szCs w:val="16"/>
+                          <w:highlight w:val="white"/>
+                        </w:rPr>
+                        <w:tab/>
+                      </w:r>
+                      <w:r>
+                        <w:rPr>
+                          <w:rFonts w:ascii="Monaco" w:hAnsi="Monaco" w:cs="Monaco"/>
+                          <w:color w:val="000000"/>
+                          <w:sz w:val="16"/>
+                          <w:szCs w:val="16"/>
+                          <w:highlight w:val="white"/>
+                        </w:rPr>
+                        <w:tab/>
+                        <w:t>}</w:t>
+                      </w:r>
+                    </w:p>
+                    <w:p>
+                      <w:pPr>
+                        <w:widowControl w:val="0"/>
+                        <w:autoSpaceDE w:val="0"/>
+                        <w:autoSpaceDN w:val="0"/>
+                        <w:adjustRightInd w:val="0"/>
+                        <w:spacing w:after="0" w:line="240" w:lineRule="auto"/>
+                        <w:rPr>
+                          <w:rFonts w:ascii="Monaco" w:hAnsi="Monaco" w:cs="Monaco"/>
+                          <w:sz w:val="16"/>
+                          <w:szCs w:val="16"/>
+                        </w:rPr>
+                      </w:pPr>
+                      <w:r>
+                        <w:rPr>
+                          <w:rFonts w:ascii="Monaco" w:hAnsi="Monaco" w:cs="Monaco"/>
+                          <w:color w:val="000000"/>
+                          <w:sz w:val="16"/>
+                          <w:szCs w:val="16"/>
+                          <w:highlight w:val="white"/>
+                        </w:rPr>
+                        <w:tab/>
+                      </w:r>
+                      <w:r>
+                        <w:rPr>
+                          <w:rFonts w:ascii="Monaco" w:hAnsi="Monaco" w:cs="Monaco"/>
+                          <w:color w:val="000000"/>
+                          <w:sz w:val="16"/>
+                          <w:szCs w:val="16"/>
+                          <w:highlight w:val="white"/>
+                        </w:rPr>
+                        <w:tab/>
+                      </w:r>
+                      <w:proofErr w:type="spellStart"/>
+                      <w:r>
+                        <w:rPr>
+                          <w:rFonts w:ascii="Monaco" w:hAnsi="Monaco" w:cs="Monaco"/>
+                          <w:color w:val="000000"/>
+                          <w:sz w:val="16"/>
+                          <w:szCs w:val="16"/>
+                          <w:highlight w:val="white"/>
+                        </w:rPr>
+                        <w:t>parent</w:t>
+                      </w:r>
+                      <w:proofErr w:type="spellEnd"/>
+                      <w:r>
+                        <w:rPr>
+                          <w:rFonts w:ascii="Monaco" w:hAnsi="Monaco" w:cs="Monaco"/>
+                          <w:color w:val="000000"/>
+                          <w:sz w:val="16"/>
+                          <w:szCs w:val="16"/>
+                          <w:highlight w:val="white"/>
+                        </w:rPr>
+                        <w:t xml:space="preserve"> = </w:t>
+                      </w:r>
+                      <w:proofErr w:type="spellStart"/>
+                      <w:r>
+                        <w:rPr>
+                          <w:rFonts w:ascii="Monaco" w:hAnsi="Monaco" w:cs="Monaco"/>
+                          <w:color w:val="000000"/>
+                          <w:sz w:val="16"/>
+                          <w:szCs w:val="16"/>
+                          <w:highlight w:val="white"/>
+                        </w:rPr>
+                        <w:t>parent</w:t>
+                      </w:r>
+                      <w:proofErr w:type="spellEnd"/>
+                      <w:r>
+                        <w:rPr>
+                          <w:rFonts w:ascii="Monaco" w:hAnsi="Monaco" w:cs="Monaco"/>
+                          <w:color w:val="000000"/>
+                          <w:sz w:val="16"/>
+                          <w:szCs w:val="16"/>
+                          <w:highlight w:val="white"/>
+                        </w:rPr>
+                        <w:t>[</w:t>
+                      </w:r>
+                      <w:proofErr w:type="spellStart"/>
+                      <w:r>
+                        <w:rPr>
+                          <w:rFonts w:ascii="Monaco" w:hAnsi="Monaco" w:cs="Monaco"/>
+                          <w:color w:val="000000"/>
+                          <w:sz w:val="16"/>
+                          <w:szCs w:val="16"/>
+                          <w:highlight w:val="white"/>
+                        </w:rPr>
+                        <w:t>parts</w:t>
+                      </w:r>
+                      <w:proofErr w:type="spellEnd"/>
+                      <w:r>
+                        <w:rPr>
+                          <w:rFonts w:ascii="Monaco" w:hAnsi="Monaco" w:cs="Monaco"/>
+                          <w:color w:val="000000"/>
+                          <w:sz w:val="16"/>
+                          <w:szCs w:val="16"/>
+                          <w:highlight w:val="white"/>
+                        </w:rPr>
+                        <w:t>[i]];</w:t>
+                      </w:r>
+                    </w:p>
+                    <w:p>
+                      <w:pPr>
+                        <w:widowControl w:val="0"/>
+                        <w:autoSpaceDE w:val="0"/>
+                        <w:autoSpaceDN w:val="0"/>
+                        <w:adjustRightInd w:val="0"/>
+                        <w:spacing w:after="0" w:line="240" w:lineRule="auto"/>
+                        <w:rPr>
+                          <w:rFonts w:ascii="Monaco" w:hAnsi="Monaco" w:cs="Monaco"/>
+                          <w:sz w:val="16"/>
+                          <w:szCs w:val="16"/>
+                        </w:rPr>
+                      </w:pPr>
+                      <w:r>
+                        <w:rPr>
+                          <w:rFonts w:ascii="Monaco" w:hAnsi="Monaco" w:cs="Monaco"/>
+                          <w:color w:val="000000"/>
+                          <w:sz w:val="16"/>
+                          <w:szCs w:val="16"/>
+                          <w:highlight w:val="white"/>
+                        </w:rPr>
+                        <w:tab/>
+                        <w:t>}</w:t>
+                      </w:r>
+                    </w:p>
+                    <w:p>
+                      <w:pPr>
+                        <w:widowControl w:val="0"/>
+                        <w:autoSpaceDE w:val="0"/>
+                        <w:autoSpaceDN w:val="0"/>
+                        <w:adjustRightInd w:val="0"/>
+                        <w:spacing w:after="0" w:line="240" w:lineRule="auto"/>
+                        <w:rPr>
+                          <w:rFonts w:ascii="Monaco" w:hAnsi="Monaco" w:cs="Monaco"/>
+                          <w:sz w:val="16"/>
+                          <w:szCs w:val="16"/>
+                        </w:rPr>
+                      </w:pPr>
+                      <w:r>
+                        <w:rPr>
+                          <w:rFonts w:ascii="Monaco" w:hAnsi="Monaco" w:cs="Monaco"/>
+                          <w:color w:val="000000"/>
+                          <w:sz w:val="16"/>
+                          <w:szCs w:val="16"/>
+                          <w:highlight w:val="white"/>
+                        </w:rPr>
+                        <w:tab/>
+                      </w:r>
+                      <w:proofErr w:type="spellStart"/>
+                      <w:r>
+                        <w:rPr>
+                          <w:rFonts w:ascii="Monaco" w:hAnsi="Monaco" w:cs="Monaco"/>
+                          <w:color w:val="7F0055"/>
+                          <w:sz w:val="16"/>
+                          <w:szCs w:val="16"/>
+                          <w:highlight w:val="white"/>
+                        </w:rPr>
+                        <w:t>return</w:t>
+                      </w:r>
+                      <w:proofErr w:type="spellEnd"/>
+                      <w:r>
+                        <w:rPr>
+                          <w:rFonts w:ascii="Monaco" w:hAnsi="Monaco" w:cs="Monaco"/>
+                          <w:color w:val="7F0055"/>
+                          <w:sz w:val="16"/>
+                          <w:szCs w:val="16"/>
+                          <w:highlight w:val="white"/>
+                        </w:rPr>
+                        <w:t xml:space="preserve"> </w:t>
+                      </w:r>
+                      <w:proofErr w:type="spellStart"/>
+                      <w:r>
+                        <w:rPr>
+                          <w:rFonts w:ascii="Monaco" w:hAnsi="Monaco" w:cs="Monaco"/>
+                          <w:color w:val="000000"/>
+                          <w:sz w:val="16"/>
+                          <w:szCs w:val="16"/>
+                          <w:highlight w:val="white"/>
+                        </w:rPr>
+                        <w:t>parent</w:t>
+                      </w:r>
+                      <w:proofErr w:type="spellEnd"/>
+                      <w:r>
+                        <w:rPr>
+                          <w:rFonts w:ascii="Monaco" w:hAnsi="Monaco" w:cs="Monaco"/>
+                          <w:color w:val="000000"/>
+                          <w:sz w:val="16"/>
+                          <w:szCs w:val="16"/>
+                          <w:highlight w:val="white"/>
+                        </w:rPr>
+                        <w:t>;</w:t>
+                      </w:r>
+                    </w:p>
+                    <w:p>
+                      <w:pPr>
+                        <w:rPr>
+                          <w:sz w:val="16"/>
+                          <w:szCs w:val="16"/>
+                        </w:rPr>
+                      </w:pPr>
+                      <w:r>
+                        <w:rPr>
+                          <w:rFonts w:ascii="Monaco" w:hAnsi="Monaco" w:cs="Monaco"/>
+                          <w:color w:val="000000"/>
+                          <w:sz w:val="16"/>
+                          <w:szCs w:val="16"/>
+                          <w:highlight w:val="white"/>
+                        </w:rPr>
+                        <w:t>};</w:t>
+                      </w:r>
+                    </w:p>
+                  </w:txbxContent>
+                </v:textbox>
+                <w10:wrap type="square"/>
+              </v:shape>
+            </w:pict>
+          </mc:Fallback>
+        </mc:AlternateContent>
+      </w:r>
+      <w:r>
+        <w:t xml:space="preserve">Um dem Quellcode eine Struktur zu geben, werden die Namensräume benutzt. Da JavaScript keine Namensräume kennt, muss eine Hilfsfunktion erstellt werden, die diese für uns erstellt. </w:t>
+      </w:r>
+      <w:r>
+        <w:t>Diese Funktion heißt namespace(name)</w:t>
+      </w:r>
+      <w:r>
+        <w:t xml:space="preserve"> und befindet sich im der Datei „alloy.js“.  Abbildung 4 zeigt die Funktion zur Erstellung der Namensräume. TOPAZ ist das Wurzelelement des Namensraumes und bilden somit den Hauptnamensraum. Um einen Namensraum zu erstellen, schreibt man den folge</w:t>
+      </w:r>
+      <w:r>
+        <w:t>nden Code in die Datei: TOPAZ.namespace(Name des Namensraumes). Um z.B. einen Namensraum für die MasterRindFacade zu erstellen</w:t>
+      </w:r>
+      <w:r>
+        <w:t xml:space="preserve">, schreibt man in die MasterRindFacade.js folgenden Code: </w:t>
+      </w:r>
+      <w:proofErr w:type="spellStart"/>
+      <w:r>
+        <w:t>TOPAZ.namespace</w:t>
+      </w:r>
+      <w:proofErr w:type="spellEnd"/>
+      <w:r>
+        <w:t>.</w:t>
+      </w:r>
+      <w:proofErr w:type="gramStart"/>
+      <w:r>
+        <w:t>(</w:t>
+      </w:r>
+      <w:proofErr w:type="spellStart"/>
+      <w:proofErr w:type="gramEnd"/>
+      <w:r>
+        <w:t>TOPAZ.ma</w:t>
+      </w:r>
+      <w:r>
+        <w:t>sterrind.impl.MasterRindFacade</w:t>
+      </w:r>
+      <w:proofErr w:type="spellEnd"/>
+      <w:r>
+        <w:t>).</w:t>
+      </w:r>
+    </w:p>
+    <w:p>
+      <w:r>
+        <w:br w:type="page"/>
+      </w:r>
     </w:p>
     <w:p>
       <w:pPr>
         <w:pStyle w:val="berschrift3"/>
       </w:pPr>
-      <w:bookmarkStart w:id="5" w:name="_Toc267662284"/>
+      <w:bookmarkStart w:id="4" w:name="_Toc267912989"/>
       <w:r>
         <w:t>Datenbankstruktur</w:t>
       </w:r>
-      <w:bookmarkEnd w:id="5"/>
+      <w:bookmarkEnd w:id="4"/>
+    </w:p>
+    <w:p>
+      <w:r>
+        <w:t xml:space="preserve">In diesem Abschnitt wird die Struktur der Datenbank für die MasterRindApp erklärt. Die Datenbank </w:t>
+      </w:r>
+      <w:r>
+        <w:t xml:space="preserve">ist eine SQLite-Datenbank. Sie </w:t>
+      </w:r>
+      <w:r>
+        <w:t>heißt „masterrind“ und enthält folgende Tabellen:</w:t>
+      </w:r>
     </w:p>
     <w:p>
       <w:pPr>
-        <w:sectPr>
-          <w:pgSz w:w="12240" w:h="15840" w:code="1"/>
-          <w:pgMar w:top="1440" w:right="1440" w:bottom="2160" w:left="1440" w:header="1296" w:footer="1296" w:gutter="0"/>
-          <w:pgNumType w:start="1"/>
-          <w:cols w:space="720"/>
-          <w:titlePg/>
-          <w:docGrid w:linePitch="360"/>
-        </w:sectPr>
+        <w:pStyle w:val="Listenabsatz"/>
+        <w:numPr>
+          <w:ilvl w:val="0"/>
+          <w:numId w:val="4"/>
+        </w:numPr>
       </w:pPr>
+      <w:r>
+        <w:t>appointments</w:t>
+      </w:r>
+    </w:p>
+    <w:p>
+      <w:pPr>
+        <w:pStyle w:val="Listenabsatz"/>
+        <w:numPr>
+          <w:ilvl w:val="0"/>
+          <w:numId w:val="4"/>
+        </w:numPr>
+      </w:pPr>
+      <w:r>
+        <w:t>breedingvalues</w:t>
+      </w:r>
+    </w:p>
+    <w:p>
+      <w:pPr>
+        <w:pStyle w:val="Listenabsatz"/>
+        <w:numPr>
+          <w:ilvl w:val="0"/>
+          <w:numId w:val="4"/>
+        </w:numPr>
+      </w:pPr>
+      <w:r>
+        <w:t>companies</w:t>
+      </w:r>
+    </w:p>
+    <w:p>
+      <w:pPr>
+        <w:pStyle w:val="Listenabsatz"/>
+        <w:numPr>
+          <w:ilvl w:val="0"/>
+          <w:numId w:val="4"/>
+        </w:numPr>
+      </w:pPr>
+      <w:r>
+        <w:t>contacts</w:t>
+      </w:r>
+    </w:p>
+    <w:p>
+      <w:pPr>
+        <w:pStyle w:val="Listenabsatz"/>
+        <w:numPr>
+          <w:ilvl w:val="0"/>
+          <w:numId w:val="4"/>
+        </w:numPr>
+      </w:pPr>
+      <w:r>
+        <w:t>cows</w:t>
+      </w:r>
+    </w:p>
+    <w:p>
+      <w:pPr>
+        <w:pStyle w:val="Listenabsatz"/>
+        <w:numPr>
+          <w:ilvl w:val="0"/>
+          <w:numId w:val="4"/>
+        </w:numPr>
+      </w:pPr>
+      <w:r>
+        <w:t>favorites</w:t>
+      </w:r>
+    </w:p>
+    <w:p>
+      <w:r>
+        <w:t xml:space="preserve">In der Abbildung 5 kann man die Struktur der Datenbank mit den entsprechenden Tabellen und deren Beziehungen untereinander sehen. </w:t>
+      </w:r>
+    </w:p>
+    <w:p>
+      <w:r>
+        <w:t xml:space="preserve"> </w:t>
+      </w:r>
+      <w:r>
+        <w:rPr>
+          <w:noProof/>
+        </w:rPr>
+        <w:drawing>
+          <wp:inline distT="0" distB="0" distL="0" distR="0" wp14:anchorId="681F0A04" wp14:editId="06D6A025">
+            <wp:extent cx="5943600" cy="6700520"/>
+            <wp:effectExtent l="0" t="0" r="0" b="5080"/>
+            <wp:docPr id="10" name="Bild 10"/>
+            <wp:cNvGraphicFramePr>
+              <a:graphicFrameLocks xmlns:a="http://schemas.openxmlformats.org/drawingml/2006/main" noChangeAspect="1"/>
+            </wp:cNvGraphicFramePr>
+            <a:graphic xmlns:a="http://schemas.openxmlformats.org/drawingml/2006/main">
+              <a:graphicData uri="http://schemas.openxmlformats.org/drawingml/2006/picture">
+                <pic:pic xmlns:pic="http://schemas.openxmlformats.org/drawingml/2006/picture">
+                  <pic:nvPicPr>
+                    <pic:cNvPr id="0" name="DBDiagrammMasterRind.png"/>
+                    <pic:cNvPicPr/>
+                  </pic:nvPicPr>
+                  <pic:blipFill>
+                    <a:blip r:embed="rId16">
+                      <a:extLst>
+                        <a:ext uri="{28A0092B-C50C-407E-A947-70E740481C1C}">
+                          <a14:useLocalDpi xmlns:a14="http://schemas.microsoft.com/office/drawing/2010/main" val="0"/>
+                        </a:ext>
+                      </a:extLst>
+                    </a:blip>
+                    <a:stretch>
+                      <a:fillRect/>
+                    </a:stretch>
+                  </pic:blipFill>
+                  <pic:spPr>
+                    <a:xfrm>
+                      <a:off x="0" y="0"/>
+                      <a:ext cx="5943600" cy="6700520"/>
+                    </a:xfrm>
+                    <a:prstGeom prst="rect">
+                      <a:avLst/>
+                    </a:prstGeom>
+                  </pic:spPr>
+                </pic:pic>
+              </a:graphicData>
+            </a:graphic>
+          </wp:inline>
+        </w:drawing>
+      </w:r>
     </w:p>
     <w:p>
       <w:pPr>
         <w:pStyle w:val="berschrift3"/>
       </w:pPr>
-      <w:bookmarkStart w:id="6" w:name="_Toc267662285"/>
-      <w:r>
-        <w:t>Fehlerbehandlung</w:t>
-      </w:r>
-      <w:bookmarkEnd w:id="6"/>
-    </w:p>
-    <w:p>
-      <w:pPr>
-        <w:sectPr>
-          <w:pgSz w:w="12240" w:h="15840" w:code="1"/>
-          <w:pgMar w:top="1440" w:right="1440" w:bottom="2160" w:left="1440" w:header="1296" w:footer="1296" w:gutter="0"/>
-          <w:pgNumType w:start="1"/>
-          <w:cols w:space="720"/>
-          <w:titlePg/>
-          <w:docGrid w:linePitch="360"/>
-        </w:sectPr>
-      </w:pPr>
+      <w:r>
+        <w:br w:type="page"/>
+      </w:r>
     </w:p>
     <w:p>
       <w:pPr>
         <w:pStyle w:val="berschrift3"/>
       </w:pPr>
-      <w:bookmarkStart w:id="7" w:name="_Toc267662286"/>
+      <w:bookmarkStart w:id="5" w:name="_Toc267912990"/>
+      <w:r>
+        <w:t>Fehlerbehandlung</w:t>
+      </w:r>
+      <w:bookmarkEnd w:id="5"/>
+    </w:p>
+    <w:p>
+      <w:r>
+        <w:t>Damit man die Fehler rechtzeitig erkennt und auf diese reagieren kann, werden in diesem Abschnitt einigen Methoden zur Fehlerbehandlung vorgestellt.</w:t>
+      </w:r>
+    </w:p>
+    <w:p/>
+    <w:p>
+      <w:pPr>
+        <w:pStyle w:val="berschrift4"/>
+      </w:pPr>
+      <w:r>
+        <w:t>Manuelle Fehlerbehandlung</w:t>
+      </w:r>
+    </w:p>
+    <w:p>
+      <w:r>
+        <w:t>Wenn ein Fehler im Code auftritt</w:t>
+      </w:r>
+      <w:proofErr w:type="gramStart"/>
+      <w:r>
+        <w:t>, der</w:t>
+      </w:r>
+      <w:proofErr w:type="gramEnd"/>
+      <w:r>
+        <w:t xml:space="preserve"> nicht sofort behoben werden kann, dann sollte dieser</w:t>
+      </w:r>
+      <w:r>
+        <w:t xml:space="preserve"> Fehler durch einen Kommentar kenntlich gemacht werden. Der Kommentar sollte entweder direkt über der Zeile stehen, wo der Fehler aufgetreten ist oder in der Zeile über der Methode, in der er aufgetreten ist. Der Kommentar sollte wie folgt aussehen:</w:t>
+      </w:r>
+    </w:p>
+    <w:p>
+      <w:pPr>
+        <w:widowControl w:val="0"/>
+        <w:autoSpaceDE w:val="0"/>
+        <w:autoSpaceDN w:val="0"/>
+        <w:adjustRightInd w:val="0"/>
+        <w:spacing w:after="0" w:line="240" w:lineRule="auto"/>
+        <w:rPr>
+          <w:rFonts w:ascii="Monaco" w:hAnsi="Monaco" w:cs="Monaco"/>
+          <w:sz w:val="22"/>
+          <w:szCs w:val="22"/>
+        </w:rPr>
+      </w:pPr>
+      <w:r>
+        <w:rPr>
+          <w:rFonts w:ascii="Monaco" w:hAnsi="Monaco" w:cs="Monaco"/>
+          <w:color w:val="3F5FBF"/>
+          <w:sz w:val="22"/>
+          <w:szCs w:val="22"/>
+        </w:rPr>
+        <w:t>/**</w:t>
+      </w:r>
+    </w:p>
+    <w:p>
+      <w:pPr>
+        <w:widowControl w:val="0"/>
+        <w:autoSpaceDE w:val="0"/>
+        <w:autoSpaceDN w:val="0"/>
+        <w:adjustRightInd w:val="0"/>
+        <w:spacing w:after="0" w:line="240" w:lineRule="auto"/>
+        <w:rPr>
+          <w:rFonts w:ascii="Monaco" w:hAnsi="Monaco" w:cs="Monaco"/>
+          <w:sz w:val="22"/>
+          <w:szCs w:val="22"/>
+        </w:rPr>
+      </w:pPr>
+      <w:r>
+        <w:rPr>
+          <w:rFonts w:ascii="Monaco" w:hAnsi="Monaco" w:cs="Monaco"/>
+          <w:color w:val="3F5FBF"/>
+          <w:sz w:val="22"/>
+          <w:szCs w:val="22"/>
+          <w:highlight w:val="white"/>
+        </w:rPr>
+        <w:t xml:space="preserve"> * Fehler: </w:t>
+      </w:r>
+      <w:r>
+        <w:rPr>
+          <w:rFonts w:ascii="Monaco" w:hAnsi="Monaco" w:cs="Monaco"/>
+          <w:color w:val="3F5FBF"/>
+          <w:sz w:val="22"/>
+          <w:szCs w:val="22"/>
+        </w:rPr>
+        <w:t>Fehlermeldung</w:t>
+      </w:r>
+    </w:p>
+    <w:p>
+      <w:pPr>
+        <w:widowControl w:val="0"/>
+        <w:autoSpaceDE w:val="0"/>
+        <w:autoSpaceDN w:val="0"/>
+        <w:adjustRightInd w:val="0"/>
+        <w:spacing w:after="0" w:line="240" w:lineRule="auto"/>
+        <w:rPr>
+          <w:rFonts w:ascii="Monaco" w:hAnsi="Monaco" w:cs="Monaco"/>
+          <w:sz w:val="22"/>
+          <w:szCs w:val="22"/>
+        </w:rPr>
+      </w:pPr>
+      <w:r>
+        <w:rPr>
+          <w:rFonts w:ascii="Monaco" w:hAnsi="Monaco" w:cs="Monaco"/>
+          <w:color w:val="3F5FBF"/>
+          <w:sz w:val="22"/>
+          <w:szCs w:val="22"/>
+          <w:highlight w:val="white"/>
+        </w:rPr>
+        <w:t xml:space="preserve"> * Ursache: </w:t>
+      </w:r>
+      <w:r>
+        <w:rPr>
+          <w:rFonts w:ascii="Monaco" w:hAnsi="Monaco" w:cs="Monaco"/>
+          <w:color w:val="3F5FBF"/>
+          <w:sz w:val="22"/>
+          <w:szCs w:val="22"/>
+        </w:rPr>
+        <w:t>wenn bekannt, beschreiben</w:t>
+      </w:r>
+    </w:p>
+    <w:p>
+      <w:pPr>
+        <w:widowControl w:val="0"/>
+        <w:autoSpaceDE w:val="0"/>
+        <w:autoSpaceDN w:val="0"/>
+        <w:adjustRightInd w:val="0"/>
+        <w:spacing w:after="0" w:line="240" w:lineRule="auto"/>
+        <w:rPr>
+          <w:rFonts w:ascii="Monaco" w:hAnsi="Monaco" w:cs="Monaco"/>
+          <w:sz w:val="22"/>
+          <w:szCs w:val="22"/>
+        </w:rPr>
+      </w:pPr>
+      <w:r>
+        <w:rPr>
+          <w:rFonts w:ascii="Monaco" w:hAnsi="Monaco" w:cs="Monaco"/>
+          <w:color w:val="3F5FBF"/>
+          <w:sz w:val="22"/>
+          <w:szCs w:val="22"/>
+          <w:highlight w:val="white"/>
+        </w:rPr>
+        <w:t xml:space="preserve"> * Lösung: </w:t>
+      </w:r>
+      <w:r>
+        <w:rPr>
+          <w:rFonts w:ascii="Monaco" w:hAnsi="Monaco" w:cs="Monaco"/>
+          <w:color w:val="3F5FBF"/>
+          <w:sz w:val="22"/>
+          <w:szCs w:val="22"/>
+        </w:rPr>
+        <w:t>wenn bekannt, beschreiben</w:t>
+      </w:r>
+    </w:p>
+    <w:p>
+      <w:pPr>
+        <w:rPr>
+          <w:rFonts w:ascii="Monaco" w:hAnsi="Monaco" w:cs="Monaco"/>
+          <w:color w:val="3F5FBF"/>
+          <w:sz w:val="22"/>
+          <w:szCs w:val="22"/>
+        </w:rPr>
+      </w:pPr>
+      <w:r>
+        <w:rPr>
+          <w:rFonts w:ascii="Monaco" w:hAnsi="Monaco" w:cs="Monaco"/>
+          <w:color w:val="3F5FBF"/>
+          <w:sz w:val="22"/>
+          <w:szCs w:val="22"/>
+          <w:highlight w:val="white"/>
+        </w:rPr>
+        <w:t xml:space="preserve"> */</w:t>
+      </w:r>
+    </w:p>
+    <w:p>
+      <w:r>
+        <w:t>Wenn der Fehler korrigiert wurde, dann wird der Kommentar ausgeschnitten und in die Datei „</w:t>
+      </w:r>
+      <w:r>
+        <w:t>ERROR_REPORT</w:t>
+      </w:r>
+      <w:r>
+        <w:t xml:space="preserve">.txt“ reinkopiert. Diese Datei befindet sich </w:t>
+      </w:r>
+      <w:r>
+        <w:t>im Verzeichnis</w:t>
+      </w:r>
+      <w:r>
+        <w:t xml:space="preserve"> </w:t>
+      </w:r>
+      <w:r>
+        <w:t>MasterRindApp/app/tests/</w:t>
+      </w:r>
+      <w:r>
+        <w:t>.</w:t>
+      </w:r>
+    </w:p>
+    <w:p>
+      <w:pPr>
+        <w:pStyle w:val="berschrift4"/>
+      </w:pPr>
+      <w:r>
+        <w:t>Ausnahmen (exceptions)</w:t>
+      </w:r>
+    </w:p>
+    <w:p>
+      <w:pPr>
+        <w:rPr>
+          <w:rFonts w:asciiTheme="majorHAnsi" w:eastAsiaTheme="majorEastAsia" w:hAnsiTheme="majorHAnsi" w:cstheme="majorBidi"/>
+          <w:bCs/>
+          <w:color w:val="9DE61E" w:themeColor="accent2"/>
+          <w:sz w:val="32"/>
+        </w:rPr>
+      </w:pPr>
+      <w:r>
+        <w:br w:type="page"/>
+      </w:r>
+    </w:p>
+    <w:p>
+      <w:pPr>
+        <w:pStyle w:val="berschrift3"/>
+      </w:pPr>
+      <w:bookmarkStart w:id="6" w:name="_Toc267912991"/>
       <w:r>
         <w:t>Testen</w:t>
       </w:r>
+      <w:bookmarkEnd w:id="6"/>
+    </w:p>
+    <w:p>
+      <w:r>
+        <w:t>Zum Testen des Codes werden Unit Tests und Integrationstests verwenden. In diesem Abschnitt wird erklärt, was diese Tests sind und wie sie durchgeführt werden.</w:t>
+      </w:r>
+    </w:p>
+    <w:p/>
+    <w:p>
+      <w:pPr>
+        <w:pStyle w:val="berschrift4"/>
+      </w:pPr>
+      <w:r>
+        <w:t>Unit Test</w:t>
+      </w:r>
+    </w:p>
+    <w:p>
+      <w:r>
+        <w:t>Unit Test ist ein Test, der nur einen kleinen Stück Codes testet.</w:t>
+      </w:r>
+      <w:r>
+        <w:t xml:space="preserve"> In den meisten Fällen handelt es sich um eine Methode oder Funktion. Zum Testen wird das von „Google JS Test Framework“ verwendet.</w:t>
+      </w:r>
+    </w:p>
+    <w:p/>
+    <w:p>
+      <w:pPr>
+        <w:pStyle w:val="berschrift5"/>
+      </w:pPr>
+      <w:r>
+        <w:t>Testen mit Google JS Te</w:t>
+      </w:r>
+      <w:bookmarkStart w:id="7" w:name="_GoBack"/>
       <w:bookmarkEnd w:id="7"/>
+      <w:r>
+        <w:t>st</w:t>
+      </w:r>
     </w:p>
     <w:p/>
+    <w:p>
+      <w:r>
+        <w:t>Bsp.:</w:t>
+      </w:r>
+    </w:p>
     <w:p/>
-    <w:p/>
+    <w:p>
+      <w:pPr>
+        <w:pStyle w:val="berschrift4"/>
+      </w:pPr>
+      <w:r>
+        <w:t>Integrationstest</w:t>
+      </w:r>
+    </w:p>
+    <w:p>
+      <w:r>
+        <w:t>Beim Integrationstest handelt es sich um einen Test des kompletten Programms oder eines Teils des Programms. In der Regel werden Integrations</w:t>
+      </w:r>
+      <w:r>
+        <w:t>tests von Menschen</w:t>
+      </w:r>
+      <w:r>
+        <w:t xml:space="preserve"> </w:t>
+      </w:r>
+      <w:r>
+        <w:t>du</w:t>
+      </w:r>
+      <w:r>
+        <w:t>rchgeführt, die einen vorgegebenen</w:t>
+      </w:r>
+      <w:r>
+        <w:t xml:space="preserve"> Ablauf</w:t>
+      </w:r>
+      <w:r>
+        <w:t xml:space="preserve"> (z.B. durch Anklicken bestimmter Buttons) </w:t>
+      </w:r>
+      <w:r>
+        <w:t>durchgehen.</w:t>
+      </w:r>
+    </w:p>
+    <w:p>
+      <w:r>
+        <w:br w:type="page"/>
+      </w:r>
+    </w:p>
+    <w:p>
+      <w:pPr>
+        <w:pStyle w:val="berschrift3"/>
+      </w:pPr>
+      <w:bookmarkStart w:id="8" w:name="_Toc267912992"/>
+      <w:r>
+        <w:t>Quellcodedokumentation</w:t>
+      </w:r>
+      <w:bookmarkEnd w:id="8"/>
+    </w:p>
+    <w:p>
+      <w:r>
+        <w:t xml:space="preserve">Zum guten Stil des Programmierens gehört ein gut dokumentierter Code. Dies erleichtert die Arbeit in einem Team und spart die Einarbeitungszeit. Dieser Abschnitt beschreibt, wie der Code für die MasterRindApp </w:t>
+      </w:r>
+      <w:r>
+        <w:t>dokumentiert werden soll.</w:t>
+      </w:r>
+    </w:p>
+    <w:p>
+      <w:r>
+        <w:t>Vor jeder Klasse sollte ein Kommentarblock stehen, der folgendes Aussehen hat:</w:t>
+      </w:r>
+    </w:p>
+    <w:p>
+      <w:r>
+        <w:t>Bsp.:</w:t>
+      </w:r>
+    </w:p>
+    <w:p>
+      <w:pPr>
+        <w:widowControl w:val="0"/>
+        <w:autoSpaceDE w:val="0"/>
+        <w:autoSpaceDN w:val="0"/>
+        <w:adjustRightInd w:val="0"/>
+        <w:spacing w:after="0" w:line="240" w:lineRule="auto"/>
+        <w:rPr>
+          <w:rFonts w:ascii="Monaco" w:hAnsi="Monaco" w:cs="Monaco"/>
+          <w:sz w:val="22"/>
+          <w:szCs w:val="22"/>
+        </w:rPr>
+      </w:pPr>
+      <w:r>
+        <w:rPr>
+          <w:rFonts w:ascii="Monaco" w:hAnsi="Monaco" w:cs="Monaco"/>
+          <w:color w:val="3F5FBF"/>
+          <w:sz w:val="22"/>
+          <w:szCs w:val="22"/>
+        </w:rPr>
+        <w:t>/**</w:t>
+      </w:r>
+    </w:p>
+    <w:p>
+      <w:pPr>
+        <w:widowControl w:val="0"/>
+        <w:autoSpaceDE w:val="0"/>
+        <w:autoSpaceDN w:val="0"/>
+        <w:adjustRightInd w:val="0"/>
+        <w:spacing w:after="0" w:line="240" w:lineRule="auto"/>
+        <w:rPr>
+          <w:rFonts w:ascii="Monaco" w:hAnsi="Monaco" w:cs="Monaco"/>
+          <w:sz w:val="22"/>
+          <w:szCs w:val="22"/>
+        </w:rPr>
+      </w:pPr>
+      <w:r>
+        <w:rPr>
+          <w:rFonts w:ascii="Monaco" w:hAnsi="Monaco" w:cs="Monaco"/>
+          <w:color w:val="3F5FBF"/>
+          <w:sz w:val="22"/>
+          <w:szCs w:val="22"/>
+          <w:highlight w:val="white"/>
+        </w:rPr>
+        <w:t xml:space="preserve"> * Stellt Methoden für die </w:t>
+      </w:r>
+      <w:proofErr w:type="spellStart"/>
+      <w:r>
+        <w:rPr>
+          <w:rFonts w:ascii="Monaco" w:hAnsi="Monaco" w:cs="Monaco"/>
+          <w:color w:val="3F5FBF"/>
+          <w:sz w:val="22"/>
+          <w:szCs w:val="22"/>
+          <w:highlight w:val="white"/>
+        </w:rPr>
+        <w:t>Kontrollerklasse</w:t>
+      </w:r>
+      <w:proofErr w:type="spellEnd"/>
+      <w:r>
+        <w:rPr>
+          <w:rFonts w:ascii="Monaco" w:hAnsi="Monaco" w:cs="Monaco"/>
+          <w:color w:val="3F5FBF"/>
+          <w:sz w:val="22"/>
+          <w:szCs w:val="22"/>
+          <w:highlight w:val="white"/>
+        </w:rPr>
+        <w:t xml:space="preserve"> bereit. Kann als eine</w:t>
+      </w:r>
+    </w:p>
+    <w:p>
+      <w:pPr>
+        <w:widowControl w:val="0"/>
+        <w:autoSpaceDE w:val="0"/>
+        <w:autoSpaceDN w:val="0"/>
+        <w:adjustRightInd w:val="0"/>
+        <w:spacing w:after="0" w:line="240" w:lineRule="auto"/>
+        <w:rPr>
+          <w:rFonts w:ascii="Monaco" w:hAnsi="Monaco" w:cs="Monaco"/>
+          <w:sz w:val="22"/>
+          <w:szCs w:val="22"/>
+        </w:rPr>
+      </w:pPr>
+      <w:r>
+        <w:rPr>
+          <w:rFonts w:ascii="Monaco" w:hAnsi="Monaco" w:cs="Monaco"/>
+          <w:color w:val="3F5FBF"/>
+          <w:sz w:val="22"/>
+          <w:szCs w:val="22"/>
+          <w:highlight w:val="white"/>
+        </w:rPr>
+        <w:t xml:space="preserve"> * Schnittstelle angesehen werden.</w:t>
+      </w:r>
+    </w:p>
+    <w:p>
+      <w:pPr>
+        <w:widowControl w:val="0"/>
+        <w:autoSpaceDE w:val="0"/>
+        <w:autoSpaceDN w:val="0"/>
+        <w:adjustRightInd w:val="0"/>
+        <w:spacing w:after="0" w:line="240" w:lineRule="auto"/>
+        <w:rPr>
+          <w:rFonts w:ascii="Monaco" w:hAnsi="Monaco" w:cs="Monaco"/>
+          <w:sz w:val="22"/>
+          <w:szCs w:val="22"/>
+        </w:rPr>
+      </w:pPr>
+      <w:r>
+        <w:rPr>
+          <w:rFonts w:ascii="Monaco" w:hAnsi="Monaco" w:cs="Monaco"/>
+          <w:color w:val="3F5FBF"/>
+          <w:sz w:val="22"/>
+          <w:szCs w:val="22"/>
+          <w:highlight w:val="white"/>
+        </w:rPr>
+        <w:t xml:space="preserve"> *</w:t>
+      </w:r>
+    </w:p>
+    <w:p>
+      <w:pPr>
+        <w:widowControl w:val="0"/>
+        <w:autoSpaceDE w:val="0"/>
+        <w:autoSpaceDN w:val="0"/>
+        <w:adjustRightInd w:val="0"/>
+        <w:spacing w:after="0" w:line="240" w:lineRule="auto"/>
+        <w:rPr>
+          <w:rFonts w:ascii="Monaco" w:hAnsi="Monaco" w:cs="Monaco"/>
+          <w:sz w:val="22"/>
+          <w:szCs w:val="22"/>
+        </w:rPr>
+      </w:pPr>
+      <w:r>
+        <w:rPr>
+          <w:rFonts w:ascii="Monaco" w:hAnsi="Monaco" w:cs="Monaco"/>
+          <w:color w:val="3F5FBF"/>
+          <w:sz w:val="22"/>
+          <w:szCs w:val="22"/>
+          <w:highlight w:val="white"/>
+        </w:rPr>
+        <w:t xml:space="preserve"> * @</w:t>
+      </w:r>
+      <w:proofErr w:type="spellStart"/>
+      <w:r>
+        <w:rPr>
+          <w:rFonts w:ascii="Monaco" w:hAnsi="Monaco" w:cs="Monaco"/>
+          <w:color w:val="3F5FBF"/>
+          <w:sz w:val="22"/>
+          <w:szCs w:val="22"/>
+          <w:highlight w:val="white"/>
+        </w:rPr>
+        <w:t>namespace</w:t>
+      </w:r>
+      <w:proofErr w:type="spellEnd"/>
+      <w:r>
+        <w:rPr>
+          <w:rFonts w:ascii="Monaco" w:hAnsi="Monaco" w:cs="Monaco"/>
+          <w:color w:val="3F5FBF"/>
+          <w:sz w:val="22"/>
+          <w:szCs w:val="22"/>
+          <w:highlight w:val="white"/>
+        </w:rPr>
+        <w:t xml:space="preserve"> </w:t>
+      </w:r>
+      <w:proofErr w:type="spellStart"/>
+      <w:r>
+        <w:rPr>
+          <w:rFonts w:ascii="Monaco" w:hAnsi="Monaco" w:cs="Monaco"/>
+          <w:color w:val="3F5FBF"/>
+          <w:sz w:val="22"/>
+          <w:szCs w:val="22"/>
+          <w:highlight w:val="white"/>
+        </w:rPr>
+        <w:t>TOPAZ.masterrind.impl</w:t>
+      </w:r>
+      <w:proofErr w:type="spellEnd"/>
+    </w:p>
+    <w:p>
+      <w:pPr>
+        <w:widowControl w:val="0"/>
+        <w:autoSpaceDE w:val="0"/>
+        <w:autoSpaceDN w:val="0"/>
+        <w:adjustRightInd w:val="0"/>
+        <w:spacing w:after="0" w:line="240" w:lineRule="auto"/>
+        <w:rPr>
+          <w:rFonts w:ascii="Monaco" w:hAnsi="Monaco" w:cs="Monaco"/>
+          <w:sz w:val="22"/>
+          <w:szCs w:val="22"/>
+        </w:rPr>
+      </w:pPr>
+      <w:r>
+        <w:rPr>
+          <w:rFonts w:ascii="Monaco" w:hAnsi="Monaco" w:cs="Monaco"/>
+          <w:color w:val="3F5FBF"/>
+          <w:sz w:val="22"/>
+          <w:szCs w:val="22"/>
+          <w:highlight w:val="white"/>
+        </w:rPr>
+        <w:t xml:space="preserve"> * @</w:t>
+      </w:r>
+      <w:proofErr w:type="spellStart"/>
+      <w:r>
+        <w:rPr>
+          <w:rFonts w:ascii="Monaco" w:hAnsi="Monaco" w:cs="Monaco"/>
+          <w:color w:val="3F5FBF"/>
+          <w:sz w:val="22"/>
+          <w:szCs w:val="22"/>
+          <w:highlight w:val="white"/>
+        </w:rPr>
+        <w:t>class</w:t>
+      </w:r>
+      <w:proofErr w:type="spellEnd"/>
+      <w:r>
+        <w:rPr>
+          <w:rFonts w:ascii="Monaco" w:hAnsi="Monaco" w:cs="Monaco"/>
+          <w:color w:val="3F5FBF"/>
+          <w:sz w:val="22"/>
+          <w:szCs w:val="22"/>
+          <w:highlight w:val="white"/>
+        </w:rPr>
+        <w:t xml:space="preserve"> MasterRindFacade</w:t>
+      </w:r>
+    </w:p>
+    <w:p>
+      <w:r>
+        <w:rPr>
+          <w:rFonts w:ascii="Monaco" w:hAnsi="Monaco" w:cs="Monaco"/>
+          <w:color w:val="3F5FBF"/>
+          <w:sz w:val="22"/>
+          <w:szCs w:val="22"/>
+          <w:highlight w:val="white"/>
+        </w:rPr>
+        <w:t xml:space="preserve"> */</w:t>
+      </w:r>
+    </w:p>
+    <w:p>
+      <w:r>
+        <w:t>Vor jeder Methode sollte ein Kommentarblock stehen, der folgendes Aussehen hat:</w:t>
+      </w:r>
+    </w:p>
+    <w:p>
+      <w:r>
+        <w:t>Bsp.:</w:t>
+      </w:r>
+    </w:p>
+    <w:p>
+      <w:pPr>
+        <w:widowControl w:val="0"/>
+        <w:autoSpaceDE w:val="0"/>
+        <w:autoSpaceDN w:val="0"/>
+        <w:adjustRightInd w:val="0"/>
+        <w:spacing w:after="0" w:line="240" w:lineRule="auto"/>
+        <w:rPr>
+          <w:rFonts w:ascii="Monaco" w:hAnsi="Monaco" w:cs="Monaco"/>
+          <w:sz w:val="22"/>
+          <w:szCs w:val="22"/>
+        </w:rPr>
+      </w:pPr>
+      <w:r>
+        <w:rPr>
+          <w:rFonts w:ascii="Monaco" w:hAnsi="Monaco" w:cs="Monaco"/>
+          <w:color w:val="3F5FBF"/>
+          <w:sz w:val="22"/>
+          <w:szCs w:val="22"/>
+        </w:rPr>
+        <w:t>/**</w:t>
+      </w:r>
+    </w:p>
+    <w:p>
+      <w:pPr>
+        <w:widowControl w:val="0"/>
+        <w:autoSpaceDE w:val="0"/>
+        <w:autoSpaceDN w:val="0"/>
+        <w:adjustRightInd w:val="0"/>
+        <w:spacing w:after="0" w:line="240" w:lineRule="auto"/>
+        <w:rPr>
+          <w:rFonts w:ascii="Monaco" w:hAnsi="Monaco" w:cs="Monaco"/>
+          <w:sz w:val="22"/>
+          <w:szCs w:val="22"/>
+        </w:rPr>
+      </w:pPr>
+      <w:r>
+        <w:rPr>
+          <w:rFonts w:ascii="Monaco" w:hAnsi="Monaco" w:cs="Monaco"/>
+          <w:color w:val="3F5FBF"/>
+          <w:sz w:val="22"/>
+          <w:szCs w:val="22"/>
+          <w:highlight w:val="white"/>
+        </w:rPr>
+        <w:t xml:space="preserve"> * Erstellt eine Liste mit Terminobjekten.</w:t>
+      </w:r>
+    </w:p>
+    <w:p>
+      <w:pPr>
+        <w:widowControl w:val="0"/>
+        <w:autoSpaceDE w:val="0"/>
+        <w:autoSpaceDN w:val="0"/>
+        <w:adjustRightInd w:val="0"/>
+        <w:spacing w:after="0" w:line="240" w:lineRule="auto"/>
+        <w:rPr>
+          <w:rFonts w:ascii="Monaco" w:hAnsi="Monaco" w:cs="Monaco"/>
+          <w:sz w:val="22"/>
+          <w:szCs w:val="22"/>
+        </w:rPr>
+      </w:pPr>
+      <w:r>
+        <w:rPr>
+          <w:rFonts w:ascii="Monaco" w:hAnsi="Monaco" w:cs="Monaco"/>
+          <w:color w:val="3F5FBF"/>
+          <w:sz w:val="22"/>
+          <w:szCs w:val="22"/>
+          <w:highlight w:val="white"/>
+        </w:rPr>
+        <w:t xml:space="preserve"> *</w:t>
+      </w:r>
+    </w:p>
+    <w:p>
+      <w:pPr>
+        <w:widowControl w:val="0"/>
+        <w:autoSpaceDE w:val="0"/>
+        <w:autoSpaceDN w:val="0"/>
+        <w:adjustRightInd w:val="0"/>
+        <w:spacing w:after="0" w:line="240" w:lineRule="auto"/>
+        <w:rPr>
+          <w:rFonts w:ascii="Monaco" w:hAnsi="Monaco" w:cs="Monaco"/>
+          <w:sz w:val="22"/>
+          <w:szCs w:val="22"/>
+        </w:rPr>
+      </w:pPr>
+      <w:r>
+        <w:rPr>
+          <w:rFonts w:ascii="Monaco" w:hAnsi="Monaco" w:cs="Monaco"/>
+          <w:color w:val="3F5FBF"/>
+          <w:sz w:val="22"/>
+          <w:szCs w:val="22"/>
+          <w:highlight w:val="white"/>
+        </w:rPr>
+        <w:t xml:space="preserve"> * @</w:t>
+      </w:r>
+      <w:proofErr w:type="spellStart"/>
+      <w:r>
+        <w:rPr>
+          <w:rFonts w:ascii="Monaco" w:hAnsi="Monaco" w:cs="Monaco"/>
+          <w:color w:val="3F5FBF"/>
+          <w:sz w:val="22"/>
+          <w:szCs w:val="22"/>
+          <w:highlight w:val="white"/>
+        </w:rPr>
+        <w:t>method</w:t>
+      </w:r>
+      <w:proofErr w:type="spellEnd"/>
+      <w:r>
+        <w:rPr>
+          <w:rFonts w:ascii="Monaco" w:hAnsi="Monaco" w:cs="Monaco"/>
+          <w:color w:val="3F5FBF"/>
+          <w:sz w:val="22"/>
+          <w:szCs w:val="22"/>
+          <w:highlight w:val="white"/>
+        </w:rPr>
+        <w:t xml:space="preserve"> </w:t>
+      </w:r>
+      <w:proofErr w:type="spellStart"/>
+      <w:r>
+        <w:rPr>
+          <w:rFonts w:ascii="Monaco" w:hAnsi="Monaco" w:cs="Monaco"/>
+          <w:color w:val="3F5FBF"/>
+          <w:sz w:val="22"/>
+          <w:szCs w:val="22"/>
+          <w:highlight w:val="white"/>
+        </w:rPr>
+        <w:t>getAppointments</w:t>
+      </w:r>
+      <w:proofErr w:type="spellEnd"/>
+    </w:p>
+    <w:p>
+      <w:pPr>
+        <w:widowControl w:val="0"/>
+        <w:autoSpaceDE w:val="0"/>
+        <w:autoSpaceDN w:val="0"/>
+        <w:adjustRightInd w:val="0"/>
+        <w:spacing w:after="0" w:line="240" w:lineRule="auto"/>
+        <w:rPr>
+          <w:rFonts w:ascii="Monaco" w:hAnsi="Monaco" w:cs="Monaco"/>
+          <w:sz w:val="22"/>
+          <w:szCs w:val="22"/>
+        </w:rPr>
+      </w:pPr>
+      <w:r>
+        <w:rPr>
+          <w:rFonts w:ascii="Monaco" w:hAnsi="Monaco" w:cs="Monaco"/>
+          <w:color w:val="3F5FBF"/>
+          <w:sz w:val="22"/>
+          <w:szCs w:val="22"/>
+          <w:highlight w:val="white"/>
+        </w:rPr>
+        <w:t xml:space="preserve"> * @</w:t>
+      </w:r>
+      <w:proofErr w:type="spellStart"/>
+      <w:r>
+        <w:rPr>
+          <w:rFonts w:ascii="Monaco" w:hAnsi="Monaco" w:cs="Monaco"/>
+          <w:color w:val="3F5FBF"/>
+          <w:sz w:val="22"/>
+          <w:szCs w:val="22"/>
+          <w:highlight w:val="white"/>
+        </w:rPr>
+        <w:t>param</w:t>
+      </w:r>
+      <w:proofErr w:type="spellEnd"/>
+      <w:r>
+        <w:rPr>
+          <w:rFonts w:ascii="Monaco" w:hAnsi="Monaco" w:cs="Monaco"/>
+          <w:color w:val="3F5FBF"/>
+          <w:sz w:val="22"/>
+          <w:szCs w:val="22"/>
+          <w:highlight w:val="white"/>
+        </w:rPr>
+        <w:t xml:space="preserve"> </w:t>
+      </w:r>
+      <w:r>
+        <w:rPr>
+          <w:rFonts w:ascii="Monaco" w:hAnsi="Monaco" w:cs="Monaco"/>
+          <w:color w:val="3F3FBF"/>
+          <w:sz w:val="22"/>
+          <w:szCs w:val="22"/>
+          <w:highlight w:val="white"/>
+        </w:rPr>
+        <w:t>{String}</w:t>
+      </w:r>
+      <w:r>
+        <w:rPr>
+          <w:rFonts w:ascii="Monaco" w:hAnsi="Monaco" w:cs="Monaco"/>
+          <w:color w:val="3F5FBF"/>
+          <w:sz w:val="22"/>
+          <w:szCs w:val="22"/>
+          <w:highlight w:val="white"/>
+        </w:rPr>
+        <w:t xml:space="preserve"> type</w:t>
+      </w:r>
+    </w:p>
+    <w:p>
+      <w:pPr>
+        <w:widowControl w:val="0"/>
+        <w:autoSpaceDE w:val="0"/>
+        <w:autoSpaceDN w:val="0"/>
+        <w:adjustRightInd w:val="0"/>
+        <w:spacing w:after="0" w:line="240" w:lineRule="auto"/>
+        <w:rPr>
+          <w:rFonts w:ascii="Monaco" w:hAnsi="Monaco" w:cs="Monaco"/>
+          <w:sz w:val="22"/>
+          <w:szCs w:val="22"/>
+        </w:rPr>
+      </w:pPr>
+      <w:r>
+        <w:rPr>
+          <w:rFonts w:ascii="Monaco" w:hAnsi="Monaco" w:cs="Monaco"/>
+          <w:color w:val="3F5FBF"/>
+          <w:sz w:val="22"/>
+          <w:szCs w:val="22"/>
+          <w:highlight w:val="white"/>
+        </w:rPr>
+        <w:t xml:space="preserve"> * @</w:t>
+      </w:r>
+      <w:proofErr w:type="spellStart"/>
+      <w:r>
+        <w:rPr>
+          <w:rFonts w:ascii="Monaco" w:hAnsi="Monaco" w:cs="Monaco"/>
+          <w:color w:val="3F5FBF"/>
+          <w:sz w:val="22"/>
+          <w:szCs w:val="22"/>
+          <w:highlight w:val="white"/>
+        </w:rPr>
+        <w:t>return</w:t>
+      </w:r>
+      <w:proofErr w:type="spellEnd"/>
+      <w:r>
+        <w:rPr>
+          <w:rFonts w:ascii="Monaco" w:hAnsi="Monaco" w:cs="Monaco"/>
+          <w:color w:val="3F5FBF"/>
+          <w:sz w:val="22"/>
+          <w:szCs w:val="22"/>
+          <w:highlight w:val="white"/>
+        </w:rPr>
+        <w:t xml:space="preserve"> </w:t>
+      </w:r>
+      <w:r>
+        <w:rPr>
+          <w:rFonts w:ascii="Monaco" w:hAnsi="Monaco" w:cs="Monaco"/>
+          <w:color w:val="3F3FBF"/>
+          <w:sz w:val="22"/>
+          <w:szCs w:val="22"/>
+          <w:highlight w:val="white"/>
+        </w:rPr>
+        <w:t>{Array}</w:t>
+      </w:r>
+      <w:r>
+        <w:rPr>
+          <w:rFonts w:ascii="Monaco" w:hAnsi="Monaco" w:cs="Monaco"/>
+          <w:color w:val="3F5FBF"/>
+          <w:sz w:val="22"/>
+          <w:szCs w:val="22"/>
+          <w:highlight w:val="white"/>
+        </w:rPr>
+        <w:t xml:space="preserve"> appointments</w:t>
+      </w:r>
+    </w:p>
+    <w:p>
+      <w:r>
+        <w:rPr>
+          <w:rFonts w:ascii="Monaco" w:hAnsi="Monaco" w:cs="Monaco"/>
+          <w:color w:val="3F5FBF"/>
+          <w:sz w:val="22"/>
+          <w:szCs w:val="22"/>
+          <w:highlight w:val="white"/>
+        </w:rPr>
+        <w:t xml:space="preserve"> */</w:t>
+      </w:r>
+    </w:p>
+    <w:p>
+      <w:pPr>
+        <w:rPr>
+          <w:i/>
+        </w:rPr>
+      </w:pPr>
+      <w:r>
+        <w:t>Aus diesen Kommentaren lässt sich mit dem Tool „YUIdoc“ leicht eine Codedokumentation im HTML-Format erstellen.  Nach der Installation des Tools, tippt man folgendes: „</w:t>
+      </w:r>
+      <w:proofErr w:type="spellStart"/>
+      <w:r>
+        <w:rPr>
+          <w:i/>
+        </w:rPr>
+        <w:t>yuidoc</w:t>
+      </w:r>
+      <w:proofErr w:type="spellEnd"/>
+      <w:r>
+        <w:rPr>
+          <w:i/>
+        </w:rPr>
+        <w:t xml:space="preserve"> –o </w:t>
+      </w:r>
+      <w:r>
+        <w:rPr>
+          <w:i/>
+        </w:rPr>
+        <w:t xml:space="preserve"> Ausgabeverzeichnis </w:t>
+      </w:r>
+      <w:proofErr w:type="spellStart"/>
+      <w:r>
+        <w:rPr>
+          <w:i/>
+        </w:rPr>
+        <w:t>VerzeichniMitQuellcode</w:t>
+      </w:r>
+      <w:proofErr w:type="spellEnd"/>
+      <w:r>
+        <w:rPr>
+          <w:i/>
+        </w:rPr>
+        <w:t xml:space="preserve">“  </w:t>
+      </w:r>
+      <w:r>
+        <w:t xml:space="preserve">in die </w:t>
+      </w:r>
+      <w:r>
+        <w:t>Konsole und die Dokumentation wird automatisch erstellt.</w:t>
+      </w:r>
+    </w:p>
+    <w:p>
+      <w:pPr>
+        <w:rPr>
+          <w:i/>
+        </w:rPr>
+      </w:pPr>
+      <w:r>
+        <w:t>Beispiel für MasterRindApp:</w:t>
+      </w:r>
+      <w:r>
+        <w:rPr>
+          <w:i/>
+        </w:rPr>
+        <w:t xml:space="preserve"> </w:t>
+      </w:r>
+    </w:p>
+    <w:p>
+      <w:r>
+        <w:rPr>
+          <w:i/>
+        </w:rPr>
+        <w:t>„</w:t>
+      </w:r>
+      <w:proofErr w:type="spellStart"/>
+      <w:r>
+        <w:rPr>
+          <w:i/>
+        </w:rPr>
+        <w:t>yuidoc</w:t>
+      </w:r>
+      <w:proofErr w:type="spellEnd"/>
+      <w:r>
+        <w:rPr>
+          <w:i/>
+        </w:rPr>
+        <w:t xml:space="preserve"> –o </w:t>
+      </w:r>
+      <w:r>
+        <w:rPr>
+          <w:i/>
+        </w:rPr>
+        <w:t>/Users/mbp02/Documents/TOPAZ/Implementation/Prototypes/MasterRindApp/doc /Users/mbp02/Documents/TOPAZ/Implementation/Prototypes/MasterRindApp/app</w:t>
+      </w:r>
+      <w:r>
+        <w:t>“</w:t>
+      </w:r>
+    </w:p>
     <w:sdt>
       <w:sdtPr>
         <w:rPr>
@@ -1394,6 +5516,10 @@
       </w:sdtContent>
     </w:sdt>
     <w:sectPr>
+      <w:headerReference w:type="default" r:id="rId17"/>
+      <w:footerReference w:type="default" r:id="rId18"/>
+      <w:headerReference w:type="first" r:id="rId19"/>
+      <w:footerReference w:type="first" r:id="rId20"/>
       <w:pgSz w:w="12240" w:h="15840" w:code="1"/>
       <w:pgMar w:top="1440" w:right="1440" w:bottom="2160" w:left="1440" w:header="1296" w:footer="1296" w:gutter="0"/>
       <w:pgNumType w:start="1"/>
@@ -1450,7 +5576,7 @@
           <w:sdtPr>
             <w:alias w:val="Title"/>
             <w:tag w:val=""/>
-            <w:id w:val="-1221132414"/>
+            <w:id w:val="-118915339"/>
             <w:dataBinding w:prefixMappings="xmlns:ns0='http://purl.org/dc/elements/1.1/' xmlns:ns1='http://schemas.openxmlformats.org/package/2006/metadata/core-properties' " w:xpath="/ns1:coreProperties[1]/ns0:title[1]" w:storeItemID="{6C3C8BC8-F283-45AE-878A-BAB7291924A1}"/>
             <w:text w:multiLine="1"/>
           </w:sdtPr>
@@ -1529,7 +5655,7 @@
           <w:sdtPr>
             <w:alias w:val="Title"/>
             <w:tag w:val=""/>
-            <w:id w:val="-1891869834"/>
+            <w:id w:val="-152606765"/>
             <w:dataBinding w:prefixMappings="xmlns:ns0='http://purl.org/dc/elements/1.1/' xmlns:ns1='http://schemas.openxmlformats.org/package/2006/metadata/core-properties' " w:xpath="/ns1:coreProperties[1]/ns0:title[1]" w:storeItemID="{6C3C8BC8-F283-45AE-878A-BAB7291924A1}"/>
             <w:text w:multiLine="1"/>
           </w:sdtPr>
@@ -1581,7 +5707,7 @@
               <w:rStyle w:val="Seitenzahl"/>
               <w:noProof/>
             </w:rPr>
-            <w:t>4</w:t>
+            <w:t>13</w:t>
           </w:r>
           <w:r>
             <w:rPr>
@@ -1621,7 +5747,7 @@
           <w:sdtPr>
             <w:alias w:val="Title"/>
             <w:tag w:val=""/>
-            <w:id w:val="1275756841"/>
+            <w:id w:val="1811442284"/>
             <w:dataBinding w:prefixMappings="xmlns:ns0='http://purl.org/dc/elements/1.1/' xmlns:ns1='http://schemas.openxmlformats.org/package/2006/metadata/core-properties' " w:xpath="/ns1:coreProperties[1]/ns0:title[1]" w:storeItemID="{6C3C8BC8-F283-45AE-878A-BAB7291924A1}"/>
             <w:text w:multiLine="1"/>
           </w:sdtPr>
@@ -1775,6 +5901,118 @@
       </w:rPr>
     </w:lvl>
   </w:abstractNum>
+  <w:abstractNum w:abstractNumId="2">
+    <w:nsid w:val="43AB2EB8"/>
+    <w:multiLevelType w:val="hybridMultilevel"/>
+    <w:tmpl w:val="ADC6254C"/>
+    <w:lvl w:ilvl="0" w:tplc="39503424">
+      <w:numFmt w:val="bullet"/>
+      <w:lvlText w:val="-"/>
+      <w:lvlJc w:val="left"/>
+      <w:pPr>
+        <w:ind w:left="720" w:hanging="360"/>
+      </w:pPr>
+      <w:rPr>
+        <w:rFonts w:ascii="Calisto MT" w:eastAsiaTheme="minorEastAsia" w:hAnsi="Calisto MT" w:cstheme="minorBidi" w:hint="default"/>
+      </w:rPr>
+    </w:lvl>
+    <w:lvl w:ilvl="1" w:tplc="04070003" w:tentative="1">
+      <w:start w:val="1"/>
+      <w:numFmt w:val="bullet"/>
+      <w:lvlText w:val="o"/>
+      <w:lvlJc w:val="left"/>
+      <w:pPr>
+        <w:ind w:left="1440" w:hanging="360"/>
+      </w:pPr>
+      <w:rPr>
+        <w:rFonts w:ascii="Courier New" w:hAnsi="Courier New" w:hint="default"/>
+      </w:rPr>
+    </w:lvl>
+    <w:lvl w:ilvl="2" w:tplc="04070005" w:tentative="1">
+      <w:start w:val="1"/>
+      <w:numFmt w:val="bullet"/>
+      <w:lvlText w:val=""/>
+      <w:lvlJc w:val="left"/>
+      <w:pPr>
+        <w:ind w:left="2160" w:hanging="360"/>
+      </w:pPr>
+      <w:rPr>
+        <w:rFonts w:ascii="Wingdings" w:hAnsi="Wingdings" w:hint="default"/>
+      </w:rPr>
+    </w:lvl>
+    <w:lvl w:ilvl="3" w:tplc="04070001" w:tentative="1">
+      <w:start w:val="1"/>
+      <w:numFmt w:val="bullet"/>
+      <w:lvlText w:val=""/>
+      <w:lvlJc w:val="left"/>
+      <w:pPr>
+        <w:ind w:left="2880" w:hanging="360"/>
+      </w:pPr>
+      <w:rPr>
+        <w:rFonts w:ascii="Symbol" w:hAnsi="Symbol" w:hint="default"/>
+      </w:rPr>
+    </w:lvl>
+    <w:lvl w:ilvl="4" w:tplc="04070003" w:tentative="1">
+      <w:start w:val="1"/>
+      <w:numFmt w:val="bullet"/>
+      <w:lvlText w:val="o"/>
+      <w:lvlJc w:val="left"/>
+      <w:pPr>
+        <w:ind w:left="3600" w:hanging="360"/>
+      </w:pPr>
+      <w:rPr>
+        <w:rFonts w:ascii="Courier New" w:hAnsi="Courier New" w:hint="default"/>
+      </w:rPr>
+    </w:lvl>
+    <w:lvl w:ilvl="5" w:tplc="04070005" w:tentative="1">
+      <w:start w:val="1"/>
+      <w:numFmt w:val="bullet"/>
+      <w:lvlText w:val=""/>
+      <w:lvlJc w:val="left"/>
+      <w:pPr>
+        <w:ind w:left="4320" w:hanging="360"/>
+      </w:pPr>
+      <w:rPr>
+        <w:rFonts w:ascii="Wingdings" w:hAnsi="Wingdings" w:hint="default"/>
+      </w:rPr>
+    </w:lvl>
+    <w:lvl w:ilvl="6" w:tplc="04070001" w:tentative="1">
+      <w:start w:val="1"/>
+      <w:numFmt w:val="bullet"/>
+      <w:lvlText w:val=""/>
+      <w:lvlJc w:val="left"/>
+      <w:pPr>
+        <w:ind w:left="5040" w:hanging="360"/>
+      </w:pPr>
+      <w:rPr>
+        <w:rFonts w:ascii="Symbol" w:hAnsi="Symbol" w:hint="default"/>
+      </w:rPr>
+    </w:lvl>
+    <w:lvl w:ilvl="7" w:tplc="04070003" w:tentative="1">
+      <w:start w:val="1"/>
+      <w:numFmt w:val="bullet"/>
+      <w:lvlText w:val="o"/>
+      <w:lvlJc w:val="left"/>
+      <w:pPr>
+        <w:ind w:left="5760" w:hanging="360"/>
+      </w:pPr>
+      <w:rPr>
+        <w:rFonts w:ascii="Courier New" w:hAnsi="Courier New" w:hint="default"/>
+      </w:rPr>
+    </w:lvl>
+    <w:lvl w:ilvl="8" w:tplc="04070005" w:tentative="1">
+      <w:start w:val="1"/>
+      <w:numFmt w:val="bullet"/>
+      <w:lvlText w:val=""/>
+      <w:lvlJc w:val="left"/>
+      <w:pPr>
+        <w:ind w:left="6480" w:hanging="360"/>
+      </w:pPr>
+      <w:rPr>
+        <w:rFonts w:ascii="Wingdings" w:hAnsi="Wingdings" w:hint="default"/>
+      </w:rPr>
+    </w:lvl>
+  </w:abstractNum>
   <w:num w:numId="1">
     <w:abstractNumId w:val="1"/>
   </w:num>
@@ -1786,6 +6024,9 @@
   </w:num>
   <w:num w:numId="3">
     <w:abstractNumId w:val="0"/>
+  </w:num>
+  <w:num w:numId="4">
+    <w:abstractNumId w:val="2"/>
   </w:num>
 </w:numbering>
 </file>
@@ -2045,13 +6286,33 @@
       <w:sz w:val="28"/>
     </w:rPr>
   </w:style>
+  <w:style w:type="paragraph" w:styleId="berschrift5">
+    <w:name w:val="heading 5"/>
+    <w:basedOn w:val="Standard"/>
+    <w:next w:val="Standard"/>
+    <w:link w:val="berschrift5Zeichen"/>
+    <w:uiPriority w:val="1"/>
+    <w:unhideWhenUsed/>
+    <w:qFormat/>
+    <w:rsid w:val="00A6481A"/>
+    <w:pPr>
+      <w:keepNext/>
+      <w:keepLines/>
+      <w:spacing w:before="200" w:after="0"/>
+      <w:outlineLvl w:val="4"/>
+    </w:pPr>
+    <w:rPr>
+      <w:rFonts w:asciiTheme="majorHAnsi" w:eastAsiaTheme="majorEastAsia" w:hAnsiTheme="majorHAnsi" w:cstheme="majorBidi"/>
+      <w:b/>
+      <w:color w:val="000000" w:themeColor="text1"/>
+    </w:rPr>
+  </w:style>
   <w:style w:type="paragraph" w:styleId="berschrift6">
     <w:name w:val="heading 6"/>
     <w:basedOn w:val="Standard"/>
     <w:next w:val="Standard"/>
     <w:link w:val="berschrift6Zeichen"/>
     <w:uiPriority w:val="1"/>
-    <w:semiHidden/>
     <w:unhideWhenUsed/>
     <w:qFormat/>
     <w:pPr>
@@ -2537,7 +6798,6 @@
     <w:basedOn w:val="Absatzstandardschriftart"/>
     <w:link w:val="berschrift6"/>
     <w:uiPriority w:val="1"/>
-    <w:semiHidden/>
     <w:rPr>
       <w:rFonts w:asciiTheme="majorHAnsi" w:eastAsiaTheme="majorEastAsia" w:hAnsiTheme="majorHAnsi" w:cstheme="majorBidi"/>
       <w:i/>
@@ -2619,6 +6879,30 @@
     <w:semiHidden/>
     <w:unhideWhenUsed/>
     <w:rsid w:val="005D756B"/>
+  </w:style>
+  <w:style w:type="character" w:customStyle="1" w:styleId="berschrift5Zeichen">
+    <w:name w:val="Überschrift 5 Zeichen"/>
+    <w:basedOn w:val="Absatzstandardschriftart"/>
+    <w:link w:val="berschrift5"/>
+    <w:uiPriority w:val="1"/>
+    <w:rsid w:val="00A6481A"/>
+    <w:rPr>
+      <w:rFonts w:asciiTheme="majorHAnsi" w:eastAsiaTheme="majorEastAsia" w:hAnsiTheme="majorHAnsi" w:cstheme="majorBidi"/>
+      <w:b/>
+      <w:color w:val="000000" w:themeColor="text1"/>
+    </w:rPr>
+  </w:style>
+  <w:style w:type="paragraph" w:styleId="Listenabsatz">
+    <w:name w:val="List Paragraph"/>
+    <w:basedOn w:val="Standard"/>
+    <w:uiPriority w:val="99"/>
+    <w:unhideWhenUsed/>
+    <w:qFormat/>
+    <w:rsid w:val="001E5958"/>
+    <w:pPr>
+      <w:ind w:left="720"/>
+      <w:contextualSpacing/>
+    </w:pPr>
   </w:style>
 </w:styles>
 </file>
@@ -2878,13 +7162,33 @@
       <w:sz w:val="28"/>
     </w:rPr>
   </w:style>
+  <w:style w:type="paragraph" w:styleId="berschrift5">
+    <w:name w:val="heading 5"/>
+    <w:basedOn w:val="Standard"/>
+    <w:next w:val="Standard"/>
+    <w:link w:val="berschrift5Zeichen"/>
+    <w:uiPriority w:val="1"/>
+    <w:unhideWhenUsed/>
+    <w:qFormat/>
+    <w:rsid w:val="00A6481A"/>
+    <w:pPr>
+      <w:keepNext/>
+      <w:keepLines/>
+      <w:spacing w:before="200" w:after="0"/>
+      <w:outlineLvl w:val="4"/>
+    </w:pPr>
+    <w:rPr>
+      <w:rFonts w:asciiTheme="majorHAnsi" w:eastAsiaTheme="majorEastAsia" w:hAnsiTheme="majorHAnsi" w:cstheme="majorBidi"/>
+      <w:b/>
+      <w:color w:val="000000" w:themeColor="text1"/>
+    </w:rPr>
+  </w:style>
   <w:style w:type="paragraph" w:styleId="berschrift6">
     <w:name w:val="heading 6"/>
     <w:basedOn w:val="Standard"/>
     <w:next w:val="Standard"/>
     <w:link w:val="berschrift6Zeichen"/>
     <w:uiPriority w:val="1"/>
-    <w:semiHidden/>
     <w:unhideWhenUsed/>
     <w:qFormat/>
     <w:pPr>
@@ -3370,7 +7674,6 @@
     <w:basedOn w:val="Absatzstandardschriftart"/>
     <w:link w:val="berschrift6"/>
     <w:uiPriority w:val="1"/>
-    <w:semiHidden/>
     <w:rPr>
       <w:rFonts w:asciiTheme="majorHAnsi" w:eastAsiaTheme="majorEastAsia" w:hAnsiTheme="majorHAnsi" w:cstheme="majorBidi"/>
       <w:i/>
@@ -3452,6 +7755,30 @@
     <w:semiHidden/>
     <w:unhideWhenUsed/>
     <w:rsid w:val="005D756B"/>
+  </w:style>
+  <w:style w:type="character" w:customStyle="1" w:styleId="berschrift5Zeichen">
+    <w:name w:val="Überschrift 5 Zeichen"/>
+    <w:basedOn w:val="Absatzstandardschriftart"/>
+    <w:link w:val="berschrift5"/>
+    <w:uiPriority w:val="1"/>
+    <w:rsid w:val="00A6481A"/>
+    <w:rPr>
+      <w:rFonts w:asciiTheme="majorHAnsi" w:eastAsiaTheme="majorEastAsia" w:hAnsiTheme="majorHAnsi" w:cstheme="majorBidi"/>
+      <w:b/>
+      <w:color w:val="000000" w:themeColor="text1"/>
+    </w:rPr>
+  </w:style>
+  <w:style w:type="paragraph" w:styleId="Listenabsatz">
+    <w:name w:val="List Paragraph"/>
+    <w:basedOn w:val="Standard"/>
+    <w:uiPriority w:val="99"/>
+    <w:unhideWhenUsed/>
+    <w:qFormat/>
+    <w:rsid w:val="001E5958"/>
+    <w:pPr>
+      <w:ind w:left="720"/>
+      <w:contextualSpacing/>
+    </w:pPr>
   </w:style>
 </w:styles>
 </file>
@@ -3511,32 +7838,6 @@
         </w:p>
       </w:docPartBody>
     </w:docPart>
-    <w:docPart>
-      <w:docPartPr>
-        <w:name w:val="FE4CA8465CC248438EA5A64887815559"/>
-        <w:category>
-          <w:name w:val="Allgemein"/>
-          <w:gallery w:val="placeholder"/>
-        </w:category>
-        <w:types>
-          <w:type w:val="bbPlcHdr"/>
-        </w:types>
-        <w:behaviors>
-          <w:behavior w:val="content"/>
-        </w:behaviors>
-        <w:guid w:val="{213FE271-BB9F-A140-99B8-FB7F5F3DEF4F}"/>
-      </w:docPartPr>
-      <w:docPartBody>
-        <w:p>
-          <w:pPr>
-            <w:pStyle w:val="FE4CA8465CC248438EA5A64887815559"/>
-          </w:pPr>
-          <w:r>
-            <w:t>Lorem Ipsum Dolor</w:t>
-          </w:r>
-        </w:p>
-      </w:docPartBody>
-    </w:docPart>
   </w:docParts>
 </w:glossaryDocument>
 </file>
@@ -3568,10 +7869,31 @@
     <w:charset w:val="4E"/>
     <w:family w:val="auto"/>
     <w:pitch w:val="variable"/>
-    <w:sig w:usb0="00000001" w:usb1="08070000" w:usb2="00000010" w:usb3="00000000" w:csb0="00020000" w:csb1="00000000"/>
+    <w:sig w:usb0="E00002FF" w:usb1="6AC7FDFB" w:usb2="00000012" w:usb3="00000000" w:csb0="0002009F" w:csb1="00000000"/>
+  </w:font>
+  <w:font w:name="Courier New">
+    <w:panose1 w:val="02070309020205020404"/>
+    <w:charset w:val="00"/>
+    <w:family w:val="auto"/>
+    <w:pitch w:val="variable"/>
+    <w:sig w:usb0="E0002AFF" w:usb1="C0007843" w:usb2="00000009" w:usb3="00000000" w:csb0="000001FF" w:csb1="00000000"/>
+  </w:font>
+  <w:font w:name="Symbol">
+    <w:panose1 w:val="00000000000000000000"/>
+    <w:charset w:val="02"/>
+    <w:family w:val="auto"/>
+    <w:pitch w:val="variable"/>
+    <w:sig w:usb0="00000000" w:usb1="10000000" w:usb2="00000000" w:usb3="00000000" w:csb0="80000000" w:csb1="00000000"/>
   </w:font>
   <w:font w:name="Tahoma">
     <w:panose1 w:val="020B0604030504040204"/>
+    <w:charset w:val="00"/>
+    <w:family w:val="auto"/>
+    <w:pitch w:val="variable"/>
+    <w:sig w:usb0="00000003" w:usb1="00000000" w:usb2="00000000" w:usb3="00000000" w:csb0="00000001" w:csb1="00000000"/>
+  </w:font>
+  <w:font w:name="Monaco">
+    <w:panose1 w:val="02000500000000000000"/>
     <w:charset w:val="00"/>
     <w:family w:val="auto"/>
     <w:pitch w:val="variable"/>
@@ -3602,7 +7924,7 @@
     <w:charset w:val="4E"/>
     <w:family w:val="auto"/>
     <w:pitch w:val="variable"/>
-    <w:sig w:usb0="00000001" w:usb1="08070000" w:usb2="00000010" w:usb3="00000000" w:csb0="00020000" w:csb1="00000000"/>
+    <w:sig w:usb0="E00002FF" w:usb1="6AC7FDFB" w:usb2="00000012" w:usb3="00000000" w:csb0="0002009F" w:csb1="00000000"/>
   </w:font>
 </w:fonts>
 </file>
@@ -3620,6 +7942,10 @@
     <w:compatSetting w:name="enableOpenTypeFeatures" w:uri="http://schemas.microsoft.com/office/word" w:val="1"/>
     <w:compatSetting w:name="doNotFlipMirrorIndents" w:uri="http://schemas.microsoft.com/office/word" w:val="1"/>
   </w:compat>
+  <w:rsids>
+    <w:rsidRoot w:val="00D203A5"/>
+    <w:rsid w:val="00D203A5"/>
+  </w:rsids>
   <m:mathPr>
     <m:mathFont m:val="Cambria Math"/>
     <m:brkBin m:val="before"/>
@@ -4373,6 +8699,36 @@
         </a:fontRef>
       </a:style>
     </a:lnDef>
+    <a:txDef>
+      <a:spPr>
+        <a:noFill/>
+        <a:ln>
+          <a:noFill/>
+        </a:ln>
+        <a:effectLst/>
+        <a:extLst>
+          <a:ext uri="{C572A759-6A51-4108-AA02-DFA0A04FC94B}">
+            <ma14:wrappingTextBoxFlag xmlns:ma14="http://schemas.microsoft.com/office/mac/drawingml/2011/main"/>
+          </a:ext>
+        </a:extLst>
+      </a:spPr>
+      <a:bodyPr wrap="square" rtlCol="0"/>
+      <a:lstStyle/>
+      <a:style>
+        <a:lnRef idx="0">
+          <a:schemeClr val="accent1"/>
+        </a:lnRef>
+        <a:fillRef idx="0">
+          <a:schemeClr val="accent1"/>
+        </a:fillRef>
+        <a:effectRef idx="0">
+          <a:schemeClr val="accent1"/>
+        </a:effectRef>
+        <a:fontRef idx="minor">
+          <a:schemeClr val="dk1"/>
+        </a:fontRef>
+      </a:style>
+    </a:txDef>
   </a:objectDefaults>
   <a:extraClrSchemeLst/>
 </a:theme>
@@ -4448,7 +8804,7 @@
 </file>
 
 <file path=customXml/itemProps1.xml><?xml version="1.0" encoding="utf-8"?>
-<ds:datastoreItem xmlns:ds="http://schemas.openxmlformats.org/officeDocument/2006/customXml" ds:itemID="{55D31952-1EBD-FD40-BB7A-EC1DF5C47ABB}">
+<ds:datastoreItem xmlns:ds="http://schemas.openxmlformats.org/officeDocument/2006/customXml" ds:itemID="{0AC9B0BE-0DD9-DA41-95A9-69A73E0D088F}">
   <ds:schemaRefs>
     <ds:schemaRef ds:uri="http://schemas.openxmlformats.org/officeDocument/2006/bibliography"/>
   </ds:schemaRefs>

</xml_diff>

<commit_message>
Fehler in der Doku besietigt
</commit_message>
<xml_diff>
--- a/Dokumentation/TOPAZ MasterrindApp.docx
+++ b/Dokumentation/TOPAZ MasterrindApp.docx
@@ -894,15 +894,7 @@
         <w:pStyle w:val="Aufzhlungszeichen"/>
       </w:pPr>
       <w:r>
-        <w:t>Datenmodel (</w:t>
-      </w:r>
-      <w:proofErr w:type="spellStart"/>
-      <w:r>
-        <w:t>model</w:t>
-      </w:r>
-      <w:proofErr w:type="spellEnd"/>
-      <w:r>
-        <w:t>)</w:t>
+        <w:t>Datenmodel (model)</w:t>
       </w:r>
     </w:p>
     <w:p>
@@ -910,15 +902,7 @@
         <w:pStyle w:val="Aufzhlungszeichen"/>
       </w:pPr>
       <w:r>
-        <w:t>Präsentation (</w:t>
-      </w:r>
-      <w:proofErr w:type="spellStart"/>
-      <w:r>
-        <w:t>view</w:t>
-      </w:r>
-      <w:proofErr w:type="spellEnd"/>
-      <w:r>
-        <w:t>)</w:t>
+        <w:t>Präsentation (view)</w:t>
       </w:r>
     </w:p>
     <w:p>
@@ -926,15 +910,7 @@
         <w:pStyle w:val="Aufzhlungszeichen"/>
       </w:pPr>
       <w:r>
-        <w:t>Programmsteuerung (</w:t>
-      </w:r>
-      <w:proofErr w:type="spellStart"/>
-      <w:r>
-        <w:t>controller</w:t>
-      </w:r>
-      <w:proofErr w:type="spellEnd"/>
-      <w:r>
-        <w:t>)</w:t>
+        <w:t>Programmsteuerung (controller)</w:t>
       </w:r>
     </w:p>
     <w:p>
@@ -967,13 +943,8 @@
         <w:t xml:space="preserve"> zeigt die Projektstruktur der MasterRindApp.</w:t>
       </w:r>
       <w:r>
-        <w:t xml:space="preserve"> Wie man aus der Abbildung gut erkennen kann, sind in dem Projekt unter anderen die Ordner controllers, models und views enthalten. In dem Ordner „views“ werden die XML-Dateien abgelegt, die </w:t>
-      </w:r>
-      <w:proofErr w:type="spellStart"/>
-      <w:r>
-        <w:t>die</w:t>
-      </w:r>
-      <w:proofErr w:type="spellEnd"/>
+        <w:t xml:space="preserve"> Wie man aus der Abbildung gut erkennen kann, sind in dem Projekt unter anderen die Ordner controllers, models und views enthalten. In dem Ordner „views“ werden die XML-Dateien abgelegt, die die</w:t>
+      </w:r>
       <w:r>
         <w:t xml:space="preserve"> Struktur der GUI bilden</w:t>
       </w:r>
@@ -996,15 +967,7 @@
         <w:t>models“ enthält die JavaScript-Dateien, in denen die Daten abgebildet werden und in dem Ordner „controllers“ wird die Programmsteuerung implementiert.</w:t>
       </w:r>
       <w:r>
-        <w:t xml:space="preserve"> Zur welchen Einheit der einzelne Ordner gehört</w:t>
-      </w:r>
-      <w:proofErr w:type="gramStart"/>
-      <w:r>
-        <w:t>, lässt</w:t>
-      </w:r>
-      <w:proofErr w:type="gramEnd"/>
-      <w:r>
-        <w:t xml:space="preserve"> sich aus dem Namen leicht ableiten.</w:t>
+        <w:t xml:space="preserve"> Zur welchen Einheit der einzelne Ordner gehört, lässt sich aus dem Namen leicht ableiten.</w:t>
       </w:r>
     </w:p>
     <w:p>
@@ -1109,7 +1072,6 @@
       <w:r>
         <w:t xml:space="preserve">dabei werden gleichartige Objekte in einer extra Klasse erzeugt.  Diese Klasse bildet die Schnittstelle für die anderen Klassen des Systems. </w:t>
       </w:r>
-      <w:proofErr w:type="gramStart"/>
       <w:r>
         <w:t>Dadurch werde die Klassen von</w:t>
       </w:r>
@@ -1117,11 +1079,7 @@
         <w:t xml:space="preserve"> </w:t>
       </w:r>
       <w:r>
-        <w:t>einander entkoppelt, was die Erweiterung der Architektur erleichtert.</w:t>
-      </w:r>
-      <w:proofErr w:type="gramEnd"/>
-      <w:r>
-        <w:t xml:space="preserve"> </w:t>
+        <w:t xml:space="preserve">einander entkoppelt, was die Erweiterung der Architektur erleichtert. </w:t>
       </w:r>
       <w:r>
         <w:t xml:space="preserve">Abbildung 2 zeigt ein verallgemeinertes UML-Diagramm einer Abstrakten Fabrik. </w:t>
@@ -1251,8 +1209,8 @@
           <w:noProof/>
         </w:rPr>
         <w:drawing>
-          <wp:inline distT="0" distB="0" distL="0" distR="0" wp14:anchorId="0C05C244" wp14:editId="49D5FB89">
-            <wp:extent cx="5943600" cy="5685790"/>
+          <wp:inline distT="0" distB="0" distL="0" distR="0" wp14:anchorId="0C05C244" wp14:editId="4FD544C2">
+            <wp:extent cx="5943600" cy="5575638"/>
             <wp:effectExtent l="0" t="0" r="0" b="0"/>
             <wp:docPr id="8" name="Bild 8"/>
             <wp:cNvGraphicFramePr>
@@ -1280,7 +1238,7 @@
                   <pic:spPr>
                     <a:xfrm>
                       <a:off x="0" y="0"/>
-                      <a:ext cx="5943600" cy="5685790"/>
+                      <a:ext cx="5943600" cy="5575638"/>
                     </a:xfrm>
                     <a:prstGeom prst="rect">
                       <a:avLst/>
@@ -1488,8 +1446,8 @@
           <w:noProof/>
         </w:rPr>
         <w:drawing>
-          <wp:inline distT="0" distB="0" distL="0" distR="0" wp14:anchorId="4CA1CBDC" wp14:editId="5D403D8B">
-            <wp:extent cx="5943600" cy="3255010"/>
+          <wp:inline distT="0" distB="0" distL="0" distR="0" wp14:anchorId="4CA1CBDC" wp14:editId="43790861">
+            <wp:extent cx="5943600" cy="3143946"/>
             <wp:effectExtent l="0" t="0" r="0" b="0"/>
             <wp:docPr id="9" name="Bild 9"/>
             <wp:cNvGraphicFramePr>
@@ -1517,7 +1475,7 @@
                   <pic:spPr>
                     <a:xfrm>
                       <a:off x="0" y="0"/>
-                      <a:ext cx="5943600" cy="3255010"/>
+                      <a:ext cx="5943600" cy="3143946"/>
                     </a:xfrm>
                     <a:prstGeom prst="rect">
                       <a:avLst/>
@@ -1834,7 +1792,6 @@
                                 <w:szCs w:val="16"/>
                               </w:rPr>
                             </w:pPr>
-                            <w:proofErr w:type="spellStart"/>
                             <w:r>
                               <w:rPr>
                                 <w:rFonts w:ascii="Monaco" w:hAnsi="Monaco" w:cs="Monaco"/>
@@ -1843,18 +1800,7 @@
                                 <w:szCs w:val="16"/>
                                 <w:highlight w:val="white"/>
                               </w:rPr>
-                              <w:t>var</w:t>
-                            </w:r>
-                            <w:proofErr w:type="spellEnd"/>
-                            <w:r>
-                              <w:rPr>
-                                <w:rFonts w:ascii="Monaco" w:hAnsi="Monaco" w:cs="Monaco"/>
-                                <w:color w:val="0000C0"/>
-                                <w:sz w:val="16"/>
-                                <w:szCs w:val="16"/>
-                                <w:highlight w:val="white"/>
-                              </w:rPr>
-                              <w:t xml:space="preserve"> </w:t>
+                              <w:t xml:space="preserve">var </w:t>
                             </w:r>
                             <w:r>
                               <w:rPr>
@@ -1894,7 +1840,6 @@
                                 <w:szCs w:val="16"/>
                               </w:rPr>
                             </w:pPr>
-                            <w:proofErr w:type="spellStart"/>
                             <w:r>
                               <w:rPr>
                                 <w:rFonts w:ascii="Monaco" w:hAnsi="Monaco" w:cs="Monaco"/>
@@ -1903,20 +1848,8 @@
                                 <w:szCs w:val="16"/>
                                 <w:highlight w:val="white"/>
                               </w:rPr>
-                              <w:t>TOPAZ.namespace</w:t>
+                              <w:t xml:space="preserve">TOPAZ.namespace = </w:t>
                             </w:r>
-                            <w:proofErr w:type="spellEnd"/>
-                            <w:r>
-                              <w:rPr>
-                                <w:rFonts w:ascii="Monaco" w:hAnsi="Monaco" w:cs="Monaco"/>
-                                <w:color w:val="000000"/>
-                                <w:sz w:val="16"/>
-                                <w:szCs w:val="16"/>
-                                <w:highlight w:val="white"/>
-                              </w:rPr>
-                              <w:t xml:space="preserve"> = </w:t>
-                            </w:r>
-                            <w:proofErr w:type="spellStart"/>
                             <w:r>
                               <w:rPr>
                                 <w:rFonts w:ascii="Monaco" w:hAnsi="Monaco" w:cs="Monaco"/>
@@ -1927,7 +1860,6 @@
                               </w:rPr>
                               <w:t>function</w:t>
                             </w:r>
-                            <w:proofErr w:type="spellEnd"/>
                             <w:r>
                               <w:rPr>
                                 <w:rFonts w:ascii="Monaco" w:hAnsi="Monaco" w:cs="Monaco"/>
@@ -1936,29 +1868,7 @@
                                 <w:szCs w:val="16"/>
                                 <w:highlight w:val="white"/>
                               </w:rPr>
-                              <w:t>(</w:t>
-                            </w:r>
-                            <w:proofErr w:type="spellStart"/>
-                            <w:r>
-                              <w:rPr>
-                                <w:rFonts w:ascii="Monaco" w:hAnsi="Monaco" w:cs="Monaco"/>
-                                <w:color w:val="000000"/>
-                                <w:sz w:val="16"/>
-                                <w:szCs w:val="16"/>
-                                <w:highlight w:val="white"/>
-                              </w:rPr>
-                              <w:t>name</w:t>
-                            </w:r>
-                            <w:proofErr w:type="spellEnd"/>
-                            <w:r>
-                              <w:rPr>
-                                <w:rFonts w:ascii="Monaco" w:hAnsi="Monaco" w:cs="Monaco"/>
-                                <w:color w:val="000000"/>
-                                <w:sz w:val="16"/>
-                                <w:szCs w:val="16"/>
-                                <w:highlight w:val="white"/>
-                              </w:rPr>
-                              <w:t>) {</w:t>
+                              <w:t>(name) {</w:t>
                             </w:r>
                           </w:p>
                           <w:p>
@@ -1984,7 +1894,6 @@
                               </w:rPr>
                               <w:tab/>
                             </w:r>
-                            <w:proofErr w:type="spellStart"/>
                             <w:r>
                               <w:rPr>
                                 <w:rFonts w:ascii="Monaco" w:hAnsi="Monaco" w:cs="Monaco"/>
@@ -1993,20 +1902,8 @@
                                 <w:szCs w:val="16"/>
                                 <w:highlight w:val="white"/>
                               </w:rPr>
-                              <w:t>var</w:t>
+                              <w:t xml:space="preserve">var </w:t>
                             </w:r>
-                            <w:proofErr w:type="spellEnd"/>
-                            <w:r>
-                              <w:rPr>
-                                <w:rFonts w:ascii="Monaco" w:hAnsi="Monaco" w:cs="Monaco"/>
-                                <w:color w:val="0000C0"/>
-                                <w:sz w:val="16"/>
-                                <w:szCs w:val="16"/>
-                                <w:highlight w:val="white"/>
-                              </w:rPr>
-                              <w:t xml:space="preserve"> </w:t>
-                            </w:r>
-                            <w:proofErr w:type="spellStart"/>
                             <w:r>
                               <w:rPr>
                                 <w:rFonts w:ascii="Monaco" w:hAnsi="Monaco" w:cs="Monaco"/>
@@ -2015,40 +1912,7 @@
                                 <w:szCs w:val="16"/>
                                 <w:highlight w:val="white"/>
                               </w:rPr>
-                              <w:t>parts</w:t>
-                            </w:r>
-                            <w:proofErr w:type="spellEnd"/>
-                            <w:r>
-                              <w:rPr>
-                                <w:rFonts w:ascii="Monaco" w:hAnsi="Monaco" w:cs="Monaco"/>
-                                <w:color w:val="000000"/>
-                                <w:sz w:val="16"/>
-                                <w:szCs w:val="16"/>
-                                <w:highlight w:val="white"/>
-                              </w:rPr>
-                              <w:t xml:space="preserve"> = </w:t>
-                            </w:r>
-                            <w:proofErr w:type="spellStart"/>
-                            <w:r>
-                              <w:rPr>
-                                <w:rFonts w:ascii="Monaco" w:hAnsi="Monaco" w:cs="Monaco"/>
-                                <w:color w:val="000000"/>
-                                <w:sz w:val="16"/>
-                                <w:szCs w:val="16"/>
-                                <w:highlight w:val="white"/>
-                              </w:rPr>
-                              <w:t>name.split</w:t>
-                            </w:r>
-                            <w:proofErr w:type="spellEnd"/>
-                            <w:r>
-                              <w:rPr>
-                                <w:rFonts w:ascii="Monaco" w:hAnsi="Monaco" w:cs="Monaco"/>
-                                <w:color w:val="000000"/>
-                                <w:sz w:val="16"/>
-                                <w:szCs w:val="16"/>
-                                <w:highlight w:val="white"/>
-                              </w:rPr>
-                              <w:t>(</w:t>
+                              <w:t>parts = name.split(</w:t>
                             </w:r>
                             <w:r>
                               <w:rPr>
@@ -2068,29 +1932,7 @@
                                 <w:szCs w:val="16"/>
                                 <w:highlight w:val="white"/>
                               </w:rPr>
-                              <w:t xml:space="preserve">), </w:t>
-                            </w:r>
-                            <w:proofErr w:type="spellStart"/>
-                            <w:r>
-                              <w:rPr>
-                                <w:rFonts w:ascii="Monaco" w:hAnsi="Monaco" w:cs="Monaco"/>
-                                <w:color w:val="000000"/>
-                                <w:sz w:val="16"/>
-                                <w:szCs w:val="16"/>
-                                <w:highlight w:val="white"/>
-                              </w:rPr>
-                              <w:t>parent</w:t>
-                            </w:r>
-                            <w:proofErr w:type="spellEnd"/>
-                            <w:r>
-                              <w:rPr>
-                                <w:rFonts w:ascii="Monaco" w:hAnsi="Monaco" w:cs="Monaco"/>
-                                <w:color w:val="000000"/>
-                                <w:sz w:val="16"/>
-                                <w:szCs w:val="16"/>
-                                <w:highlight w:val="white"/>
-                              </w:rPr>
-                              <w:t xml:space="preserve"> = TOPAZ, i;</w:t>
+                              <w:t>), parent = TOPAZ, i;</w:t>
                             </w:r>
                           </w:p>
                           <w:p>
@@ -2116,7 +1958,6 @@
                               </w:rPr>
                               <w:tab/>
                             </w:r>
-                            <w:proofErr w:type="spellStart"/>
                             <w:r>
                               <w:rPr>
                                 <w:rFonts w:ascii="Monaco" w:hAnsi="Monaco" w:cs="Monaco"/>
@@ -2125,18 +1966,7 @@
                                 <w:szCs w:val="16"/>
                                 <w:highlight w:val="white"/>
                               </w:rPr>
-                              <w:t>if</w:t>
-                            </w:r>
-                            <w:proofErr w:type="spellEnd"/>
-                            <w:r>
-                              <w:rPr>
-                                <w:rFonts w:ascii="Monaco" w:hAnsi="Monaco" w:cs="Monaco"/>
-                                <w:color w:val="7F0055"/>
-                                <w:sz w:val="16"/>
-                                <w:szCs w:val="16"/>
-                                <w:highlight w:val="white"/>
-                              </w:rPr>
-                              <w:t xml:space="preserve"> </w:t>
+                              <w:t xml:space="preserve">if </w:t>
                             </w:r>
                             <w:r>
                               <w:rPr>
@@ -2146,29 +1976,7 @@
                                 <w:szCs w:val="16"/>
                                 <w:highlight w:val="white"/>
                               </w:rPr>
-                              <w:t>(</w:t>
-                            </w:r>
-                            <w:proofErr w:type="spellStart"/>
-                            <w:r>
-                              <w:rPr>
-                                <w:rFonts w:ascii="Monaco" w:hAnsi="Monaco" w:cs="Monaco"/>
-                                <w:color w:val="000000"/>
-                                <w:sz w:val="16"/>
-                                <w:szCs w:val="16"/>
-                                <w:highlight w:val="white"/>
-                              </w:rPr>
-                              <w:t>parts</w:t>
-                            </w:r>
-                            <w:proofErr w:type="spellEnd"/>
-                            <w:r>
-                              <w:rPr>
-                                <w:rFonts w:ascii="Monaco" w:hAnsi="Monaco" w:cs="Monaco"/>
-                                <w:color w:val="000000"/>
-                                <w:sz w:val="16"/>
-                                <w:szCs w:val="16"/>
-                                <w:highlight w:val="white"/>
-                              </w:rPr>
-                              <w:t xml:space="preserve">[0] === </w:t>
+                              <w:t xml:space="preserve">(parts[0] === </w:t>
                             </w:r>
                             <w:r>
                               <w:rPr>
@@ -2223,50 +2031,7 @@
                                 <w:highlight w:val="white"/>
                               </w:rPr>
                               <w:tab/>
-                            </w:r>
-                            <w:proofErr w:type="spellStart"/>
-                            <w:r>
-                              <w:rPr>
-                                <w:rFonts w:ascii="Monaco" w:hAnsi="Monaco" w:cs="Monaco"/>
-                                <w:color w:val="000000"/>
-                                <w:sz w:val="16"/>
-                                <w:szCs w:val="16"/>
-                                <w:highlight w:val="white"/>
-                              </w:rPr>
-                              <w:t>parts</w:t>
-                            </w:r>
-                            <w:proofErr w:type="spellEnd"/>
-                            <w:r>
-                              <w:rPr>
-                                <w:rFonts w:ascii="Monaco" w:hAnsi="Monaco" w:cs="Monaco"/>
-                                <w:color w:val="000000"/>
-                                <w:sz w:val="16"/>
-                                <w:szCs w:val="16"/>
-                                <w:highlight w:val="white"/>
-                              </w:rPr>
-                              <w:t xml:space="preserve"> = </w:t>
-                            </w:r>
-                            <w:proofErr w:type="spellStart"/>
-                            <w:r>
-                              <w:rPr>
-                                <w:rFonts w:ascii="Monaco" w:hAnsi="Monaco" w:cs="Monaco"/>
-                                <w:color w:val="000000"/>
-                                <w:sz w:val="16"/>
-                                <w:szCs w:val="16"/>
-                                <w:highlight w:val="white"/>
-                              </w:rPr>
-                              <w:t>parts.slice</w:t>
-                            </w:r>
-                            <w:proofErr w:type="spellEnd"/>
-                            <w:r>
-                              <w:rPr>
-                                <w:rFonts w:ascii="Monaco" w:hAnsi="Monaco" w:cs="Monaco"/>
-                                <w:color w:val="000000"/>
-                                <w:sz w:val="16"/>
-                                <w:szCs w:val="16"/>
-                                <w:highlight w:val="white"/>
-                              </w:rPr>
-                              <w:t>(1);</w:t>
+                              <w:t>parts = parts.slice(1);</w:t>
                             </w:r>
                           </w:p>
                           <w:p>
@@ -2316,50 +2081,7 @@
                                 <w:highlight w:val="white"/>
                               </w:rPr>
                               <w:tab/>
-                            </w:r>
-                            <w:proofErr w:type="spellStart"/>
-                            <w:r>
-                              <w:rPr>
-                                <w:rFonts w:ascii="Monaco" w:hAnsi="Monaco" w:cs="Monaco"/>
-                                <w:color w:val="000000"/>
-                                <w:sz w:val="16"/>
-                                <w:szCs w:val="16"/>
-                                <w:highlight w:val="white"/>
-                              </w:rPr>
-                              <w:t>pl</w:t>
-                            </w:r>
-                            <w:proofErr w:type="spellEnd"/>
-                            <w:r>
-                              <w:rPr>
-                                <w:rFonts w:ascii="Monaco" w:hAnsi="Monaco" w:cs="Monaco"/>
-                                <w:color w:val="000000"/>
-                                <w:sz w:val="16"/>
-                                <w:szCs w:val="16"/>
-                                <w:highlight w:val="white"/>
-                              </w:rPr>
-                              <w:t xml:space="preserve"> = </w:t>
-                            </w:r>
-                            <w:proofErr w:type="spellStart"/>
-                            <w:r>
-                              <w:rPr>
-                                <w:rFonts w:ascii="Monaco" w:hAnsi="Monaco" w:cs="Monaco"/>
-                                <w:color w:val="000000"/>
-                                <w:sz w:val="16"/>
-                                <w:szCs w:val="16"/>
-                                <w:highlight w:val="white"/>
-                              </w:rPr>
-                              <w:t>parts.length</w:t>
-                            </w:r>
-                            <w:proofErr w:type="spellEnd"/>
-                            <w:r>
-                              <w:rPr>
-                                <w:rFonts w:ascii="Monaco" w:hAnsi="Monaco" w:cs="Monaco"/>
-                                <w:color w:val="000000"/>
-                                <w:sz w:val="16"/>
-                                <w:szCs w:val="16"/>
-                                <w:highlight w:val="white"/>
-                              </w:rPr>
-                              <w:t>;</w:t>
+                              <w:t>pl = parts.length;</w:t>
                             </w:r>
                           </w:p>
                           <w:p>
@@ -2385,7 +2107,6 @@
                               </w:rPr>
                               <w:tab/>
                             </w:r>
-                            <w:proofErr w:type="spellStart"/>
                             <w:r>
                               <w:rPr>
                                 <w:rFonts w:ascii="Monaco" w:hAnsi="Monaco" w:cs="Monaco"/>
@@ -2394,20 +2115,8 @@
                                 <w:szCs w:val="16"/>
                                 <w:highlight w:val="white"/>
                               </w:rPr>
-                              <w:t>for</w:t>
+                              <w:t xml:space="preserve">for </w:t>
                             </w:r>
-                            <w:proofErr w:type="spellEnd"/>
-                            <w:r>
-                              <w:rPr>
-                                <w:rFonts w:ascii="Monaco" w:hAnsi="Monaco" w:cs="Monaco"/>
-                                <w:color w:val="7F0055"/>
-                                <w:sz w:val="16"/>
-                                <w:szCs w:val="16"/>
-                                <w:highlight w:val="white"/>
-                              </w:rPr>
-                              <w:t xml:space="preserve"> </w:t>
-                            </w:r>
-                            <w:proofErr w:type="gramStart"/>
                             <w:r>
                               <w:rPr>
                                 <w:rFonts w:ascii="Monaco" w:hAnsi="Monaco" w:cs="Monaco"/>
@@ -2416,40 +2125,7 @@
                                 <w:szCs w:val="16"/>
                                 <w:highlight w:val="white"/>
                               </w:rPr>
-                              <w:t>( i</w:t>
-                            </w:r>
-                            <w:proofErr w:type="gramEnd"/>
-                            <w:r>
-                              <w:rPr>
-                                <w:rFonts w:ascii="Monaco" w:hAnsi="Monaco" w:cs="Monaco"/>
-                                <w:color w:val="000000"/>
-                                <w:sz w:val="16"/>
-                                <w:szCs w:val="16"/>
-                                <w:highlight w:val="white"/>
-                              </w:rPr>
-                              <w:t xml:space="preserve"> = 0; i &lt; </w:t>
-                            </w:r>
-                            <w:proofErr w:type="spellStart"/>
-                            <w:r>
-                              <w:rPr>
-                                <w:rFonts w:ascii="Monaco" w:hAnsi="Monaco" w:cs="Monaco"/>
-                                <w:color w:val="000000"/>
-                                <w:sz w:val="16"/>
-                                <w:szCs w:val="16"/>
-                                <w:highlight w:val="white"/>
-                              </w:rPr>
-                              <w:t>parts.length</w:t>
-                            </w:r>
-                            <w:proofErr w:type="spellEnd"/>
-                            <w:r>
-                              <w:rPr>
-                                <w:rFonts w:ascii="Monaco" w:hAnsi="Monaco" w:cs="Monaco"/>
-                                <w:color w:val="000000"/>
-                                <w:sz w:val="16"/>
-                                <w:szCs w:val="16"/>
-                                <w:highlight w:val="white"/>
-                              </w:rPr>
-                              <w:t>; i++) {</w:t>
+                              <w:t>( i = 0; i &lt; parts.length; i++) {</w:t>
                             </w:r>
                           </w:p>
                           <w:p>
@@ -2519,7 +2195,6 @@
                               </w:rPr>
                               <w:tab/>
                             </w:r>
-                            <w:proofErr w:type="spellStart"/>
                             <w:r>
                               <w:rPr>
                                 <w:rFonts w:ascii="Monaco" w:hAnsi="Monaco" w:cs="Monaco"/>
@@ -2528,20 +2203,8 @@
                                 <w:szCs w:val="16"/>
                                 <w:highlight w:val="white"/>
                               </w:rPr>
-                              <w:t>if</w:t>
+                              <w:t xml:space="preserve">if </w:t>
                             </w:r>
-                            <w:proofErr w:type="spellEnd"/>
-                            <w:r>
-                              <w:rPr>
-                                <w:rFonts w:ascii="Monaco" w:hAnsi="Monaco" w:cs="Monaco"/>
-                                <w:color w:val="7F0055"/>
-                                <w:sz w:val="16"/>
-                                <w:szCs w:val="16"/>
-                                <w:highlight w:val="white"/>
-                              </w:rPr>
-                              <w:t xml:space="preserve"> </w:t>
-                            </w:r>
-                            <w:proofErr w:type="gramStart"/>
                             <w:r>
                               <w:rPr>
                                 <w:rFonts w:ascii="Monaco" w:hAnsi="Monaco" w:cs="Monaco"/>
@@ -2550,74 +2213,7 @@
                                 <w:szCs w:val="16"/>
                                 <w:highlight w:val="white"/>
                               </w:rPr>
-                              <w:t xml:space="preserve">( </w:t>
-                            </w:r>
-                            <w:proofErr w:type="spellStart"/>
-                            <w:r>
-                              <w:rPr>
-                                <w:rFonts w:ascii="Monaco" w:hAnsi="Monaco" w:cs="Monaco"/>
-                                <w:color w:val="000000"/>
-                                <w:sz w:val="16"/>
-                                <w:szCs w:val="16"/>
-                                <w:highlight w:val="white"/>
-                              </w:rPr>
-                              <w:t>typeof</w:t>
-                            </w:r>
-                            <w:proofErr w:type="spellEnd"/>
-                            <w:proofErr w:type="gramEnd"/>
-                            <w:r>
-                              <w:rPr>
-                                <w:rFonts w:ascii="Monaco" w:hAnsi="Monaco" w:cs="Monaco"/>
-                                <w:color w:val="000000"/>
-                                <w:sz w:val="16"/>
-                                <w:szCs w:val="16"/>
-                                <w:highlight w:val="white"/>
-                              </w:rPr>
-                              <w:t xml:space="preserve"> </w:t>
-                            </w:r>
-                            <w:proofErr w:type="spellStart"/>
-                            <w:r>
-                              <w:rPr>
-                                <w:rFonts w:ascii="Monaco" w:hAnsi="Monaco" w:cs="Monaco"/>
-                                <w:color w:val="000000"/>
-                                <w:sz w:val="16"/>
-                                <w:szCs w:val="16"/>
-                                <w:highlight w:val="white"/>
-                              </w:rPr>
-                              <w:t>parent</w:t>
-                            </w:r>
-                            <w:proofErr w:type="spellEnd"/>
-                            <w:r>
-                              <w:rPr>
-                                <w:rFonts w:ascii="Monaco" w:hAnsi="Monaco" w:cs="Monaco"/>
-                                <w:color w:val="000000"/>
-                                <w:sz w:val="16"/>
-                                <w:szCs w:val="16"/>
-                                <w:highlight w:val="white"/>
-                              </w:rPr>
-                              <w:t>[</w:t>
-                            </w:r>
-                            <w:proofErr w:type="spellStart"/>
-                            <w:r>
-                              <w:rPr>
-                                <w:rFonts w:ascii="Monaco" w:hAnsi="Monaco" w:cs="Monaco"/>
-                                <w:color w:val="000000"/>
-                                <w:sz w:val="16"/>
-                                <w:szCs w:val="16"/>
-                                <w:highlight w:val="white"/>
-                              </w:rPr>
-                              <w:t>parts</w:t>
-                            </w:r>
-                            <w:proofErr w:type="spellEnd"/>
-                            <w:r>
-                              <w:rPr>
-                                <w:rFonts w:ascii="Monaco" w:hAnsi="Monaco" w:cs="Monaco"/>
-                                <w:color w:val="000000"/>
-                                <w:sz w:val="16"/>
-                                <w:szCs w:val="16"/>
-                                <w:highlight w:val="white"/>
-                              </w:rPr>
-                              <w:t xml:space="preserve">[i]] === </w:t>
+                              <w:t xml:space="preserve">( typeof parent[parts[i]] === </w:t>
                             </w:r>
                             <w:r>
                               <w:rPr>
@@ -2627,29 +2223,7 @@
                                 <w:szCs w:val="16"/>
                                 <w:highlight w:val="white"/>
                               </w:rPr>
-                              <w:t>'</w:t>
-                            </w:r>
-                            <w:proofErr w:type="spellStart"/>
-                            <w:r>
-                              <w:rPr>
-                                <w:rFonts w:ascii="Monaco" w:hAnsi="Monaco" w:cs="Monaco"/>
-                                <w:color w:val="2A00FF"/>
-                                <w:sz w:val="16"/>
-                                <w:szCs w:val="16"/>
-                                <w:highlight w:val="white"/>
-                              </w:rPr>
-                              <w:t>undefined</w:t>
-                            </w:r>
-                            <w:proofErr w:type="spellEnd"/>
-                            <w:r>
-                              <w:rPr>
-                                <w:rFonts w:ascii="Monaco" w:hAnsi="Monaco" w:cs="Monaco"/>
-                                <w:color w:val="2A00FF"/>
-                                <w:sz w:val="16"/>
-                                <w:szCs w:val="16"/>
-                                <w:highlight w:val="white"/>
-                              </w:rPr>
-                              <w:t>'</w:t>
+                              <w:t>'undefined'</w:t>
                             </w:r>
                             <w:r>
                               <w:rPr>
@@ -2704,50 +2278,7 @@
                                 <w:highlight w:val="white"/>
                               </w:rPr>
                               <w:tab/>
-                            </w:r>
-                            <w:proofErr w:type="spellStart"/>
-                            <w:r>
-                              <w:rPr>
-                                <w:rFonts w:ascii="Monaco" w:hAnsi="Monaco" w:cs="Monaco"/>
-                                <w:color w:val="000000"/>
-                                <w:sz w:val="16"/>
-                                <w:szCs w:val="16"/>
-                                <w:highlight w:val="white"/>
-                              </w:rPr>
-                              <w:t>parent</w:t>
-                            </w:r>
-                            <w:proofErr w:type="spellEnd"/>
-                            <w:r>
-                              <w:rPr>
-                                <w:rFonts w:ascii="Monaco" w:hAnsi="Monaco" w:cs="Monaco"/>
-                                <w:color w:val="000000"/>
-                                <w:sz w:val="16"/>
-                                <w:szCs w:val="16"/>
-                                <w:highlight w:val="white"/>
-                              </w:rPr>
-                              <w:t>[</w:t>
-                            </w:r>
-                            <w:proofErr w:type="spellStart"/>
-                            <w:r>
-                              <w:rPr>
-                                <w:rFonts w:ascii="Monaco" w:hAnsi="Monaco" w:cs="Monaco"/>
-                                <w:color w:val="000000"/>
-                                <w:sz w:val="16"/>
-                                <w:szCs w:val="16"/>
-                                <w:highlight w:val="white"/>
-                              </w:rPr>
-                              <w:t>parts</w:t>
-                            </w:r>
-                            <w:proofErr w:type="spellEnd"/>
-                            <w:r>
-                              <w:rPr>
-                                <w:rFonts w:ascii="Monaco" w:hAnsi="Monaco" w:cs="Monaco"/>
-                                <w:color w:val="000000"/>
-                                <w:sz w:val="16"/>
-                                <w:szCs w:val="16"/>
-                                <w:highlight w:val="white"/>
-                              </w:rPr>
-                              <w:t>[i]] = {};</w:t>
+                              <w:t>parent[parts[i]] = {};</w:t>
                             </w:r>
                           </w:p>
                           <w:p>
@@ -2817,72 +2348,7 @@
                                 <w:highlight w:val="white"/>
                               </w:rPr>
                               <w:tab/>
-                            </w:r>
-                            <w:proofErr w:type="spellStart"/>
-                            <w:r>
-                              <w:rPr>
-                                <w:rFonts w:ascii="Monaco" w:hAnsi="Monaco" w:cs="Monaco"/>
-                                <w:color w:val="000000"/>
-                                <w:sz w:val="16"/>
-                                <w:szCs w:val="16"/>
-                                <w:highlight w:val="white"/>
-                              </w:rPr>
-                              <w:t>parent</w:t>
-                            </w:r>
-                            <w:proofErr w:type="spellEnd"/>
-                            <w:r>
-                              <w:rPr>
-                                <w:rFonts w:ascii="Monaco" w:hAnsi="Monaco" w:cs="Monaco"/>
-                                <w:color w:val="000000"/>
-                                <w:sz w:val="16"/>
-                                <w:szCs w:val="16"/>
-                                <w:highlight w:val="white"/>
-                              </w:rPr>
-                              <w:t xml:space="preserve"> = </w:t>
-                            </w:r>
-                            <w:proofErr w:type="spellStart"/>
-                            <w:r>
-                              <w:rPr>
-                                <w:rFonts w:ascii="Monaco" w:hAnsi="Monaco" w:cs="Monaco"/>
-                                <w:color w:val="000000"/>
-                                <w:sz w:val="16"/>
-                                <w:szCs w:val="16"/>
-                                <w:highlight w:val="white"/>
-                              </w:rPr>
-                              <w:t>parent</w:t>
-                            </w:r>
-                            <w:proofErr w:type="spellEnd"/>
-                            <w:r>
-                              <w:rPr>
-                                <w:rFonts w:ascii="Monaco" w:hAnsi="Monaco" w:cs="Monaco"/>
-                                <w:color w:val="000000"/>
-                                <w:sz w:val="16"/>
-                                <w:szCs w:val="16"/>
-                                <w:highlight w:val="white"/>
-                              </w:rPr>
-                              <w:t>[</w:t>
-                            </w:r>
-                            <w:proofErr w:type="spellStart"/>
-                            <w:r>
-                              <w:rPr>
-                                <w:rFonts w:ascii="Monaco" w:hAnsi="Monaco" w:cs="Monaco"/>
-                                <w:color w:val="000000"/>
-                                <w:sz w:val="16"/>
-                                <w:szCs w:val="16"/>
-                                <w:highlight w:val="white"/>
-                              </w:rPr>
-                              <w:t>parts</w:t>
-                            </w:r>
-                            <w:proofErr w:type="spellEnd"/>
-                            <w:r>
-                              <w:rPr>
-                                <w:rFonts w:ascii="Monaco" w:hAnsi="Monaco" w:cs="Monaco"/>
-                                <w:color w:val="000000"/>
-                                <w:sz w:val="16"/>
-                                <w:szCs w:val="16"/>
-                                <w:highlight w:val="white"/>
-                              </w:rPr>
-                              <w:t>[i]];</w:t>
+                              <w:t>parent = parent[parts[i]];</w:t>
                             </w:r>
                           </w:p>
                           <w:p>
@@ -2933,7 +2399,6 @@
                               </w:rPr>
                               <w:tab/>
                             </w:r>
-                            <w:proofErr w:type="spellStart"/>
                             <w:r>
                               <w:rPr>
                                 <w:rFonts w:ascii="Monaco" w:hAnsi="Monaco" w:cs="Monaco"/>
@@ -2942,20 +2407,8 @@
                                 <w:szCs w:val="16"/>
                                 <w:highlight w:val="white"/>
                               </w:rPr>
-                              <w:t>return</w:t>
+                              <w:t xml:space="preserve">return </w:t>
                             </w:r>
-                            <w:proofErr w:type="spellEnd"/>
-                            <w:r>
-                              <w:rPr>
-                                <w:rFonts w:ascii="Monaco" w:hAnsi="Monaco" w:cs="Monaco"/>
-                                <w:color w:val="7F0055"/>
-                                <w:sz w:val="16"/>
-                                <w:szCs w:val="16"/>
-                                <w:highlight w:val="white"/>
-                              </w:rPr>
-                              <w:t xml:space="preserve"> </w:t>
-                            </w:r>
-                            <w:proofErr w:type="spellStart"/>
                             <w:r>
                               <w:rPr>
                                 <w:rFonts w:ascii="Monaco" w:hAnsi="Monaco" w:cs="Monaco"/>
@@ -2964,18 +2417,7 @@
                                 <w:szCs w:val="16"/>
                                 <w:highlight w:val="white"/>
                               </w:rPr>
-                              <w:t>parent</w:t>
-                            </w:r>
-                            <w:proofErr w:type="spellEnd"/>
-                            <w:r>
-                              <w:rPr>
-                                <w:rFonts w:ascii="Monaco" w:hAnsi="Monaco" w:cs="Monaco"/>
-                                <w:color w:val="000000"/>
-                                <w:sz w:val="16"/>
-                                <w:szCs w:val="16"/>
-                                <w:highlight w:val="white"/>
-                              </w:rPr>
-                              <w:t>;</w:t>
+                              <w:t>parent;</w:t>
                             </w:r>
                           </w:p>
                           <w:p>
@@ -3050,7 +2492,6 @@
                           <w:szCs w:val="16"/>
                         </w:rPr>
                       </w:pPr>
-                      <w:proofErr w:type="spellStart"/>
                       <w:r>
                         <w:rPr>
                           <w:rFonts w:ascii="Monaco" w:hAnsi="Monaco" w:cs="Monaco"/>
@@ -3059,18 +2500,7 @@
                           <w:szCs w:val="16"/>
                           <w:highlight w:val="white"/>
                         </w:rPr>
-                        <w:t>var</w:t>
-                      </w:r>
-                      <w:proofErr w:type="spellEnd"/>
-                      <w:r>
-                        <w:rPr>
-                          <w:rFonts w:ascii="Monaco" w:hAnsi="Monaco" w:cs="Monaco"/>
-                          <w:color w:val="0000C0"/>
-                          <w:sz w:val="16"/>
-                          <w:szCs w:val="16"/>
-                          <w:highlight w:val="white"/>
-                        </w:rPr>
-                        <w:t xml:space="preserve"> </w:t>
+                        <w:t xml:space="preserve">var </w:t>
                       </w:r>
                       <w:r>
                         <w:rPr>
@@ -3110,7 +2540,6 @@
                           <w:szCs w:val="16"/>
                         </w:rPr>
                       </w:pPr>
-                      <w:proofErr w:type="spellStart"/>
                       <w:r>
                         <w:rPr>
                           <w:rFonts w:ascii="Monaco" w:hAnsi="Monaco" w:cs="Monaco"/>
@@ -3119,20 +2548,8 @@
                           <w:szCs w:val="16"/>
                           <w:highlight w:val="white"/>
                         </w:rPr>
-                        <w:t>TOPAZ.namespace</w:t>
+                        <w:t xml:space="preserve">TOPAZ.namespace = </w:t>
                       </w:r>
-                      <w:proofErr w:type="spellEnd"/>
-                      <w:r>
-                        <w:rPr>
-                          <w:rFonts w:ascii="Monaco" w:hAnsi="Monaco" w:cs="Monaco"/>
-                          <w:color w:val="000000"/>
-                          <w:sz w:val="16"/>
-                          <w:szCs w:val="16"/>
-                          <w:highlight w:val="white"/>
-                        </w:rPr>
-                        <w:t xml:space="preserve"> = </w:t>
-                      </w:r>
-                      <w:proofErr w:type="spellStart"/>
                       <w:r>
                         <w:rPr>
                           <w:rFonts w:ascii="Monaco" w:hAnsi="Monaco" w:cs="Monaco"/>
@@ -3143,7 +2560,6 @@
                         </w:rPr>
                         <w:t>function</w:t>
                       </w:r>
-                      <w:proofErr w:type="spellEnd"/>
                       <w:r>
                         <w:rPr>
                           <w:rFonts w:ascii="Monaco" w:hAnsi="Monaco" w:cs="Monaco"/>
@@ -3152,29 +2568,7 @@
                           <w:szCs w:val="16"/>
                           <w:highlight w:val="white"/>
                         </w:rPr>
-                        <w:t>(</w:t>
-                      </w:r>
-                      <w:proofErr w:type="spellStart"/>
-                      <w:r>
-                        <w:rPr>
-                          <w:rFonts w:ascii="Monaco" w:hAnsi="Monaco" w:cs="Monaco"/>
-                          <w:color w:val="000000"/>
-                          <w:sz w:val="16"/>
-                          <w:szCs w:val="16"/>
-                          <w:highlight w:val="white"/>
-                        </w:rPr>
-                        <w:t>name</w:t>
-                      </w:r>
-                      <w:proofErr w:type="spellEnd"/>
-                      <w:r>
-                        <w:rPr>
-                          <w:rFonts w:ascii="Monaco" w:hAnsi="Monaco" w:cs="Monaco"/>
-                          <w:color w:val="000000"/>
-                          <w:sz w:val="16"/>
-                          <w:szCs w:val="16"/>
-                          <w:highlight w:val="white"/>
-                        </w:rPr>
-                        <w:t>) {</w:t>
+                        <w:t>(name) {</w:t>
                       </w:r>
                     </w:p>
                     <w:p>
@@ -3200,7 +2594,6 @@
                         </w:rPr>
                         <w:tab/>
                       </w:r>
-                      <w:proofErr w:type="spellStart"/>
                       <w:r>
                         <w:rPr>
                           <w:rFonts w:ascii="Monaco" w:hAnsi="Monaco" w:cs="Monaco"/>
@@ -3209,20 +2602,8 @@
                           <w:szCs w:val="16"/>
                           <w:highlight w:val="white"/>
                         </w:rPr>
-                        <w:t>var</w:t>
+                        <w:t xml:space="preserve">var </w:t>
                       </w:r>
-                      <w:proofErr w:type="spellEnd"/>
-                      <w:r>
-                        <w:rPr>
-                          <w:rFonts w:ascii="Monaco" w:hAnsi="Monaco" w:cs="Monaco"/>
-                          <w:color w:val="0000C0"/>
-                          <w:sz w:val="16"/>
-                          <w:szCs w:val="16"/>
-                          <w:highlight w:val="white"/>
-                        </w:rPr>
-                        <w:t xml:space="preserve"> </w:t>
-                      </w:r>
-                      <w:proofErr w:type="spellStart"/>
                       <w:r>
                         <w:rPr>
                           <w:rFonts w:ascii="Monaco" w:hAnsi="Monaco" w:cs="Monaco"/>
@@ -3231,40 +2612,7 @@
                           <w:szCs w:val="16"/>
                           <w:highlight w:val="white"/>
                         </w:rPr>
-                        <w:t>parts</w:t>
-                      </w:r>
-                      <w:proofErr w:type="spellEnd"/>
-                      <w:r>
-                        <w:rPr>
-                          <w:rFonts w:ascii="Monaco" w:hAnsi="Monaco" w:cs="Monaco"/>
-                          <w:color w:val="000000"/>
-                          <w:sz w:val="16"/>
-                          <w:szCs w:val="16"/>
-                          <w:highlight w:val="white"/>
-                        </w:rPr>
-                        <w:t xml:space="preserve"> = </w:t>
-                      </w:r>
-                      <w:proofErr w:type="spellStart"/>
-                      <w:r>
-                        <w:rPr>
-                          <w:rFonts w:ascii="Monaco" w:hAnsi="Monaco" w:cs="Monaco"/>
-                          <w:color w:val="000000"/>
-                          <w:sz w:val="16"/>
-                          <w:szCs w:val="16"/>
-                          <w:highlight w:val="white"/>
-                        </w:rPr>
-                        <w:t>name.split</w:t>
-                      </w:r>
-                      <w:proofErr w:type="spellEnd"/>
-                      <w:r>
-                        <w:rPr>
-                          <w:rFonts w:ascii="Monaco" w:hAnsi="Monaco" w:cs="Monaco"/>
-                          <w:color w:val="000000"/>
-                          <w:sz w:val="16"/>
-                          <w:szCs w:val="16"/>
-                          <w:highlight w:val="white"/>
-                        </w:rPr>
-                        <w:t>(</w:t>
+                        <w:t>parts = name.split(</w:t>
                       </w:r>
                       <w:r>
                         <w:rPr>
@@ -3284,29 +2632,7 @@
                           <w:szCs w:val="16"/>
                           <w:highlight w:val="white"/>
                         </w:rPr>
-                        <w:t xml:space="preserve">), </w:t>
-                      </w:r>
-                      <w:proofErr w:type="spellStart"/>
-                      <w:r>
-                        <w:rPr>
-                          <w:rFonts w:ascii="Monaco" w:hAnsi="Monaco" w:cs="Monaco"/>
-                          <w:color w:val="000000"/>
-                          <w:sz w:val="16"/>
-                          <w:szCs w:val="16"/>
-                          <w:highlight w:val="white"/>
-                        </w:rPr>
-                        <w:t>parent</w:t>
-                      </w:r>
-                      <w:proofErr w:type="spellEnd"/>
-                      <w:r>
-                        <w:rPr>
-                          <w:rFonts w:ascii="Monaco" w:hAnsi="Monaco" w:cs="Monaco"/>
-                          <w:color w:val="000000"/>
-                          <w:sz w:val="16"/>
-                          <w:szCs w:val="16"/>
-                          <w:highlight w:val="white"/>
-                        </w:rPr>
-                        <w:t xml:space="preserve"> = TOPAZ, i;</w:t>
+                        <w:t>), parent = TOPAZ, i;</w:t>
                       </w:r>
                     </w:p>
                     <w:p>
@@ -3332,7 +2658,6 @@
                         </w:rPr>
                         <w:tab/>
                       </w:r>
-                      <w:proofErr w:type="spellStart"/>
                       <w:r>
                         <w:rPr>
                           <w:rFonts w:ascii="Monaco" w:hAnsi="Monaco" w:cs="Monaco"/>
@@ -3341,18 +2666,7 @@
                           <w:szCs w:val="16"/>
                           <w:highlight w:val="white"/>
                         </w:rPr>
-                        <w:t>if</w:t>
-                      </w:r>
-                      <w:proofErr w:type="spellEnd"/>
-                      <w:r>
-                        <w:rPr>
-                          <w:rFonts w:ascii="Monaco" w:hAnsi="Monaco" w:cs="Monaco"/>
-                          <w:color w:val="7F0055"/>
-                          <w:sz w:val="16"/>
-                          <w:szCs w:val="16"/>
-                          <w:highlight w:val="white"/>
-                        </w:rPr>
-                        <w:t xml:space="preserve"> </w:t>
+                        <w:t xml:space="preserve">if </w:t>
                       </w:r>
                       <w:r>
                         <w:rPr>
@@ -3362,29 +2676,7 @@
                           <w:szCs w:val="16"/>
                           <w:highlight w:val="white"/>
                         </w:rPr>
-                        <w:t>(</w:t>
-                      </w:r>
-                      <w:proofErr w:type="spellStart"/>
-                      <w:r>
-                        <w:rPr>
-                          <w:rFonts w:ascii="Monaco" w:hAnsi="Monaco" w:cs="Monaco"/>
-                          <w:color w:val="000000"/>
-                          <w:sz w:val="16"/>
-                          <w:szCs w:val="16"/>
-                          <w:highlight w:val="white"/>
-                        </w:rPr>
-                        <w:t>parts</w:t>
-                      </w:r>
-                      <w:proofErr w:type="spellEnd"/>
-                      <w:r>
-                        <w:rPr>
-                          <w:rFonts w:ascii="Monaco" w:hAnsi="Monaco" w:cs="Monaco"/>
-                          <w:color w:val="000000"/>
-                          <w:sz w:val="16"/>
-                          <w:szCs w:val="16"/>
-                          <w:highlight w:val="white"/>
-                        </w:rPr>
-                        <w:t xml:space="preserve">[0] === </w:t>
+                        <w:t xml:space="preserve">(parts[0] === </w:t>
                       </w:r>
                       <w:r>
                         <w:rPr>
@@ -3439,50 +2731,7 @@
                           <w:highlight w:val="white"/>
                         </w:rPr>
                         <w:tab/>
-                      </w:r>
-                      <w:proofErr w:type="spellStart"/>
-                      <w:r>
-                        <w:rPr>
-                          <w:rFonts w:ascii="Monaco" w:hAnsi="Monaco" w:cs="Monaco"/>
-                          <w:color w:val="000000"/>
-                          <w:sz w:val="16"/>
-                          <w:szCs w:val="16"/>
-                          <w:highlight w:val="white"/>
-                        </w:rPr>
-                        <w:t>parts</w:t>
-                      </w:r>
-                      <w:proofErr w:type="spellEnd"/>
-                      <w:r>
-                        <w:rPr>
-                          <w:rFonts w:ascii="Monaco" w:hAnsi="Monaco" w:cs="Monaco"/>
-                          <w:color w:val="000000"/>
-                          <w:sz w:val="16"/>
-                          <w:szCs w:val="16"/>
-                          <w:highlight w:val="white"/>
-                        </w:rPr>
-                        <w:t xml:space="preserve"> = </w:t>
-                      </w:r>
-                      <w:proofErr w:type="spellStart"/>
-                      <w:r>
-                        <w:rPr>
-                          <w:rFonts w:ascii="Monaco" w:hAnsi="Monaco" w:cs="Monaco"/>
-                          <w:color w:val="000000"/>
-                          <w:sz w:val="16"/>
-                          <w:szCs w:val="16"/>
-                          <w:highlight w:val="white"/>
-                        </w:rPr>
-                        <w:t>parts.slice</w:t>
-                      </w:r>
-                      <w:proofErr w:type="spellEnd"/>
-                      <w:r>
-                        <w:rPr>
-                          <w:rFonts w:ascii="Monaco" w:hAnsi="Monaco" w:cs="Monaco"/>
-                          <w:color w:val="000000"/>
-                          <w:sz w:val="16"/>
-                          <w:szCs w:val="16"/>
-                          <w:highlight w:val="white"/>
-                        </w:rPr>
-                        <w:t>(1);</w:t>
+                        <w:t>parts = parts.slice(1);</w:t>
                       </w:r>
                     </w:p>
                     <w:p>
@@ -3532,50 +2781,7 @@
                           <w:highlight w:val="white"/>
                         </w:rPr>
                         <w:tab/>
-                      </w:r>
-                      <w:proofErr w:type="spellStart"/>
-                      <w:r>
-                        <w:rPr>
-                          <w:rFonts w:ascii="Monaco" w:hAnsi="Monaco" w:cs="Monaco"/>
-                          <w:color w:val="000000"/>
-                          <w:sz w:val="16"/>
-                          <w:szCs w:val="16"/>
-                          <w:highlight w:val="white"/>
-                        </w:rPr>
-                        <w:t>pl</w:t>
-                      </w:r>
-                      <w:proofErr w:type="spellEnd"/>
-                      <w:r>
-                        <w:rPr>
-                          <w:rFonts w:ascii="Monaco" w:hAnsi="Monaco" w:cs="Monaco"/>
-                          <w:color w:val="000000"/>
-                          <w:sz w:val="16"/>
-                          <w:szCs w:val="16"/>
-                          <w:highlight w:val="white"/>
-                        </w:rPr>
-                        <w:t xml:space="preserve"> = </w:t>
-                      </w:r>
-                      <w:proofErr w:type="spellStart"/>
-                      <w:r>
-                        <w:rPr>
-                          <w:rFonts w:ascii="Monaco" w:hAnsi="Monaco" w:cs="Monaco"/>
-                          <w:color w:val="000000"/>
-                          <w:sz w:val="16"/>
-                          <w:szCs w:val="16"/>
-                          <w:highlight w:val="white"/>
-                        </w:rPr>
-                        <w:t>parts.length</w:t>
-                      </w:r>
-                      <w:proofErr w:type="spellEnd"/>
-                      <w:r>
-                        <w:rPr>
-                          <w:rFonts w:ascii="Monaco" w:hAnsi="Monaco" w:cs="Monaco"/>
-                          <w:color w:val="000000"/>
-                          <w:sz w:val="16"/>
-                          <w:szCs w:val="16"/>
-                          <w:highlight w:val="white"/>
-                        </w:rPr>
-                        <w:t>;</w:t>
+                        <w:t>pl = parts.length;</w:t>
                       </w:r>
                     </w:p>
                     <w:p>
@@ -3601,7 +2807,6 @@
                         </w:rPr>
                         <w:tab/>
                       </w:r>
-                      <w:proofErr w:type="spellStart"/>
                       <w:r>
                         <w:rPr>
                           <w:rFonts w:ascii="Monaco" w:hAnsi="Monaco" w:cs="Monaco"/>
@@ -3610,20 +2815,8 @@
                           <w:szCs w:val="16"/>
                           <w:highlight w:val="white"/>
                         </w:rPr>
-                        <w:t>for</w:t>
+                        <w:t xml:space="preserve">for </w:t>
                       </w:r>
-                      <w:proofErr w:type="spellEnd"/>
-                      <w:r>
-                        <w:rPr>
-                          <w:rFonts w:ascii="Monaco" w:hAnsi="Monaco" w:cs="Monaco"/>
-                          <w:color w:val="7F0055"/>
-                          <w:sz w:val="16"/>
-                          <w:szCs w:val="16"/>
-                          <w:highlight w:val="white"/>
-                        </w:rPr>
-                        <w:t xml:space="preserve"> </w:t>
-                      </w:r>
-                      <w:proofErr w:type="gramStart"/>
                       <w:r>
                         <w:rPr>
                           <w:rFonts w:ascii="Monaco" w:hAnsi="Monaco" w:cs="Monaco"/>
@@ -3632,40 +2825,7 @@
                           <w:szCs w:val="16"/>
                           <w:highlight w:val="white"/>
                         </w:rPr>
-                        <w:t>( i</w:t>
-                      </w:r>
-                      <w:proofErr w:type="gramEnd"/>
-                      <w:r>
-                        <w:rPr>
-                          <w:rFonts w:ascii="Monaco" w:hAnsi="Monaco" w:cs="Monaco"/>
-                          <w:color w:val="000000"/>
-                          <w:sz w:val="16"/>
-                          <w:szCs w:val="16"/>
-                          <w:highlight w:val="white"/>
-                        </w:rPr>
-                        <w:t xml:space="preserve"> = 0; i &lt; </w:t>
-                      </w:r>
-                      <w:proofErr w:type="spellStart"/>
-                      <w:r>
-                        <w:rPr>
-                          <w:rFonts w:ascii="Monaco" w:hAnsi="Monaco" w:cs="Monaco"/>
-                          <w:color w:val="000000"/>
-                          <w:sz w:val="16"/>
-                          <w:szCs w:val="16"/>
-                          <w:highlight w:val="white"/>
-                        </w:rPr>
-                        <w:t>parts.length</w:t>
-                      </w:r>
-                      <w:proofErr w:type="spellEnd"/>
-                      <w:r>
-                        <w:rPr>
-                          <w:rFonts w:ascii="Monaco" w:hAnsi="Monaco" w:cs="Monaco"/>
-                          <w:color w:val="000000"/>
-                          <w:sz w:val="16"/>
-                          <w:szCs w:val="16"/>
-                          <w:highlight w:val="white"/>
-                        </w:rPr>
-                        <w:t>; i++) {</w:t>
+                        <w:t>( i = 0; i &lt; parts.length; i++) {</w:t>
                       </w:r>
                     </w:p>
                     <w:p>
@@ -3735,7 +2895,6 @@
                         </w:rPr>
                         <w:tab/>
                       </w:r>
-                      <w:proofErr w:type="spellStart"/>
                       <w:r>
                         <w:rPr>
                           <w:rFonts w:ascii="Monaco" w:hAnsi="Monaco" w:cs="Monaco"/>
@@ -3744,20 +2903,8 @@
                           <w:szCs w:val="16"/>
                           <w:highlight w:val="white"/>
                         </w:rPr>
-                        <w:t>if</w:t>
+                        <w:t xml:space="preserve">if </w:t>
                       </w:r>
-                      <w:proofErr w:type="spellEnd"/>
-                      <w:r>
-                        <w:rPr>
-                          <w:rFonts w:ascii="Monaco" w:hAnsi="Monaco" w:cs="Monaco"/>
-                          <w:color w:val="7F0055"/>
-                          <w:sz w:val="16"/>
-                          <w:szCs w:val="16"/>
-                          <w:highlight w:val="white"/>
-                        </w:rPr>
-                        <w:t xml:space="preserve"> </w:t>
-                      </w:r>
-                      <w:proofErr w:type="gramStart"/>
                       <w:r>
                         <w:rPr>
                           <w:rFonts w:ascii="Monaco" w:hAnsi="Monaco" w:cs="Monaco"/>
@@ -3766,74 +2913,7 @@
                           <w:szCs w:val="16"/>
                           <w:highlight w:val="white"/>
                         </w:rPr>
-                        <w:t xml:space="preserve">( </w:t>
-                      </w:r>
-                      <w:proofErr w:type="spellStart"/>
-                      <w:r>
-                        <w:rPr>
-                          <w:rFonts w:ascii="Monaco" w:hAnsi="Monaco" w:cs="Monaco"/>
-                          <w:color w:val="000000"/>
-                          <w:sz w:val="16"/>
-                          <w:szCs w:val="16"/>
-                          <w:highlight w:val="white"/>
-                        </w:rPr>
-                        <w:t>typeof</w:t>
-                      </w:r>
-                      <w:proofErr w:type="spellEnd"/>
-                      <w:proofErr w:type="gramEnd"/>
-                      <w:r>
-                        <w:rPr>
-                          <w:rFonts w:ascii="Monaco" w:hAnsi="Monaco" w:cs="Monaco"/>
-                          <w:color w:val="000000"/>
-                          <w:sz w:val="16"/>
-                          <w:szCs w:val="16"/>
-                          <w:highlight w:val="white"/>
-                        </w:rPr>
-                        <w:t xml:space="preserve"> </w:t>
-                      </w:r>
-                      <w:proofErr w:type="spellStart"/>
-                      <w:r>
-                        <w:rPr>
-                          <w:rFonts w:ascii="Monaco" w:hAnsi="Monaco" w:cs="Monaco"/>
-                          <w:color w:val="000000"/>
-                          <w:sz w:val="16"/>
-                          <w:szCs w:val="16"/>
-                          <w:highlight w:val="white"/>
-                        </w:rPr>
-                        <w:t>parent</w:t>
-                      </w:r>
-                      <w:proofErr w:type="spellEnd"/>
-                      <w:r>
-                        <w:rPr>
-                          <w:rFonts w:ascii="Monaco" w:hAnsi="Monaco" w:cs="Monaco"/>
-                          <w:color w:val="000000"/>
-                          <w:sz w:val="16"/>
-                          <w:szCs w:val="16"/>
-                          <w:highlight w:val="white"/>
-                        </w:rPr>
-                        <w:t>[</w:t>
-                      </w:r>
-                      <w:proofErr w:type="spellStart"/>
-                      <w:r>
-                        <w:rPr>
-                          <w:rFonts w:ascii="Monaco" w:hAnsi="Monaco" w:cs="Monaco"/>
-                          <w:color w:val="000000"/>
-                          <w:sz w:val="16"/>
-                          <w:szCs w:val="16"/>
-                          <w:highlight w:val="white"/>
-                        </w:rPr>
-                        <w:t>parts</w:t>
-                      </w:r>
-                      <w:proofErr w:type="spellEnd"/>
-                      <w:r>
-                        <w:rPr>
-                          <w:rFonts w:ascii="Monaco" w:hAnsi="Monaco" w:cs="Monaco"/>
-                          <w:color w:val="000000"/>
-                          <w:sz w:val="16"/>
-                          <w:szCs w:val="16"/>
-                          <w:highlight w:val="white"/>
-                        </w:rPr>
-                        <w:t xml:space="preserve">[i]] === </w:t>
+                        <w:t xml:space="preserve">( typeof parent[parts[i]] === </w:t>
                       </w:r>
                       <w:r>
                         <w:rPr>
@@ -3843,29 +2923,7 @@
                           <w:szCs w:val="16"/>
                           <w:highlight w:val="white"/>
                         </w:rPr>
-                        <w:t>'</w:t>
-                      </w:r>
-                      <w:proofErr w:type="spellStart"/>
-                      <w:r>
-                        <w:rPr>
-                          <w:rFonts w:ascii="Monaco" w:hAnsi="Monaco" w:cs="Monaco"/>
-                          <w:color w:val="2A00FF"/>
-                          <w:sz w:val="16"/>
-                          <w:szCs w:val="16"/>
-                          <w:highlight w:val="white"/>
-                        </w:rPr>
-                        <w:t>undefined</w:t>
-                      </w:r>
-                      <w:proofErr w:type="spellEnd"/>
-                      <w:r>
-                        <w:rPr>
-                          <w:rFonts w:ascii="Monaco" w:hAnsi="Monaco" w:cs="Monaco"/>
-                          <w:color w:val="2A00FF"/>
-                          <w:sz w:val="16"/>
-                          <w:szCs w:val="16"/>
-                          <w:highlight w:val="white"/>
-                        </w:rPr>
-                        <w:t>'</w:t>
+                        <w:t>'undefined'</w:t>
                       </w:r>
                       <w:r>
                         <w:rPr>
@@ -3920,50 +2978,7 @@
                           <w:highlight w:val="white"/>
                         </w:rPr>
                         <w:tab/>
-                      </w:r>
-                      <w:proofErr w:type="spellStart"/>
-                      <w:r>
-                        <w:rPr>
-                          <w:rFonts w:ascii="Monaco" w:hAnsi="Monaco" w:cs="Monaco"/>
-                          <w:color w:val="000000"/>
-                          <w:sz w:val="16"/>
-                          <w:szCs w:val="16"/>
-                          <w:highlight w:val="white"/>
-                        </w:rPr>
-                        <w:t>parent</w:t>
-                      </w:r>
-                      <w:proofErr w:type="spellEnd"/>
-                      <w:r>
-                        <w:rPr>
-                          <w:rFonts w:ascii="Monaco" w:hAnsi="Monaco" w:cs="Monaco"/>
-                          <w:color w:val="000000"/>
-                          <w:sz w:val="16"/>
-                          <w:szCs w:val="16"/>
-                          <w:highlight w:val="white"/>
-                        </w:rPr>
-                        <w:t>[</w:t>
-                      </w:r>
-                      <w:proofErr w:type="spellStart"/>
-                      <w:r>
-                        <w:rPr>
-                          <w:rFonts w:ascii="Monaco" w:hAnsi="Monaco" w:cs="Monaco"/>
-                          <w:color w:val="000000"/>
-                          <w:sz w:val="16"/>
-                          <w:szCs w:val="16"/>
-                          <w:highlight w:val="white"/>
-                        </w:rPr>
-                        <w:t>parts</w:t>
-                      </w:r>
-                      <w:proofErr w:type="spellEnd"/>
-                      <w:r>
-                        <w:rPr>
-                          <w:rFonts w:ascii="Monaco" w:hAnsi="Monaco" w:cs="Monaco"/>
-                          <w:color w:val="000000"/>
-                          <w:sz w:val="16"/>
-                          <w:szCs w:val="16"/>
-                          <w:highlight w:val="white"/>
-                        </w:rPr>
-                        <w:t>[i]] = {};</w:t>
+                        <w:t>parent[parts[i]] = {};</w:t>
                       </w:r>
                     </w:p>
                     <w:p>
@@ -4033,72 +3048,7 @@
                           <w:highlight w:val="white"/>
                         </w:rPr>
                         <w:tab/>
-                      </w:r>
-                      <w:proofErr w:type="spellStart"/>
-                      <w:r>
-                        <w:rPr>
-                          <w:rFonts w:ascii="Monaco" w:hAnsi="Monaco" w:cs="Monaco"/>
-                          <w:color w:val="000000"/>
-                          <w:sz w:val="16"/>
-                          <w:szCs w:val="16"/>
-                          <w:highlight w:val="white"/>
-                        </w:rPr>
-                        <w:t>parent</w:t>
-                      </w:r>
-                      <w:proofErr w:type="spellEnd"/>
-                      <w:r>
-                        <w:rPr>
-                          <w:rFonts w:ascii="Monaco" w:hAnsi="Monaco" w:cs="Monaco"/>
-                          <w:color w:val="000000"/>
-                          <w:sz w:val="16"/>
-                          <w:szCs w:val="16"/>
-                          <w:highlight w:val="white"/>
-                        </w:rPr>
-                        <w:t xml:space="preserve"> = </w:t>
-                      </w:r>
-                      <w:proofErr w:type="spellStart"/>
-                      <w:r>
-                        <w:rPr>
-                          <w:rFonts w:ascii="Monaco" w:hAnsi="Monaco" w:cs="Monaco"/>
-                          <w:color w:val="000000"/>
-                          <w:sz w:val="16"/>
-                          <w:szCs w:val="16"/>
-                          <w:highlight w:val="white"/>
-                        </w:rPr>
-                        <w:t>parent</w:t>
-                      </w:r>
-                      <w:proofErr w:type="spellEnd"/>
-                      <w:r>
-                        <w:rPr>
-                          <w:rFonts w:ascii="Monaco" w:hAnsi="Monaco" w:cs="Monaco"/>
-                          <w:color w:val="000000"/>
-                          <w:sz w:val="16"/>
-                          <w:szCs w:val="16"/>
-                          <w:highlight w:val="white"/>
-                        </w:rPr>
-                        <w:t>[</w:t>
-                      </w:r>
-                      <w:proofErr w:type="spellStart"/>
-                      <w:r>
-                        <w:rPr>
-                          <w:rFonts w:ascii="Monaco" w:hAnsi="Monaco" w:cs="Monaco"/>
-                          <w:color w:val="000000"/>
-                          <w:sz w:val="16"/>
-                          <w:szCs w:val="16"/>
-                          <w:highlight w:val="white"/>
-                        </w:rPr>
-                        <w:t>parts</w:t>
-                      </w:r>
-                      <w:proofErr w:type="spellEnd"/>
-                      <w:r>
-                        <w:rPr>
-                          <w:rFonts w:ascii="Monaco" w:hAnsi="Monaco" w:cs="Monaco"/>
-                          <w:color w:val="000000"/>
-                          <w:sz w:val="16"/>
-                          <w:szCs w:val="16"/>
-                          <w:highlight w:val="white"/>
-                        </w:rPr>
-                        <w:t>[i]];</w:t>
+                        <w:t>parent = parent[parts[i]];</w:t>
                       </w:r>
                     </w:p>
                     <w:p>
@@ -4149,7 +3099,6 @@
                         </w:rPr>
                         <w:tab/>
                       </w:r>
-                      <w:proofErr w:type="spellStart"/>
                       <w:r>
                         <w:rPr>
                           <w:rFonts w:ascii="Monaco" w:hAnsi="Monaco" w:cs="Monaco"/>
@@ -4158,20 +3107,8 @@
                           <w:szCs w:val="16"/>
                           <w:highlight w:val="white"/>
                         </w:rPr>
-                        <w:t>return</w:t>
+                        <w:t xml:space="preserve">return </w:t>
                       </w:r>
-                      <w:proofErr w:type="spellEnd"/>
-                      <w:r>
-                        <w:rPr>
-                          <w:rFonts w:ascii="Monaco" w:hAnsi="Monaco" w:cs="Monaco"/>
-                          <w:color w:val="7F0055"/>
-                          <w:sz w:val="16"/>
-                          <w:szCs w:val="16"/>
-                          <w:highlight w:val="white"/>
-                        </w:rPr>
-                        <w:t xml:space="preserve"> </w:t>
-                      </w:r>
-                      <w:proofErr w:type="spellStart"/>
                       <w:r>
                         <w:rPr>
                           <w:rFonts w:ascii="Monaco" w:hAnsi="Monaco" w:cs="Monaco"/>
@@ -4180,18 +3117,7 @@
                           <w:szCs w:val="16"/>
                           <w:highlight w:val="white"/>
                         </w:rPr>
-                        <w:t>parent</w:t>
-                      </w:r>
-                      <w:proofErr w:type="spellEnd"/>
-                      <w:r>
-                        <w:rPr>
-                          <w:rFonts w:ascii="Monaco" w:hAnsi="Monaco" w:cs="Monaco"/>
-                          <w:color w:val="000000"/>
-                          <w:sz w:val="16"/>
-                          <w:szCs w:val="16"/>
-                          <w:highlight w:val="white"/>
-                        </w:rPr>
-                        <w:t>;</w:t>
+                        <w:t>parent;</w:t>
                       </w:r>
                     </w:p>
                     <w:p>
@@ -4233,31 +3159,10 @@
         <w:t>nden Code in die Datei: TOPAZ.namespace(Name des Namensraumes). Um z.B. einen Namensraum für die MasterRindFacade zu erstellen</w:t>
       </w:r>
       <w:r>
-        <w:t xml:space="preserve">, schreibt man in die MasterRindFacade.js folgenden Code: </w:t>
-      </w:r>
-      <w:proofErr w:type="spellStart"/>
-      <w:r>
-        <w:t>TOPAZ.namespace</w:t>
-      </w:r>
-      <w:proofErr w:type="spellEnd"/>
-      <w:r>
-        <w:t>.</w:t>
-      </w:r>
-      <w:proofErr w:type="gramStart"/>
-      <w:r>
-        <w:t>(</w:t>
-      </w:r>
-      <w:proofErr w:type="spellStart"/>
-      <w:proofErr w:type="gramEnd"/>
-      <w:r>
-        <w:t>TOPAZ.ma</w:t>
-      </w:r>
-      <w:r>
-        <w:t>sterrind.impl.MasterRindFacade</w:t>
-      </w:r>
-      <w:proofErr w:type="spellEnd"/>
-      <w:r>
-        <w:t>).</w:t>
+        <w:t>, schreibt man in die MasterRindFacade.js folgenden Code: TOPAZ.namespace.(TOPAZ.ma</w:t>
+      </w:r>
+      <w:r>
+        <w:t>sterrind.impl.MasterRindFacade).</w:t>
       </w:r>
     </w:p>
     <w:p>
@@ -4448,15 +3353,7 @@
     </w:p>
     <w:p>
       <w:r>
-        <w:t>Wenn ein Fehler im Code auftritt</w:t>
-      </w:r>
-      <w:proofErr w:type="gramStart"/>
-      <w:r>
-        <w:t>, der</w:t>
-      </w:r>
-      <w:proofErr w:type="gramEnd"/>
-      <w:r>
-        <w:t xml:space="preserve"> nicht sofort behoben werden kann, dann sollte dieser</w:t>
+        <w:t>Wenn ein Fehler im Code auftritt, der nicht sofort behoben werden kann, dann sollte dieser</w:t>
       </w:r>
       <w:r>
         <w:t xml:space="preserve"> Fehler durch einen Kommentar kenntlich gemacht werden. Der Kommentar sollte entweder direkt über der Zeile stehen, wo der Fehler aufgetreten ist oder in der Zeile über der Methode, in der er aufgetreten ist. Der Kommentar sollte wie folgt aussehen:</w:t>
@@ -4686,69 +3583,64 @@
         <w:pStyle w:val="berschrift5"/>
       </w:pPr>
       <w:r>
-        <w:t>Testen mit Google JS Te</w:t>
-      </w:r>
-      <w:bookmarkStart w:id="7" w:name="_GoBack"/>
+        <w:t>Testen mit Google JS Test</w:t>
+      </w:r>
+    </w:p>
+    <w:p/>
+    <w:p>
+      <w:r>
+        <w:t>Bsp.:</w:t>
+      </w:r>
+    </w:p>
+    <w:p/>
+    <w:p>
+      <w:pPr>
+        <w:pStyle w:val="berschrift4"/>
+      </w:pPr>
+      <w:r>
+        <w:t>Integrationstest</w:t>
+      </w:r>
+    </w:p>
+    <w:p>
+      <w:r>
+        <w:t>Beim Integrationstest handelt es sich um einen Test des kompletten Programms oder eines Teils des Programms. In der Regel werden Integrations</w:t>
+      </w:r>
+      <w:r>
+        <w:t>tests von Menschen</w:t>
+      </w:r>
+      <w:r>
+        <w:t xml:space="preserve"> </w:t>
+      </w:r>
+      <w:r>
+        <w:t>du</w:t>
+      </w:r>
+      <w:r>
+        <w:t>rchgeführt, die einen vorgegebenen</w:t>
+      </w:r>
+      <w:r>
+        <w:t xml:space="preserve"> Ablauf</w:t>
+      </w:r>
+      <w:r>
+        <w:t xml:space="preserve"> (z.B. durch Anklicken bestimmter Buttons) </w:t>
+      </w:r>
+      <w:r>
+        <w:t>durchgehen.</w:t>
+      </w:r>
+    </w:p>
+    <w:p>
+      <w:r>
+        <w:br w:type="page"/>
+      </w:r>
+    </w:p>
+    <w:p>
+      <w:pPr>
+        <w:pStyle w:val="berschrift3"/>
+      </w:pPr>
+      <w:bookmarkStart w:id="7" w:name="_Toc267912992"/>
+      <w:r>
+        <w:t>Quellcodedokumentation</w:t>
+      </w:r>
       <w:bookmarkEnd w:id="7"/>
-      <w:r>
-        <w:t>st</w:t>
-      </w:r>
-    </w:p>
-    <w:p/>
-    <w:p>
-      <w:r>
-        <w:t>Bsp.:</w:t>
-      </w:r>
-    </w:p>
-    <w:p/>
-    <w:p>
-      <w:pPr>
-        <w:pStyle w:val="berschrift4"/>
-      </w:pPr>
-      <w:r>
-        <w:t>Integrationstest</w:t>
-      </w:r>
-    </w:p>
-    <w:p>
-      <w:r>
-        <w:t>Beim Integrationstest handelt es sich um einen Test des kompletten Programms oder eines Teils des Programms. In der Regel werden Integrations</w:t>
-      </w:r>
-      <w:r>
-        <w:t>tests von Menschen</w:t>
-      </w:r>
-      <w:r>
-        <w:t xml:space="preserve"> </w:t>
-      </w:r>
-      <w:r>
-        <w:t>du</w:t>
-      </w:r>
-      <w:r>
-        <w:t>rchgeführt, die einen vorgegebenen</w:t>
-      </w:r>
-      <w:r>
-        <w:t xml:space="preserve"> Ablauf</w:t>
-      </w:r>
-      <w:r>
-        <w:t xml:space="preserve"> (z.B. durch Anklicken bestimmter Buttons) </w:t>
-      </w:r>
-      <w:r>
-        <w:t>durchgehen.</w:t>
-      </w:r>
-    </w:p>
-    <w:p>
-      <w:r>
-        <w:br w:type="page"/>
-      </w:r>
-    </w:p>
-    <w:p>
-      <w:pPr>
-        <w:pStyle w:val="berschrift3"/>
-      </w:pPr>
-      <w:bookmarkStart w:id="8" w:name="_Toc267912992"/>
-      <w:r>
-        <w:t>Quellcodedokumentation</w:t>
-      </w:r>
-      <w:bookmarkEnd w:id="8"/>
     </w:p>
     <w:p>
       <w:r>
@@ -4812,29 +3704,7 @@
           <w:szCs w:val="22"/>
           <w:highlight w:val="white"/>
         </w:rPr>
-        <w:t xml:space="preserve"> * Stellt Methoden für die </w:t>
-      </w:r>
-      <w:proofErr w:type="spellStart"/>
-      <w:r>
-        <w:rPr>
-          <w:rFonts w:ascii="Monaco" w:hAnsi="Monaco" w:cs="Monaco"/>
-          <w:color w:val="3F5FBF"/>
-          <w:sz w:val="22"/>
-          <w:szCs w:val="22"/>
-          <w:highlight w:val="white"/>
-        </w:rPr>
-        <w:t>Kontrollerklasse</w:t>
-      </w:r>
-      <w:proofErr w:type="spellEnd"/>
-      <w:r>
-        <w:rPr>
-          <w:rFonts w:ascii="Monaco" w:hAnsi="Monaco" w:cs="Monaco"/>
-          <w:color w:val="3F5FBF"/>
-          <w:sz w:val="22"/>
-          <w:szCs w:val="22"/>
-          <w:highlight w:val="white"/>
-        </w:rPr>
-        <w:t xml:space="preserve"> bereit. Kann als eine</w:t>
+        <w:t xml:space="preserve"> * Stellt Methoden für die Kontrollerklasse bereit. Kann als eine</w:t>
       </w:r>
     </w:p>
     <w:p>
@@ -4906,42 +3776,8 @@
           <w:szCs w:val="22"/>
           <w:highlight w:val="white"/>
         </w:rPr>
-        <w:t xml:space="preserve"> * @</w:t>
-      </w:r>
-      <w:proofErr w:type="spellStart"/>
-      <w:r>
-        <w:rPr>
-          <w:rFonts w:ascii="Monaco" w:hAnsi="Monaco" w:cs="Monaco"/>
-          <w:color w:val="3F5FBF"/>
-          <w:sz w:val="22"/>
-          <w:szCs w:val="22"/>
-          <w:highlight w:val="white"/>
-        </w:rPr>
-        <w:t>namespace</w:t>
-      </w:r>
-      <w:proofErr w:type="spellEnd"/>
-      <w:r>
-        <w:rPr>
-          <w:rFonts w:ascii="Monaco" w:hAnsi="Monaco" w:cs="Monaco"/>
-          <w:color w:val="3F5FBF"/>
-          <w:sz w:val="22"/>
-          <w:szCs w:val="22"/>
-          <w:highlight w:val="white"/>
-        </w:rPr>
-        <w:t xml:space="preserve"> </w:t>
-      </w:r>
-      <w:proofErr w:type="spellStart"/>
-      <w:r>
-        <w:rPr>
-          <w:rFonts w:ascii="Monaco" w:hAnsi="Monaco" w:cs="Monaco"/>
-          <w:color w:val="3F5FBF"/>
-          <w:sz w:val="22"/>
-          <w:szCs w:val="22"/>
-          <w:highlight w:val="white"/>
-        </w:rPr>
-        <w:t>TOPAZ.masterrind.impl</w:t>
-      </w:r>
-      <w:proofErr w:type="spellEnd"/>
+        <w:t xml:space="preserve"> * @namespace TOPAZ.masterrind.impl</w:t>
+      </w:r>
     </w:p>
     <w:p>
       <w:pPr>
@@ -4964,29 +3800,7 @@
           <w:szCs w:val="22"/>
           <w:highlight w:val="white"/>
         </w:rPr>
-        <w:t xml:space="preserve"> * @</w:t>
-      </w:r>
-      <w:proofErr w:type="spellStart"/>
-      <w:r>
-        <w:rPr>
-          <w:rFonts w:ascii="Monaco" w:hAnsi="Monaco" w:cs="Monaco"/>
-          <w:color w:val="3F5FBF"/>
-          <w:sz w:val="22"/>
-          <w:szCs w:val="22"/>
-          <w:highlight w:val="white"/>
-        </w:rPr>
-        <w:t>class</w:t>
-      </w:r>
-      <w:proofErr w:type="spellEnd"/>
-      <w:r>
-        <w:rPr>
-          <w:rFonts w:ascii="Monaco" w:hAnsi="Monaco" w:cs="Monaco"/>
-          <w:color w:val="3F5FBF"/>
-          <w:sz w:val="22"/>
-          <w:szCs w:val="22"/>
-          <w:highlight w:val="white"/>
-        </w:rPr>
-        <w:t xml:space="preserve"> MasterRindFacade</w:t>
+        <w:t xml:space="preserve"> * @class MasterRindFacade</w:t>
       </w:r>
     </w:p>
     <w:p>
@@ -5103,42 +3917,8 @@
           <w:szCs w:val="22"/>
           <w:highlight w:val="white"/>
         </w:rPr>
-        <w:t xml:space="preserve"> * @</w:t>
-      </w:r>
-      <w:proofErr w:type="spellStart"/>
-      <w:r>
-        <w:rPr>
-          <w:rFonts w:ascii="Monaco" w:hAnsi="Monaco" w:cs="Monaco"/>
-          <w:color w:val="3F5FBF"/>
-          <w:sz w:val="22"/>
-          <w:szCs w:val="22"/>
-          <w:highlight w:val="white"/>
-        </w:rPr>
-        <w:t>method</w:t>
-      </w:r>
-      <w:proofErr w:type="spellEnd"/>
-      <w:r>
-        <w:rPr>
-          <w:rFonts w:ascii="Monaco" w:hAnsi="Monaco" w:cs="Monaco"/>
-          <w:color w:val="3F5FBF"/>
-          <w:sz w:val="22"/>
-          <w:szCs w:val="22"/>
-          <w:highlight w:val="white"/>
-        </w:rPr>
-        <w:t xml:space="preserve"> </w:t>
-      </w:r>
-      <w:proofErr w:type="spellStart"/>
-      <w:r>
-        <w:rPr>
-          <w:rFonts w:ascii="Monaco" w:hAnsi="Monaco" w:cs="Monaco"/>
-          <w:color w:val="3F5FBF"/>
-          <w:sz w:val="22"/>
-          <w:szCs w:val="22"/>
-          <w:highlight w:val="white"/>
-        </w:rPr>
-        <w:t>getAppointments</w:t>
-      </w:r>
-      <w:proofErr w:type="spellEnd"/>
+        <w:t xml:space="preserve"> * @method getAppointments</w:t>
+      </w:r>
     </w:p>
     <w:p>
       <w:pPr>
@@ -5161,29 +3941,7 @@
           <w:szCs w:val="22"/>
           <w:highlight w:val="white"/>
         </w:rPr>
-        <w:t xml:space="preserve"> * @</w:t>
-      </w:r>
-      <w:proofErr w:type="spellStart"/>
-      <w:r>
-        <w:rPr>
-          <w:rFonts w:ascii="Monaco" w:hAnsi="Monaco" w:cs="Monaco"/>
-          <w:color w:val="3F5FBF"/>
-          <w:sz w:val="22"/>
-          <w:szCs w:val="22"/>
-          <w:highlight w:val="white"/>
-        </w:rPr>
-        <w:t>param</w:t>
-      </w:r>
-      <w:proofErr w:type="spellEnd"/>
-      <w:r>
-        <w:rPr>
-          <w:rFonts w:ascii="Monaco" w:hAnsi="Monaco" w:cs="Monaco"/>
-          <w:color w:val="3F5FBF"/>
-          <w:sz w:val="22"/>
-          <w:szCs w:val="22"/>
-          <w:highlight w:val="white"/>
-        </w:rPr>
-        <w:t xml:space="preserve"> </w:t>
+        <w:t xml:space="preserve"> * @param </w:t>
       </w:r>
       <w:r>
         <w:rPr>
@@ -5227,29 +3985,7 @@
           <w:szCs w:val="22"/>
           <w:highlight w:val="white"/>
         </w:rPr>
-        <w:t xml:space="preserve"> * @</w:t>
-      </w:r>
-      <w:proofErr w:type="spellStart"/>
-      <w:r>
-        <w:rPr>
-          <w:rFonts w:ascii="Monaco" w:hAnsi="Monaco" w:cs="Monaco"/>
-          <w:color w:val="3F5FBF"/>
-          <w:sz w:val="22"/>
-          <w:szCs w:val="22"/>
-          <w:highlight w:val="white"/>
-        </w:rPr>
-        <w:t>return</w:t>
-      </w:r>
-      <w:proofErr w:type="spellEnd"/>
-      <w:r>
-        <w:rPr>
-          <w:rFonts w:ascii="Monaco" w:hAnsi="Monaco" w:cs="Monaco"/>
-          <w:color w:val="3F5FBF"/>
-          <w:sz w:val="22"/>
-          <w:szCs w:val="22"/>
-          <w:highlight w:val="white"/>
-        </w:rPr>
-        <w:t xml:space="preserve"> </w:t>
+        <w:t xml:space="preserve"> * @return </w:t>
       </w:r>
       <w:r>
         <w:rPr>
@@ -5293,39 +4029,17 @@
       <w:r>
         <w:t>Aus diesen Kommentaren lässt sich mit dem Tool „YUIdoc“ leicht eine Codedokumentation im HTML-Format erstellen.  Nach der Installation des Tools, tippt man folgendes: „</w:t>
       </w:r>
-      <w:proofErr w:type="spellStart"/>
       <w:r>
         <w:rPr>
           <w:i/>
         </w:rPr>
-        <w:t>yuidoc</w:t>
-      </w:r>
-      <w:proofErr w:type="spellEnd"/>
+        <w:t xml:space="preserve">yuidoc –o </w:t>
+      </w:r>
       <w:r>
         <w:rPr>
           <w:i/>
         </w:rPr>
-        <w:t xml:space="preserve"> –o </w:t>
-      </w:r>
-      <w:r>
-        <w:rPr>
-          <w:i/>
-        </w:rPr>
-        <w:t xml:space="preserve"> Ausgabeverzeichnis </w:t>
-      </w:r>
-      <w:proofErr w:type="spellStart"/>
-      <w:r>
-        <w:rPr>
-          <w:i/>
-        </w:rPr>
-        <w:t>VerzeichniMitQuellcode</w:t>
-      </w:r>
-      <w:proofErr w:type="spellEnd"/>
-      <w:r>
-        <w:rPr>
-          <w:i/>
-        </w:rPr>
-        <w:t xml:space="preserve">“  </w:t>
+        <w:t xml:space="preserve"> Ausgabeverzeichnis VerzeichniMitQuellcode“  </w:t>
       </w:r>
       <w:r>
         <w:t xml:space="preserve">in die </w:t>
@@ -5357,19 +4071,11 @@
         </w:rPr>
         <w:t>„</w:t>
       </w:r>
-      <w:proofErr w:type="spellStart"/>
       <w:r>
         <w:rPr>
           <w:i/>
         </w:rPr>
-        <w:t>yuidoc</w:t>
-      </w:r>
-      <w:proofErr w:type="spellEnd"/>
-      <w:r>
-        <w:rPr>
-          <w:i/>
-        </w:rPr>
-        <w:t xml:space="preserve"> –o </w:t>
+        <w:t xml:space="preserve">yuidoc –o </w:t>
       </w:r>
       <w:r>
         <w:rPr>
@@ -5396,7 +4102,7 @@
             <w:pStyle w:val="Appendix"/>
           </w:pPr>
           <w:r>
-            <w:t>Literaturverzeichnis</w:t>
+            <w:t>Anhang</w:t>
           </w:r>
         </w:p>
         <w:sdt>
@@ -5426,21 +4132,15 @@
                 <w:rPr>
                   <w:noProof/>
                 </w:rPr>
-                <w:t xml:space="preserve">Nachname, F. (Datum). Dolor Sit Amet. </w:t>
+                <w:t>MasterRindApp: Datenmodel</w:t>
               </w:r>
-              <w:r>
-                <w:rPr>
-                  <w:i/>
-                  <w:iCs/>
-                  <w:noProof/>
-                </w:rPr>
-                <w:t>Lorem Ipsum</w:t>
-              </w:r>
+              <w:bookmarkStart w:id="8" w:name="_GoBack"/>
+              <w:bookmarkEnd w:id="8"/>
               <w:r>
                 <w:rPr>
                   <w:noProof/>
                 </w:rPr>
-                <w:t>, 1 - 10.</w:t>
+                <w:t>.</w:t>
               </w:r>
             </w:p>
             <w:p>
@@ -5455,21 +4155,19 @@
                 <w:rPr>
                   <w:noProof/>
                 </w:rPr>
-                <w:t xml:space="preserve">Nachname, F. (Datum). </w:t>
-              </w:r>
-              <w:r>
-                <w:rPr>
-                  <w:i/>
-                  <w:iCs/>
-                  <w:noProof/>
-                </w:rPr>
-                <w:t>Lorem Ipsum Dolor Sit Amet.</w:t>
+                <w:t xml:space="preserve">MasterRindApp: </w:t>
               </w:r>
               <w:r>
                 <w:rPr>
                   <w:noProof/>
                 </w:rPr>
-                <w:t xml:space="preserve"> Ort: Verlag.</w:t>
+                <w:t>Datenmodel vereinfacht</w:t>
+              </w:r>
+              <w:r>
+                <w:rPr>
+                  <w:noProof/>
+                </w:rPr>
+                <w:t>.</w:t>
               </w:r>
             </w:p>
             <w:p>
@@ -5484,21 +4182,13 @@
                 <w:rPr>
                   <w:noProof/>
                 </w:rPr>
-                <w:t xml:space="preserve">Nachname, F. (Datum). Lorem Ipsum Dolor Sit Amet. </w:t>
-              </w:r>
-              <w:r>
-                <w:rPr>
-                  <w:i/>
-                  <w:iCs/>
-                  <w:noProof/>
-                </w:rPr>
-                <w:t>Duis sed elit ante</w:t>
+                <w:t>MasterRindApp: Fabrikmethode</w:t>
               </w:r>
               <w:r>
                 <w:rPr>
                   <w:noProof/>
                 </w:rPr>
-                <w:t>, S. 10-20.</w:t>
+                <w:t>.</w:t>
               </w:r>
             </w:p>
             <w:p>
@@ -5707,7 +4397,7 @@
               <w:rStyle w:val="Seitenzahl"/>
               <w:noProof/>
             </w:rPr>
-            <w:t>13</w:t>
+            <w:t>2</w:t>
           </w:r>
           <w:r>
             <w:rPr>
@@ -8804,7 +7494,7 @@
 </file>
 
 <file path=customXml/itemProps1.xml><?xml version="1.0" encoding="utf-8"?>
-<ds:datastoreItem xmlns:ds="http://schemas.openxmlformats.org/officeDocument/2006/customXml" ds:itemID="{0AC9B0BE-0DD9-DA41-95A9-69A73E0D088F}">
+<ds:datastoreItem xmlns:ds="http://schemas.openxmlformats.org/officeDocument/2006/customXml" ds:itemID="{3D3FCEB7-3070-1848-B02F-20DCC04C4040}">
   <ds:schemaRefs>
     <ds:schemaRef ds:uri="http://schemas.openxmlformats.org/officeDocument/2006/bibliography"/>
   </ds:schemaRefs>

</xml_diff>